<commit_message>
DPH-86 /Concluida a introdução
Fiz a introdução e mudei o tamanho da letra de cada secção no sumário executivo
</commit_message>
<xml_diff>
--- a/doc/PSI_MDS_PLTV_H_Tomas.Burgos_Pedro.Norberto.docx
+++ b/doc/PSI_MDS_PLTV_H_Tomas.Burgos_Pedro.Norberto.docx
@@ -1,6 +1,6 @@
 
 <file path=word/document.xml><?xml version="1.0" encoding="utf-8"?>
-<w:document xmlns:wpc="http://schemas.microsoft.com/office/word/2010/wordprocessingCanvas" xmlns:cx="http://schemas.microsoft.com/office/drawing/2014/chartex" xmlns:cx1="http://schemas.microsoft.com/office/drawing/2015/9/8/chartex" xmlns:cx2="http://schemas.microsoft.com/office/drawing/2015/10/21/chartex" xmlns:cx3="http://schemas.microsoft.com/office/drawing/2016/5/9/chartex" xmlns:cx4="http://schemas.microsoft.com/office/drawing/2016/5/10/chartex" xmlns:cx5="http://schemas.microsoft.com/office/drawing/2016/5/11/chartex" xmlns:cx6="http://schemas.microsoft.com/office/drawing/2016/5/12/chartex" xmlns:cx7="http://schemas.microsoft.com/office/drawing/2016/5/13/chartex" xmlns:cx8="http://schemas.microsoft.com/office/drawing/2016/5/14/chartex" xmlns:mc="http://schemas.openxmlformats.org/markup-compatibility/2006" xmlns:aink="http://schemas.microsoft.com/office/drawing/2016/ink" xmlns:am3d="http://schemas.microsoft.com/office/drawing/2017/model3d" xmlns:o="urn:schemas-microsoft-com:office:office" xmlns:r="http://schemas.openxmlformats.org/officeDocument/2006/relationships" xmlns:m="http://schemas.openxmlformats.org/officeDocument/2006/math" xmlns:v="urn:schemas-microsoft-com:vml" xmlns:wp14="http://schemas.microsoft.com/office/word/2010/wordprocessingDrawing" xmlns:wp="http://schemas.openxmlformats.org/drawingml/2006/wordprocessingDrawing" xmlns:w10="urn:schemas-microsoft-com:office:word" xmlns:w="http://schemas.openxmlformats.org/wordprocessingml/2006/main" xmlns:w14="http://schemas.microsoft.com/office/word/2010/wordml" xmlns:w15="http://schemas.microsoft.com/office/word/2012/wordml" xmlns:w16cid="http://schemas.microsoft.com/office/word/2016/wordml/cid" xmlns:w16se="http://schemas.microsoft.com/office/word/2015/wordml/symex" xmlns:wpg="http://schemas.microsoft.com/office/word/2010/wordprocessingGroup" xmlns:wpi="http://schemas.microsoft.com/office/word/2010/wordprocessingInk" xmlns:wne="http://schemas.microsoft.com/office/word/2006/wordml" xmlns:wps="http://schemas.microsoft.com/office/word/2010/wordprocessingShape" mc:Ignorable="w14 w15 w16se w16cid wp14">
+<w:document xmlns:wpc="http://schemas.microsoft.com/office/word/2010/wordprocessingCanvas" xmlns:cx="http://schemas.microsoft.com/office/drawing/2014/chartex" xmlns:cx1="http://schemas.microsoft.com/office/drawing/2015/9/8/chartex" xmlns:cx2="http://schemas.microsoft.com/office/drawing/2015/10/21/chartex" xmlns:cx3="http://schemas.microsoft.com/office/drawing/2016/5/9/chartex" xmlns:cx4="http://schemas.microsoft.com/office/drawing/2016/5/10/chartex" xmlns:cx5="http://schemas.microsoft.com/office/drawing/2016/5/11/chartex" xmlns:cx6="http://schemas.microsoft.com/office/drawing/2016/5/12/chartex" xmlns:cx7="http://schemas.microsoft.com/office/drawing/2016/5/13/chartex" xmlns:cx8="http://schemas.microsoft.com/office/drawing/2016/5/14/chartex" xmlns:mc="http://schemas.openxmlformats.org/markup-compatibility/2006" xmlns:aink="http://schemas.microsoft.com/office/drawing/2016/ink" xmlns:am3d="http://schemas.microsoft.com/office/drawing/2017/model3d" xmlns:o="urn:schemas-microsoft-com:office:office" xmlns:oel="http://schemas.microsoft.com/office/2019/extlst" xmlns:r="http://schemas.openxmlformats.org/officeDocument/2006/relationships" xmlns:m="http://schemas.openxmlformats.org/officeDocument/2006/math" xmlns:v="urn:schemas-microsoft-com:vml" xmlns:wp14="http://schemas.microsoft.com/office/word/2010/wordprocessingDrawing" xmlns:wp="http://schemas.openxmlformats.org/drawingml/2006/wordprocessingDrawing" xmlns:w10="urn:schemas-microsoft-com:office:word" xmlns:w="http://schemas.openxmlformats.org/wordprocessingml/2006/main" xmlns:w14="http://schemas.microsoft.com/office/word/2010/wordml" xmlns:w15="http://schemas.microsoft.com/office/word/2012/wordml" xmlns:w16cex="http://schemas.microsoft.com/office/word/2018/wordml/cex" xmlns:w16cid="http://schemas.microsoft.com/office/word/2016/wordml/cid" xmlns:w16="http://schemas.microsoft.com/office/word/2018/wordml" xmlns:w16sdtdh="http://schemas.microsoft.com/office/word/2020/wordml/sdtdatahash" xmlns:w16se="http://schemas.microsoft.com/office/word/2015/wordml/symex" xmlns:wpg="http://schemas.microsoft.com/office/word/2010/wordprocessingGroup" xmlns:wpi="http://schemas.microsoft.com/office/word/2010/wordprocessingInk" xmlns:wne="http://schemas.microsoft.com/office/word/2006/wordml" xmlns:wps="http://schemas.microsoft.com/office/word/2010/wordprocessingShape" mc:Ignorable="w14 w15 w16se w16cid w16 w16cex w16sdtdh wp14">
   <w:body>
     <w:tbl>
       <w:tblPr>
@@ -97,15 +97,7 @@
               <w:jc w:val="center"/>
             </w:pPr>
             <w:r>
-              <w:t xml:space="preserve">Curso de </w:t>
-            </w:r>
-            <w:proofErr w:type="spellStart"/>
-            <w:r>
-              <w:t>TeSP</w:t>
-            </w:r>
-            <w:proofErr w:type="spellEnd"/>
-            <w:r>
-              <w:t xml:space="preserve"> em </w:t>
+              <w:t xml:space="preserve">Curso de TeSP em </w:t>
             </w:r>
             <w:r>
               <w:br/>
@@ -1258,21 +1250,7 @@
                 <w:rStyle w:val="Hiperligao"/>
                 <w:noProof/>
               </w:rPr>
-              <w:t>Sumári</w:t>
-            </w:r>
-            <w:r>
-              <w:rPr>
-                <w:rStyle w:val="Hiperligao"/>
-                <w:noProof/>
-              </w:rPr>
-              <w:t>o</w:t>
-            </w:r>
-            <w:r>
-              <w:rPr>
-                <w:rStyle w:val="Hiperligao"/>
-                <w:noProof/>
-              </w:rPr>
-              <w:t xml:space="preserve"> executivo</w:t>
+              <w:t>Sumário executivo</w:t>
             </w:r>
             <w:r>
               <w:rPr>
@@ -2411,21 +2389,7 @@
                 <w:rStyle w:val="Hiperligao"/>
                 <w:noProof/>
               </w:rPr>
-              <w:t>Aplicaç</w:t>
-            </w:r>
-            <w:r>
-              <w:rPr>
-                <w:rStyle w:val="Hiperligao"/>
-                <w:noProof/>
-              </w:rPr>
-              <w:t>ã</w:t>
-            </w:r>
-            <w:r>
-              <w:rPr>
-                <w:rStyle w:val="Hiperligao"/>
-                <w:noProof/>
-              </w:rPr>
-              <w:t>o do Scrum ao Projeto</w:t>
+              <w:t>Aplicação do Scrum ao Projeto</w:t>
             </w:r>
             <w:r>
               <w:rPr>
@@ -2521,21 +2485,7 @@
                 <w:rStyle w:val="Hiperligao"/>
                 <w:noProof/>
               </w:rPr>
-              <w:t>Stakehold</w:t>
-            </w:r>
-            <w:r>
-              <w:rPr>
-                <w:rStyle w:val="Hiperligao"/>
-                <w:noProof/>
-              </w:rPr>
-              <w:t>e</w:t>
-            </w:r>
-            <w:r>
-              <w:rPr>
-                <w:rStyle w:val="Hiperligao"/>
-                <w:noProof/>
-              </w:rPr>
-              <w:t>rs e Scrum Team</w:t>
+              <w:t>Stakeholders e Scrum Team</w:t>
             </w:r>
             <w:r>
               <w:rPr>
@@ -2827,23 +2777,7 @@
                 <w:noProof/>
                 <w:highlight w:val="yellow"/>
               </w:rPr>
-              <w:t xml:space="preserve">Dia de Mês </w:t>
-            </w:r>
-            <w:r>
-              <w:rPr>
-                <w:rStyle w:val="Hiperligao"/>
-                <w:noProof/>
-                <w:highlight w:val="yellow"/>
-              </w:rPr>
-              <w:t>d</w:t>
-            </w:r>
-            <w:r>
-              <w:rPr>
-                <w:rStyle w:val="Hiperligao"/>
-                <w:noProof/>
-                <w:highlight w:val="yellow"/>
-              </w:rPr>
-              <w:t>e 2021 a Dia de Mês de 2021</w:t>
+              <w:t>Dia de Mês de 2021 a Dia de Mês de 2021</w:t>
             </w:r>
             <w:r>
               <w:rPr>
@@ -3269,61 +3203,7 @@
                 <w:iCs/>
                 <w:noProof/>
               </w:rPr>
-              <w:t>Retros</w:t>
-            </w:r>
-            <w:r>
-              <w:rPr>
-                <w:rStyle w:val="Hiperligao"/>
-                <w:i/>
-                <w:iCs/>
-                <w:noProof/>
-              </w:rPr>
-              <w:t>p</w:t>
-            </w:r>
-            <w:r>
-              <w:rPr>
-                <w:rStyle w:val="Hiperligao"/>
-                <w:i/>
-                <w:iCs/>
-                <w:noProof/>
-              </w:rPr>
-              <w:t>ect</w:t>
-            </w:r>
-            <w:r>
-              <w:rPr>
-                <w:rStyle w:val="Hiperligao"/>
-                <w:i/>
-                <w:iCs/>
-                <w:noProof/>
-              </w:rPr>
-              <w:t>i</w:t>
-            </w:r>
-            <w:r>
-              <w:rPr>
-                <w:rStyle w:val="Hiperligao"/>
-                <w:i/>
-                <w:iCs/>
-                <w:noProof/>
-              </w:rPr>
-              <w:t xml:space="preserve">ve </w:t>
-            </w:r>
-            <w:r>
-              <w:rPr>
-                <w:rStyle w:val="Hiperligao"/>
-                <w:i/>
-                <w:iCs/>
-                <w:noProof/>
-              </w:rPr>
-              <w:t>S</w:t>
-            </w:r>
-            <w:r>
-              <w:rPr>
-                <w:rStyle w:val="Hiperligao"/>
-                <w:i/>
-                <w:iCs/>
-                <w:noProof/>
-              </w:rPr>
-              <w:t>ummary</w:t>
+              <w:t>Retrospective Summary</w:t>
             </w:r>
             <w:r>
               <w:rPr>
@@ -3428,21 +3308,7 @@
                 <w:rStyle w:val="Hiperligao"/>
                 <w:noProof/>
               </w:rPr>
-              <w:t>Concl</w:t>
-            </w:r>
-            <w:r>
-              <w:rPr>
-                <w:rStyle w:val="Hiperligao"/>
-                <w:noProof/>
-              </w:rPr>
-              <w:t>u</w:t>
-            </w:r>
-            <w:r>
-              <w:rPr>
-                <w:rStyle w:val="Hiperligao"/>
-                <w:noProof/>
-              </w:rPr>
-              <w:t>sões</w:t>
+              <w:t>Conclusões</w:t>
             </w:r>
             <w:r>
               <w:rPr>
@@ -4086,22 +3952,351 @@
           <w:noProof/>
         </w:rPr>
       </w:pPr>
+      <w:bookmarkStart w:id="3" w:name="_Toc102664394"/>
       <w:r>
         <w:rPr>
           <w:noProof/>
-          <w:highlight w:val="yellow"/>
-        </w:rPr>
-        <w:t>&lt;Contextualizar o projeto a implementar, indicando objetivos gerais, descrição sumária, ligação entre DA e MDS, planificação geral do projeto. Deve ficar-se com uma ideia clara do âmbito do projeto.&gt;</w:t>
+        </w:rPr>
+        <w:t xml:space="preserve">O projeto consiste na </w:t>
+      </w:r>
+      <w:r>
+        <w:rPr>
+          <w:b/>
+          <w:bCs/>
+          <w:noProof/>
+        </w:rPr>
+        <w:t>gestão do negócio</w:t>
+      </w:r>
+      <w:r>
+        <w:rPr>
+          <w:noProof/>
+        </w:rPr>
+        <w:t xml:space="preserve"> de uma cadeia de restaurante, </w:t>
+      </w:r>
+      <w:r>
+        <w:rPr>
+          <w:b/>
+          <w:bCs/>
+          <w:noProof/>
+        </w:rPr>
+        <w:t>desde</w:t>
+      </w:r>
+      <w:r>
+        <w:rPr>
+          <w:noProof/>
+        </w:rPr>
+        <w:t xml:space="preserve"> sistemas internos </w:t>
+      </w:r>
+      <w:r>
+        <w:rPr>
+          <w:b/>
+          <w:bCs/>
+          <w:noProof/>
+        </w:rPr>
+        <w:t>até</w:t>
+      </w:r>
+      <w:r>
+        <w:rPr>
+          <w:noProof/>
+        </w:rPr>
+        <w:t xml:space="preserve"> aos pedidos de clientes. Para isso , será necessário um software que implemente todas as funcionalidades necessárias para </w:t>
+      </w:r>
+      <w:r>
+        <w:rPr>
+          <w:b/>
+          <w:bCs/>
+          <w:noProof/>
+        </w:rPr>
+        <w:t>gerir e operar</w:t>
+      </w:r>
+      <w:r>
+        <w:rPr>
+          <w:noProof/>
+        </w:rPr>
+        <w:t xml:space="preserve"> todos os restaurantes, incluindo </w:t>
+      </w:r>
+      <w:r>
+        <w:rPr>
+          <w:b/>
+          <w:bCs/>
+          <w:noProof/>
+        </w:rPr>
+        <w:t>criar  e manter</w:t>
+      </w:r>
+      <w:r>
+        <w:rPr>
+          <w:noProof/>
+        </w:rPr>
+        <w:t xml:space="preserve"> o menu de cada restaurante, </w:t>
+      </w:r>
+      <w:r>
+        <w:rPr>
+          <w:b/>
+          <w:bCs/>
+          <w:noProof/>
+        </w:rPr>
+        <w:t>receber e tratar</w:t>
+      </w:r>
+      <w:r>
+        <w:rPr>
+          <w:noProof/>
+        </w:rPr>
+        <w:t xml:space="preserve"> pedidos de clientes, </w:t>
+      </w:r>
+      <w:r>
+        <w:rPr>
+          <w:b/>
+          <w:bCs/>
+          <w:noProof/>
+        </w:rPr>
+        <w:t xml:space="preserve">guardar dados </w:t>
+      </w:r>
+      <w:r>
+        <w:rPr>
+          <w:noProof/>
+        </w:rPr>
+        <w:t>de clientes e trabalhadores, entre outros.</w:t>
       </w:r>
     </w:p>
     <w:p>
       <w:pPr>
+        <w:rPr>
+          <w:noProof/>
+        </w:rPr>
+      </w:pPr>
+      <w:r>
+        <w:rPr>
+          <w:noProof/>
+        </w:rPr>
+        <w:t>Assim irá ser necessário a planificação deste projeto antes da sua construção.</w:t>
+      </w:r>
+    </w:p>
+    <w:p>
+      <w:pPr>
+        <w:rPr>
+          <w:noProof/>
+        </w:rPr>
+      </w:pPr>
+      <w:r>
+        <w:rPr>
+          <w:noProof/>
+        </w:rPr>
+        <w:t>Para o desenvolvimento do processo de software deverá ser utilizada uma metodologia ágil, o Scrum.</w:t>
+      </w:r>
+    </w:p>
+    <w:p>
+      <w:pPr>
+        <w:rPr>
+          <w:noProof/>
+        </w:rPr>
+      </w:pPr>
+      <w:r>
+        <w:rPr>
+          <w:noProof/>
+        </w:rPr>
+        <w:t>A planificação consiste em:</w:t>
+      </w:r>
+    </w:p>
+    <w:p>
+      <w:pPr>
+        <w:pStyle w:val="PargrafodaLista"/>
+        <w:numPr>
+          <w:ilvl w:val="0"/>
+          <w:numId w:val="25"/>
+        </w:numPr>
+        <w:rPr>
+          <w:noProof/>
+        </w:rPr>
+      </w:pPr>
+      <w:r>
+        <w:rPr>
+          <w:noProof/>
+        </w:rPr>
+        <w:t>Definição do problema e análise de impacto;</w:t>
+      </w:r>
+    </w:p>
+    <w:p>
+      <w:pPr>
+        <w:pStyle w:val="PargrafodaLista"/>
+        <w:numPr>
+          <w:ilvl w:val="0"/>
+          <w:numId w:val="25"/>
+        </w:numPr>
+        <w:rPr>
+          <w:noProof/>
+        </w:rPr>
+      </w:pPr>
+      <w:r>
+        <w:rPr>
+          <w:noProof/>
+        </w:rPr>
+        <w:t>Análise concorrencial;</w:t>
+      </w:r>
+    </w:p>
+    <w:p>
+      <w:pPr>
+        <w:pStyle w:val="PargrafodaLista"/>
+        <w:numPr>
+          <w:ilvl w:val="0"/>
+          <w:numId w:val="25"/>
+        </w:numPr>
+        <w:rPr>
+          <w:noProof/>
+        </w:rPr>
+      </w:pPr>
+      <w:r>
+        <w:rPr>
+          <w:noProof/>
+        </w:rPr>
+        <w:t>Requisitos ágeis, i.e, User Stories, devidamente estimados com story points;</w:t>
+      </w:r>
+    </w:p>
+    <w:p>
+      <w:pPr>
+        <w:pStyle w:val="PargrafodaLista"/>
+        <w:numPr>
+          <w:ilvl w:val="0"/>
+          <w:numId w:val="25"/>
+        </w:numPr>
+        <w:rPr>
+          <w:noProof/>
+        </w:rPr>
+      </w:pPr>
+      <w:r>
+        <w:rPr>
+          <w:noProof/>
+        </w:rPr>
+        <w:t>Desenho de mockups;</w:t>
+      </w:r>
+    </w:p>
+    <w:p>
+      <w:pPr>
+        <w:pStyle w:val="PargrafodaLista"/>
+        <w:numPr>
+          <w:ilvl w:val="0"/>
+          <w:numId w:val="25"/>
+        </w:numPr>
+        <w:rPr>
+          <w:noProof/>
+        </w:rPr>
+      </w:pPr>
+      <w:r>
+        <w:rPr>
+          <w:noProof/>
+        </w:rPr>
+        <w:t>Desenho do diagrama de classes;</w:t>
+      </w:r>
+    </w:p>
+    <w:p>
+      <w:pPr>
+        <w:pStyle w:val="PargrafodaLista"/>
+        <w:numPr>
+          <w:ilvl w:val="0"/>
+          <w:numId w:val="25"/>
+        </w:numPr>
+        <w:rPr>
+          <w:noProof/>
+        </w:rPr>
+      </w:pPr>
+      <w:r>
+        <w:rPr>
+          <w:noProof/>
+        </w:rPr>
+        <w:t>Identificação dos Stakeholders e da Scrum Team;</w:t>
+      </w:r>
+    </w:p>
+    <w:p>
+      <w:pPr>
+        <w:pStyle w:val="PargrafodaLista"/>
+        <w:numPr>
+          <w:ilvl w:val="0"/>
+          <w:numId w:val="25"/>
+        </w:numPr>
+        <w:rPr>
+          <w:noProof/>
+        </w:rPr>
+      </w:pPr>
+      <w:r>
+        <w:rPr>
+          <w:noProof/>
+        </w:rPr>
+        <w:t>Product Backlog original com as user stories priorizadas, de</w:t>
+      </w:r>
+      <w:r>
+        <w:rPr>
+          <w:noProof/>
+        </w:rPr>
+        <w:t>scritas, estimadas através de story points e caso seja necessário, dividi-las em sub-issues;</w:t>
+      </w:r>
+    </w:p>
+    <w:p>
+      <w:pPr>
+        <w:pStyle w:val="PargrafodaLista"/>
+        <w:numPr>
+          <w:ilvl w:val="0"/>
+          <w:numId w:val="25"/>
+        </w:numPr>
+        <w:rPr>
+          <w:noProof/>
+        </w:rPr>
+      </w:pPr>
+      <w:r>
+        <w:rPr>
+          <w:noProof/>
+        </w:rPr>
+        <w:t>Definição dos sprints em termos de datas e sprint backlogs;</w:t>
+      </w:r>
+    </w:p>
+    <w:p>
+      <w:pPr>
+        <w:pStyle w:val="PargrafodaLista"/>
+        <w:numPr>
+          <w:ilvl w:val="0"/>
+          <w:numId w:val="25"/>
+        </w:numPr>
+        <w:rPr>
+          <w:noProof/>
+        </w:rPr>
+      </w:pPr>
+      <w:r>
+        <w:rPr>
+          <w:noProof/>
+        </w:rPr>
+        <w:t>Métricas utilizadas de acompanhamento ao projeto (e.g, gráficos de burn-up, velocity) e respetiva avaliação;</w:t>
+      </w:r>
+    </w:p>
+    <w:p>
+      <w:pPr>
+        <w:pStyle w:val="PargrafodaLista"/>
+        <w:numPr>
+          <w:ilvl w:val="0"/>
+          <w:numId w:val="25"/>
+        </w:numPr>
+        <w:rPr>
+          <w:noProof/>
+        </w:rPr>
+      </w:pPr>
+      <w:r>
+        <w:rPr>
+          <w:noProof/>
+        </w:rPr>
+        <w:t>Retrospective final de projeto.</w:t>
+      </w:r>
+    </w:p>
+    <w:p>
+      <w:pPr>
+        <w:rPr>
+          <w:noProof/>
+        </w:rPr>
+      </w:pPr>
+    </w:p>
+    <w:p>
+      <w:pPr>
         <w:pStyle w:val="Ttulo2"/>
         <w:rPr>
           <w:noProof/>
         </w:rPr>
       </w:pPr>
-      <w:bookmarkStart w:id="3" w:name="_Toc102664394"/>
       <w:r>
         <w:rPr>
           <w:noProof/>
@@ -4115,13 +4310,15 @@
       <w:pPr>
         <w:rPr>
           <w:b/>
-          <w:sz w:val="28"/>
+          <w:sz w:val="24"/>
+          <w:szCs w:val="20"/>
         </w:rPr>
       </w:pPr>
       <w:r>
         <w:rPr>
           <w:b/>
-          <w:sz w:val="28"/>
+          <w:sz w:val="24"/>
+          <w:szCs w:val="20"/>
         </w:rPr>
         <w:t>Secção 1</w:t>
       </w:r>
@@ -4164,13 +4361,15 @@
       <w:pPr>
         <w:rPr>
           <w:b/>
-          <w:sz w:val="28"/>
+          <w:sz w:val="24"/>
+          <w:szCs w:val="20"/>
         </w:rPr>
       </w:pPr>
       <w:r>
         <w:rPr>
           <w:b/>
-          <w:sz w:val="28"/>
+          <w:sz w:val="24"/>
+          <w:szCs w:val="20"/>
         </w:rPr>
         <w:t>Secção 2</w:t>
       </w:r>
@@ -4206,13 +4405,15 @@
       <w:pPr>
         <w:rPr>
           <w:b/>
-          <w:sz w:val="28"/>
+          <w:sz w:val="24"/>
+          <w:szCs w:val="20"/>
         </w:rPr>
       </w:pPr>
       <w:r>
         <w:rPr>
           <w:b/>
-          <w:sz w:val="28"/>
+          <w:sz w:val="24"/>
+          <w:szCs w:val="20"/>
         </w:rPr>
         <w:t>Secção 3</w:t>
       </w:r>
@@ -4234,23 +4435,7 @@
           <w:sz w:val="24"/>
           <w:szCs w:val="24"/>
         </w:rPr>
-        <w:t xml:space="preserve">Descrição detalhada das </w:t>
-      </w:r>
-      <w:proofErr w:type="spellStart"/>
-      <w:r>
-        <w:rPr>
-          <w:sz w:val="24"/>
-          <w:szCs w:val="24"/>
-        </w:rPr>
-        <w:t>user</w:t>
-      </w:r>
-      <w:proofErr w:type="spellEnd"/>
-      <w:r>
-        <w:rPr>
-          <w:sz w:val="24"/>
-          <w:szCs w:val="24"/>
-        </w:rPr>
-        <w:t xml:space="preserve"> </w:t>
+        <w:t xml:space="preserve">Descrição detalhada das user </w:t>
       </w:r>
       <w:proofErr w:type="spellStart"/>
       <w:r>
@@ -4286,23 +4471,7 @@
           <w:sz w:val="24"/>
           <w:szCs w:val="24"/>
         </w:rPr>
-        <w:t xml:space="preserve">Identificação dos </w:t>
-      </w:r>
-      <w:proofErr w:type="spellStart"/>
-      <w:r>
-        <w:rPr>
-          <w:sz w:val="24"/>
-          <w:szCs w:val="24"/>
-        </w:rPr>
-        <w:t>stakeholders</w:t>
-      </w:r>
-      <w:proofErr w:type="spellEnd"/>
-      <w:r>
-        <w:rPr>
-          <w:sz w:val="24"/>
-          <w:szCs w:val="24"/>
-        </w:rPr>
-        <w:t xml:space="preserve"> e da </w:t>
+        <w:t xml:space="preserve">Identificação dos stakeholders e da </w:t>
       </w:r>
       <w:proofErr w:type="spellStart"/>
       <w:r>
@@ -4489,14 +4658,17 @@
       <w:pPr>
         <w:rPr>
           <w:b/>
-          <w:sz w:val="28"/>
+          <w:sz w:val="24"/>
+          <w:szCs w:val="20"/>
         </w:rPr>
       </w:pPr>
       <w:r>
         <w:rPr>
           <w:b/>
-          <w:sz w:val="28"/>
-        </w:rPr>
+          <w:sz w:val="24"/>
+          <w:szCs w:val="20"/>
+        </w:rPr>
+        <w:lastRenderedPageBreak/>
         <w:t>Secção 4</w:t>
       </w:r>
     </w:p>
@@ -4526,60 +4698,113 @@
         </w:rPr>
         <w:t>.</w:t>
       </w:r>
-      <w:bookmarkStart w:id="4" w:name="_GoBack"/>
+    </w:p>
+    <w:p>
+      <w:pPr>
+        <w:rPr>
+          <w:b/>
+          <w:sz w:val="28"/>
+        </w:rPr>
+      </w:pPr>
+      <w:r>
+        <w:rPr>
+          <w:b/>
+          <w:sz w:val="28"/>
+        </w:rPr>
+        <w:tab/>
+      </w:r>
+    </w:p>
+    <w:p/>
+    <w:p>
+      <w:pPr>
+        <w:pStyle w:val="Ttulo1"/>
+      </w:pPr>
+      <w:bookmarkStart w:id="4" w:name="_Toc102664395"/>
+      <w:r>
+        <w:lastRenderedPageBreak/>
+        <w:t>Especificação do Sistema</w:t>
+      </w:r>
       <w:bookmarkEnd w:id="4"/>
     </w:p>
     <w:p>
-      <w:pPr>
-        <w:rPr>
-          <w:b/>
-          <w:sz w:val="28"/>
-        </w:rPr>
-      </w:pPr>
-      <w:r>
-        <w:rPr>
-          <w:b/>
-          <w:sz w:val="28"/>
-        </w:rPr>
-        <w:tab/>
+      <w:r>
+        <w:rPr>
+          <w:highlight w:val="yellow"/>
+        </w:rPr>
+        <w:t>Nesta seção...</w:t>
+      </w:r>
+      <w:r>
+        <w:t xml:space="preserve"> </w:t>
+      </w:r>
+      <w:r>
+        <w:rPr>
+          <w:highlight w:val="yellow"/>
+        </w:rPr>
+        <w:t>&lt;parágrafo introdutório da seção&gt;</w:t>
+      </w:r>
+    </w:p>
+    <w:p>
+      <w:pPr>
+        <w:pStyle w:val="Ttulo2"/>
+      </w:pPr>
+      <w:bookmarkStart w:id="5" w:name="_Toc102664396"/>
+      <w:r>
+        <w:t>Definição da Lógica de Negócio</w:t>
+      </w:r>
+      <w:bookmarkEnd w:id="5"/>
+    </w:p>
+    <w:p>
+      <w:r>
+        <w:rPr>
+          <w:highlight w:val="yellow"/>
+        </w:rPr>
+        <w:t>&lt;Deve</w:t>
+      </w:r>
+      <w:r>
+        <w:rPr>
+          <w:highlight w:val="yellow"/>
+        </w:rPr>
+        <w:t xml:space="preserve"> ser feita a descrição do sistema, ou seja, </w:t>
+      </w:r>
+      <w:r>
+        <w:rPr>
+          <w:highlight w:val="yellow"/>
+        </w:rPr>
+        <w:t>os objetivos do sistema a desenvolver</w:t>
+      </w:r>
+      <w:r>
+        <w:rPr>
+          <w:highlight w:val="yellow"/>
+        </w:rPr>
+        <w:t xml:space="preserve"> (</w:t>
+      </w:r>
+      <w:r>
+        <w:rPr>
+          <w:highlight w:val="yellow"/>
+        </w:rPr>
+        <w:t>as necessidades do utilizador de forma geral</w:t>
+      </w:r>
+      <w:r>
+        <w:rPr>
+          <w:highlight w:val="yellow"/>
+        </w:rPr>
+        <w:t>). São os requisitos em formato de texto</w:t>
+      </w:r>
+      <w:r>
+        <w:rPr>
+          <w:highlight w:val="yellow"/>
+        </w:rPr>
+        <w:t>&gt;</w:t>
       </w:r>
     </w:p>
     <w:p/>
     <w:p>
       <w:pPr>
-        <w:pStyle w:val="Ttulo1"/>
-      </w:pPr>
-      <w:bookmarkStart w:id="5" w:name="_Toc102664395"/>
-      <w:r>
-        <w:lastRenderedPageBreak/>
-        <w:t>Especificação do Sistema</w:t>
-      </w:r>
-      <w:bookmarkEnd w:id="5"/>
-    </w:p>
-    <w:p>
-      <w:r>
-        <w:rPr>
-          <w:highlight w:val="yellow"/>
-        </w:rPr>
-        <w:t>Nesta seção...</w:t>
-      </w:r>
-      <w:r>
-        <w:t xml:space="preserve"> </w:t>
-      </w:r>
-      <w:r>
-        <w:rPr>
-          <w:highlight w:val="yellow"/>
-        </w:rPr>
-        <w:t>&lt;parágrafo introdutório da seção&gt;</w:t>
-      </w:r>
-    </w:p>
-    <w:p>
-      <w:pPr>
         <w:pStyle w:val="Ttulo2"/>
       </w:pPr>
-      <w:bookmarkStart w:id="6" w:name="_Toc102664396"/>
-      <w:r>
-        <w:t>Definição da Lógica de Negócio</w:t>
+      <w:bookmarkStart w:id="6" w:name="_Toc102664397"/>
+      <w:r>
+        <w:t>Análise de Impacto</w:t>
       </w:r>
       <w:bookmarkEnd w:id="6"/>
     </w:p>
@@ -4588,37 +4813,13 @@
         <w:rPr>
           <w:highlight w:val="yellow"/>
         </w:rPr>
-        <w:t>&lt;Deve</w:t>
+        <w:t>&lt;Impactos positivos e negativos do sistema a desenvolver</w:t>
       </w:r>
       <w:r>
         <w:rPr>
           <w:highlight w:val="yellow"/>
         </w:rPr>
-        <w:t xml:space="preserve"> ser feita a descrição do sistema, ou seja, </w:t>
-      </w:r>
-      <w:r>
-        <w:rPr>
-          <w:highlight w:val="yellow"/>
-        </w:rPr>
-        <w:t>os objetivos do sistema a desenvolver</w:t>
-      </w:r>
-      <w:r>
-        <w:rPr>
-          <w:highlight w:val="yellow"/>
-        </w:rPr>
-        <w:t xml:space="preserve"> (</w:t>
-      </w:r>
-      <w:r>
-        <w:rPr>
-          <w:highlight w:val="yellow"/>
-        </w:rPr>
-        <w:t>as necessidades do utilizador de forma geral</w:t>
-      </w:r>
-      <w:r>
-        <w:rPr>
-          <w:highlight w:val="yellow"/>
-        </w:rPr>
-        <w:t>). São os requisitos em formato de texto</w:t>
+        <w:t xml:space="preserve"> tendo em conta o impacto que tem no mercado, para as pessoas (que vão usar o sistema ou não), etc. </w:t>
       </w:r>
       <w:r>
         <w:rPr>
@@ -4632,9 +4833,9 @@
       <w:pPr>
         <w:pStyle w:val="Ttulo2"/>
       </w:pPr>
-      <w:bookmarkStart w:id="7" w:name="_Toc102664397"/>
-      <w:r>
-        <w:t>Análise de Impacto</w:t>
+      <w:bookmarkStart w:id="7" w:name="_Toc102664398"/>
+      <w:r>
+        <w:t>Análise Concorrencial</w:t>
       </w:r>
       <w:bookmarkEnd w:id="7"/>
     </w:p>
@@ -4643,29 +4844,20 @@
         <w:rPr>
           <w:highlight w:val="yellow"/>
         </w:rPr>
-        <w:t>&lt;Impactos positivos e negativos do sistema a desenvolver</w:t>
-      </w:r>
-      <w:r>
-        <w:rPr>
-          <w:highlight w:val="yellow"/>
-        </w:rPr>
-        <w:t xml:space="preserve"> tendo em conta o impacto que tem no mercado, para as pessoas (que vão usar o sistema ou não), etc. </w:t>
-      </w:r>
-      <w:r>
-        <w:rPr>
-          <w:highlight w:val="yellow"/>
-        </w:rPr>
-        <w:t>&gt;</w:t>
+        <w:t>&lt;Análise de 3 sistemas relacionados&gt;</w:t>
       </w:r>
     </w:p>
     <w:p/>
     <w:p>
       <w:pPr>
-        <w:pStyle w:val="Ttulo2"/>
-      </w:pPr>
-      <w:bookmarkStart w:id="8" w:name="_Toc102664398"/>
-      <w:r>
-        <w:t>Análise Concorrencial</w:t>
+        <w:pStyle w:val="Ttulo3"/>
+      </w:pPr>
+      <w:bookmarkStart w:id="8" w:name="_Toc102664399"/>
+      <w:r>
+        <w:rPr>
+          <w:highlight w:val="yellow"/>
+        </w:rPr>
+        <w:t>&lt;Sistema 1 (mudar o nome para o website/aplicação escolhida para análise)&gt;</w:t>
       </w:r>
       <w:bookmarkEnd w:id="8"/>
     </w:p>
@@ -4674,28 +4866,6 @@
         <w:rPr>
           <w:highlight w:val="yellow"/>
         </w:rPr>
-        <w:t>&lt;Análise de 3 sistemas relacionados&gt;</w:t>
-      </w:r>
-    </w:p>
-    <w:p/>
-    <w:p>
-      <w:pPr>
-        <w:pStyle w:val="Ttulo3"/>
-      </w:pPr>
-      <w:bookmarkStart w:id="9" w:name="_Toc102664399"/>
-      <w:r>
-        <w:rPr>
-          <w:highlight w:val="yellow"/>
-        </w:rPr>
-        <w:t>&lt;Sistema 1 (mudar o nome para o website/aplicação escolhida para análise)&gt;</w:t>
-      </w:r>
-      <w:bookmarkEnd w:id="9"/>
-    </w:p>
-    <w:p>
-      <w:r>
-        <w:rPr>
-          <w:highlight w:val="yellow"/>
-        </w:rPr>
         <w:t>A próxima tabela resume as características do sistema...</w:t>
       </w:r>
     </w:p>
@@ -4705,18 +4875,31 @@
         <w:keepNext/>
         <w:jc w:val="center"/>
       </w:pPr>
-      <w:bookmarkStart w:id="10" w:name="_Toc70951697"/>
+      <w:bookmarkStart w:id="9" w:name="_Toc70951697"/>
       <w:r>
         <w:t xml:space="preserve">Tabela </w:t>
       </w:r>
-      <w:fldSimple w:instr=" SEQ Tabela \* ARABIC ">
-        <w:r>
-          <w:rPr>
-            <w:noProof/>
-          </w:rPr>
-          <w:t>1</w:t>
-        </w:r>
-      </w:fldSimple>
+      <w:r>
+        <w:fldChar w:fldCharType="begin"/>
+      </w:r>
+      <w:r>
+        <w:instrText xml:space="preserve"> SEQ Tabela \* ARABIC </w:instrText>
+      </w:r>
+      <w:r>
+        <w:fldChar w:fldCharType="separate"/>
+      </w:r>
+      <w:r>
+        <w:rPr>
+          <w:noProof/>
+        </w:rPr>
+        <w:t>1</w:t>
+      </w:r>
+      <w:r>
+        <w:rPr>
+          <w:noProof/>
+        </w:rPr>
+        <w:fldChar w:fldCharType="end"/>
+      </w:r>
       <w:r>
         <w:t xml:space="preserve"> – Descrição do </w:t>
       </w:r>
@@ -4726,7 +4909,7 @@
         </w:rPr>
         <w:t>Sistema 1</w:t>
       </w:r>
-      <w:bookmarkEnd w:id="10"/>
+      <w:bookmarkEnd w:id="9"/>
     </w:p>
     <w:tbl>
       <w:tblPr>
@@ -5116,7 +5299,7 @@
       <w:pPr>
         <w:pStyle w:val="Ttulo3"/>
       </w:pPr>
-      <w:bookmarkStart w:id="11" w:name="_Toc102664400"/>
+      <w:bookmarkStart w:id="10" w:name="_Toc102664400"/>
       <w:r>
         <w:rPr>
           <w:highlight w:val="yellow"/>
@@ -5136,7 +5319,7 @@
         </w:rPr>
         <w:t xml:space="preserve"> (mudar o nome para o website/aplicação escolhida para análise)&gt;</w:t>
       </w:r>
-      <w:bookmarkEnd w:id="11"/>
+      <w:bookmarkEnd w:id="10"/>
     </w:p>
     <w:p>
       <w:r>
@@ -5152,18 +5335,31 @@
         <w:keepNext/>
         <w:jc w:val="center"/>
       </w:pPr>
-      <w:bookmarkStart w:id="12" w:name="_Toc70951698"/>
+      <w:bookmarkStart w:id="11" w:name="_Toc70951698"/>
       <w:r>
         <w:t xml:space="preserve">Tabela </w:t>
       </w:r>
-      <w:fldSimple w:instr=" SEQ Tabela \* ARABIC ">
-        <w:r>
-          <w:rPr>
-            <w:noProof/>
-          </w:rPr>
-          <w:t>2</w:t>
-        </w:r>
-      </w:fldSimple>
+      <w:r>
+        <w:fldChar w:fldCharType="begin"/>
+      </w:r>
+      <w:r>
+        <w:instrText xml:space="preserve"> SEQ Tabela \* ARABIC </w:instrText>
+      </w:r>
+      <w:r>
+        <w:fldChar w:fldCharType="separate"/>
+      </w:r>
+      <w:r>
+        <w:rPr>
+          <w:noProof/>
+        </w:rPr>
+        <w:t>2</w:t>
+      </w:r>
+      <w:r>
+        <w:rPr>
+          <w:noProof/>
+        </w:rPr>
+        <w:fldChar w:fldCharType="end"/>
+      </w:r>
       <w:r>
         <w:t xml:space="preserve"> – Descrição do </w:t>
       </w:r>
@@ -5173,7 +5369,7 @@
         </w:rPr>
         <w:t>Sistema 1</w:t>
       </w:r>
-      <w:bookmarkEnd w:id="12"/>
+      <w:bookmarkEnd w:id="11"/>
     </w:p>
     <w:tbl>
       <w:tblPr>
@@ -5555,7 +5751,7 @@
       <w:pPr>
         <w:pStyle w:val="Ttulo3"/>
       </w:pPr>
-      <w:bookmarkStart w:id="13" w:name="_Toc102664401"/>
+      <w:bookmarkStart w:id="12" w:name="_Toc102664401"/>
       <w:r>
         <w:rPr>
           <w:highlight w:val="yellow"/>
@@ -5574,7 +5770,7 @@
         </w:rPr>
         <w:t xml:space="preserve"> (mudar o nome para o website/aplicação escolhida para análise)&gt;</w:t>
       </w:r>
-      <w:bookmarkEnd w:id="13"/>
+      <w:bookmarkEnd w:id="12"/>
     </w:p>
     <w:p>
       <w:r>
@@ -5590,18 +5786,31 @@
         <w:keepNext/>
         <w:jc w:val="center"/>
       </w:pPr>
-      <w:bookmarkStart w:id="14" w:name="_Toc70951699"/>
+      <w:bookmarkStart w:id="13" w:name="_Toc70951699"/>
       <w:r>
         <w:t xml:space="preserve">Tabela </w:t>
       </w:r>
-      <w:fldSimple w:instr=" SEQ Tabela \* ARABIC ">
-        <w:r>
-          <w:rPr>
-            <w:noProof/>
-          </w:rPr>
-          <w:t>3</w:t>
-        </w:r>
-      </w:fldSimple>
+      <w:r>
+        <w:fldChar w:fldCharType="begin"/>
+      </w:r>
+      <w:r>
+        <w:instrText xml:space="preserve"> SEQ Tabela \* ARABIC </w:instrText>
+      </w:r>
+      <w:r>
+        <w:fldChar w:fldCharType="separate"/>
+      </w:r>
+      <w:r>
+        <w:rPr>
+          <w:noProof/>
+        </w:rPr>
+        <w:t>3</w:t>
+      </w:r>
+      <w:r>
+        <w:rPr>
+          <w:noProof/>
+        </w:rPr>
+        <w:fldChar w:fldCharType="end"/>
+      </w:r>
       <w:r>
         <w:t xml:space="preserve"> – Descrição do </w:t>
       </w:r>
@@ -5611,7 +5820,7 @@
         </w:rPr>
         <w:t>Sistema 1</w:t>
       </w:r>
-      <w:bookmarkEnd w:id="14"/>
+      <w:bookmarkEnd w:id="13"/>
     </w:p>
     <w:tbl>
       <w:tblPr>
@@ -5993,11 +6202,11 @@
       <w:pPr>
         <w:pStyle w:val="Ttulo3"/>
       </w:pPr>
-      <w:bookmarkStart w:id="15" w:name="_Toc102664402"/>
+      <w:bookmarkStart w:id="14" w:name="_Toc102664402"/>
       <w:r>
         <w:t>Comparação dos Sistemas</w:t>
       </w:r>
-      <w:bookmarkEnd w:id="15"/>
+      <w:bookmarkEnd w:id="14"/>
     </w:p>
     <w:p>
       <w:r>
@@ -6014,22 +6223,35 @@
         <w:keepNext/>
         <w:jc w:val="center"/>
       </w:pPr>
-      <w:bookmarkStart w:id="16" w:name="_Toc70951700"/>
+      <w:bookmarkStart w:id="15" w:name="_Toc70951700"/>
       <w:r>
         <w:t xml:space="preserve">Tabela </w:t>
       </w:r>
-      <w:fldSimple w:instr=" SEQ Tabela \* ARABIC ">
-        <w:r>
-          <w:rPr>
-            <w:noProof/>
-          </w:rPr>
-          <w:t>4</w:t>
-        </w:r>
-      </w:fldSimple>
+      <w:r>
+        <w:fldChar w:fldCharType="begin"/>
+      </w:r>
+      <w:r>
+        <w:instrText xml:space="preserve"> SEQ Tabela \* ARABIC </w:instrText>
+      </w:r>
+      <w:r>
+        <w:fldChar w:fldCharType="separate"/>
+      </w:r>
+      <w:r>
+        <w:rPr>
+          <w:noProof/>
+        </w:rPr>
+        <w:t>4</w:t>
+      </w:r>
+      <w:r>
+        <w:rPr>
+          <w:noProof/>
+        </w:rPr>
+        <w:fldChar w:fldCharType="end"/>
+      </w:r>
       <w:r>
         <w:t xml:space="preserve"> – Resumo das características dos Sistemas concorrenciais</w:t>
       </w:r>
-      <w:bookmarkEnd w:id="16"/>
+      <w:bookmarkEnd w:id="15"/>
     </w:p>
     <w:tbl>
       <w:tblPr>
@@ -6541,11 +6763,11 @@
       <w:pPr>
         <w:pStyle w:val="Ttulo3"/>
       </w:pPr>
-      <w:bookmarkStart w:id="17" w:name="_Toc102664403"/>
+      <w:bookmarkStart w:id="16" w:name="_Toc102664403"/>
       <w:r>
         <w:t>Enquadramento da análise concorrencial no SI</w:t>
       </w:r>
-      <w:bookmarkEnd w:id="17"/>
+      <w:bookmarkEnd w:id="16"/>
     </w:p>
     <w:p>
       <w:pPr>
@@ -6680,56 +6902,18 @@
       <w:pPr>
         <w:pStyle w:val="Ttulo2"/>
       </w:pPr>
-      <w:bookmarkStart w:id="18" w:name="_Toc102664404"/>
-      <w:proofErr w:type="spellStart"/>
-      <w:r>
-        <w:t>Wireframes</w:t>
-      </w:r>
-      <w:proofErr w:type="spellEnd"/>
-      <w:r>
-        <w:t>/</w:t>
-      </w:r>
-      <w:proofErr w:type="spellStart"/>
-      <w:r>
-        <w:t>Mockups</w:t>
-      </w:r>
-      <w:bookmarkEnd w:id="18"/>
-      <w:proofErr w:type="spellEnd"/>
+      <w:bookmarkStart w:id="17" w:name="_Toc102664404"/>
+      <w:r>
+        <w:t>Wireframes/Mockups</w:t>
+      </w:r>
+      <w:bookmarkEnd w:id="17"/>
     </w:p>
     <w:p>
       <w:r>
         <w:rPr>
           <w:highlight w:val="yellow"/>
         </w:rPr>
-        <w:t xml:space="preserve">&lt;Desenho dos </w:t>
-      </w:r>
-      <w:proofErr w:type="spellStart"/>
-      <w:r>
-        <w:rPr>
-          <w:highlight w:val="yellow"/>
-        </w:rPr>
-        <w:t>wireframes</w:t>
-      </w:r>
-      <w:proofErr w:type="spellEnd"/>
-      <w:r>
-        <w:rPr>
-          <w:highlight w:val="yellow"/>
-        </w:rPr>
-        <w:t xml:space="preserve"> já a aproximarem-se de </w:t>
-      </w:r>
-      <w:proofErr w:type="spellStart"/>
-      <w:r>
-        <w:rPr>
-          <w:highlight w:val="yellow"/>
-        </w:rPr>
-        <w:t>mockups</w:t>
-      </w:r>
-      <w:proofErr w:type="spellEnd"/>
-      <w:r>
-        <w:rPr>
-          <w:highlight w:val="yellow"/>
-        </w:rPr>
-        <w:t xml:space="preserve"> (mais detalhados)</w:t>
+        <w:t>&lt;Desenho dos wireframes já a aproximarem-se de mockups (mais detalhados)</w:t>
       </w:r>
       <w:r>
         <w:rPr>
@@ -6797,86 +6981,55 @@
         <w:pStyle w:val="Legenda"/>
         <w:jc w:val="center"/>
       </w:pPr>
-      <w:bookmarkStart w:id="19" w:name="_Toc70951865"/>
+      <w:bookmarkStart w:id="18" w:name="_Toc70951865"/>
       <w:r>
         <w:t xml:space="preserve">Figura </w:t>
       </w:r>
-      <w:fldSimple w:instr=" SEQ Figura \* ARABIC ">
-        <w:r>
-          <w:rPr>
-            <w:noProof/>
-          </w:rPr>
-          <w:t>1</w:t>
-        </w:r>
-      </w:fldSimple>
-      <w:r>
-        <w:t xml:space="preserve"> – </w:t>
+      <w:r>
+        <w:fldChar w:fldCharType="begin"/>
+      </w:r>
+      <w:r>
+        <w:instrText xml:space="preserve"> SEQ Figura \* ARABIC </w:instrText>
+      </w:r>
+      <w:r>
+        <w:fldChar w:fldCharType="separate"/>
+      </w:r>
+      <w:r>
+        <w:rPr>
+          <w:noProof/>
+        </w:rPr>
+        <w:t>1</w:t>
+      </w:r>
+      <w:r>
+        <w:rPr>
+          <w:noProof/>
+        </w:rPr>
+        <w:fldChar w:fldCharType="end"/>
+      </w:r>
+      <w:r>
+        <w:t xml:space="preserve"> – Wireframe/Mockup do ecrã principal </w:t>
+      </w:r>
+      <w:r>
+        <w:rPr>
+          <w:highlight w:val="yellow"/>
+        </w:rPr>
+        <w:t xml:space="preserve">(no exemplo: esq. Wireframe; </w:t>
       </w:r>
       <w:proofErr w:type="spellStart"/>
       <w:r>
-        <w:t>Wireframe</w:t>
+        <w:rPr>
+          <w:highlight w:val="yellow"/>
+        </w:rPr>
+        <w:t>dir.</w:t>
       </w:r>
       <w:proofErr w:type="spellEnd"/>
       <w:r>
-        <w:t>/</w:t>
-      </w:r>
-      <w:proofErr w:type="spellStart"/>
-      <w:r>
-        <w:t>Mockup</w:t>
-      </w:r>
-      <w:proofErr w:type="spellEnd"/>
-      <w:r>
-        <w:t xml:space="preserve"> do ecrã principal </w:t>
-      </w:r>
-      <w:r>
         <w:rPr>
           <w:highlight w:val="yellow"/>
         </w:rPr>
-        <w:t xml:space="preserve">(no exemplo: esq. </w:t>
-      </w:r>
-      <w:proofErr w:type="spellStart"/>
-      <w:r>
-        <w:rPr>
-          <w:highlight w:val="yellow"/>
-        </w:rPr>
-        <w:t>Wireframe</w:t>
-      </w:r>
-      <w:proofErr w:type="spellEnd"/>
-      <w:r>
-        <w:rPr>
-          <w:highlight w:val="yellow"/>
-        </w:rPr>
-        <w:t xml:space="preserve">; </w:t>
-      </w:r>
-      <w:proofErr w:type="spellStart"/>
-      <w:r>
-        <w:rPr>
-          <w:highlight w:val="yellow"/>
-        </w:rPr>
-        <w:t>dir.</w:t>
-      </w:r>
-      <w:proofErr w:type="spellEnd"/>
-      <w:r>
-        <w:rPr>
-          <w:highlight w:val="yellow"/>
-        </w:rPr>
-        <w:t xml:space="preserve"> </w:t>
-      </w:r>
-      <w:proofErr w:type="spellStart"/>
-      <w:r>
-        <w:rPr>
-          <w:highlight w:val="yellow"/>
-        </w:rPr>
-        <w:t>Mockup</w:t>
-      </w:r>
-      <w:proofErr w:type="spellEnd"/>
-      <w:r>
-        <w:rPr>
-          <w:highlight w:val="yellow"/>
-        </w:rPr>
-        <w:t>)</w:t>
-      </w:r>
-      <w:bookmarkEnd w:id="19"/>
+        <w:t xml:space="preserve"> Mockup)</w:t>
+      </w:r>
+      <w:bookmarkEnd w:id="18"/>
     </w:p>
     <w:p/>
     <w:p/>
@@ -6884,13 +7037,13 @@
       <w:pPr>
         <w:pStyle w:val="Ttulo1"/>
       </w:pPr>
-      <w:bookmarkStart w:id="20" w:name="_Toc102664405"/>
+      <w:bookmarkStart w:id="19" w:name="_Toc102664405"/>
       <w:proofErr w:type="spellStart"/>
       <w:r>
         <w:lastRenderedPageBreak/>
         <w:t>Scrum</w:t>
       </w:r>
-      <w:bookmarkEnd w:id="20"/>
+      <w:bookmarkEnd w:id="19"/>
       <w:proofErr w:type="spellEnd"/>
     </w:p>
     <w:p>
@@ -6906,7 +7059,7 @@
       <w:pPr>
         <w:pStyle w:val="Ttulo2"/>
       </w:pPr>
-      <w:bookmarkStart w:id="21" w:name="_Toc102664406"/>
+      <w:bookmarkStart w:id="20" w:name="_Toc102664406"/>
       <w:r>
         <w:t xml:space="preserve">Aplicação do </w:t>
       </w:r>
@@ -6917,6 +7070,119 @@
       <w:proofErr w:type="spellEnd"/>
       <w:r>
         <w:t xml:space="preserve"> ao Projeto</w:t>
+      </w:r>
+      <w:bookmarkEnd w:id="20"/>
+    </w:p>
+    <w:p>
+      <w:r>
+        <w:rPr>
+          <w:highlight w:val="yellow"/>
+        </w:rPr>
+        <w:t xml:space="preserve">&lt;Forma como foi aplicado o </w:t>
+      </w:r>
+      <w:proofErr w:type="spellStart"/>
+      <w:r>
+        <w:rPr>
+          <w:highlight w:val="yellow"/>
+        </w:rPr>
+        <w:t>Scrum</w:t>
+      </w:r>
+      <w:proofErr w:type="spellEnd"/>
+      <w:r>
+        <w:rPr>
+          <w:highlight w:val="yellow"/>
+        </w:rPr>
+        <w:t xml:space="preserve"> ao projeto, contextualização da metodologia ágil. Identificação da forma </w:t>
+      </w:r>
+      <w:r>
+        <w:rPr>
+          <w:highlight w:val="yellow"/>
+        </w:rPr>
+        <w:t xml:space="preserve">e meio (presencial, ou digital) </w:t>
+      </w:r>
+      <w:r>
+        <w:rPr>
+          <w:highlight w:val="yellow"/>
+        </w:rPr>
+        <w:t>como decorreram as reuniões</w:t>
+      </w:r>
+      <w:r>
+        <w:rPr>
+          <w:highlight w:val="yellow"/>
+        </w:rPr>
+        <w:t xml:space="preserve">: sprint </w:t>
+      </w:r>
+      <w:proofErr w:type="spellStart"/>
+      <w:r>
+        <w:rPr>
+          <w:highlight w:val="yellow"/>
+        </w:rPr>
+        <w:t>planning</w:t>
+      </w:r>
+      <w:proofErr w:type="spellEnd"/>
+      <w:r>
+        <w:rPr>
+          <w:highlight w:val="yellow"/>
+        </w:rPr>
+        <w:t>,</w:t>
+      </w:r>
+      <w:r>
+        <w:rPr>
+          <w:highlight w:val="yellow"/>
+        </w:rPr>
+        <w:t xml:space="preserve"> </w:t>
+      </w:r>
+      <w:proofErr w:type="spellStart"/>
+      <w:r>
+        <w:rPr>
+          <w:highlight w:val="yellow"/>
+        </w:rPr>
+        <w:t>Daily</w:t>
+      </w:r>
+      <w:proofErr w:type="spellEnd"/>
+      <w:r>
+        <w:rPr>
+          <w:highlight w:val="yellow"/>
+        </w:rPr>
+        <w:t xml:space="preserve"> </w:t>
+      </w:r>
+      <w:proofErr w:type="spellStart"/>
+      <w:r>
+        <w:rPr>
+          <w:highlight w:val="yellow"/>
+        </w:rPr>
+        <w:t>Scrum</w:t>
+      </w:r>
+      <w:proofErr w:type="spellEnd"/>
+      <w:r>
+        <w:rPr>
+          <w:highlight w:val="yellow"/>
+        </w:rPr>
+        <w:t>, etc.</w:t>
+      </w:r>
+      <w:r>
+        <w:rPr>
+          <w:highlight w:val="yellow"/>
+        </w:rPr>
+        <w:t xml:space="preserve"> &gt;</w:t>
+      </w:r>
+    </w:p>
+    <w:p/>
+    <w:p>
+      <w:pPr>
+        <w:pStyle w:val="Ttulo2"/>
+      </w:pPr>
+      <w:bookmarkStart w:id="21" w:name="_Toc102664407"/>
+      <w:r>
+        <w:t xml:space="preserve">Stakeholders e </w:t>
+      </w:r>
+      <w:proofErr w:type="spellStart"/>
+      <w:r>
+        <w:t>Scrum</w:t>
+      </w:r>
+      <w:proofErr w:type="spellEnd"/>
+      <w:r>
+        <w:t xml:space="preserve"> Team</w:t>
       </w:r>
       <w:bookmarkEnd w:id="21"/>
     </w:p>
@@ -6925,7 +7191,7 @@
         <w:rPr>
           <w:highlight w:val="yellow"/>
         </w:rPr>
-        <w:t xml:space="preserve">&lt;Forma como foi aplicado o </w:t>
+        <w:t xml:space="preserve">&lt;Identificação dos stakeholders e da </w:t>
       </w:r>
       <w:proofErr w:type="spellStart"/>
       <w:r>
@@ -6939,180 +7205,56 @@
         <w:rPr>
           <w:highlight w:val="yellow"/>
         </w:rPr>
-        <w:t xml:space="preserve"> ao projeto, contextualização da metodologia ágil. Identificação da forma </w:t>
-      </w:r>
-      <w:r>
-        <w:rPr>
-          <w:highlight w:val="yellow"/>
-        </w:rPr>
-        <w:t xml:space="preserve">e meio (presencial, ou digital) </w:t>
-      </w:r>
-      <w:r>
-        <w:rPr>
-          <w:highlight w:val="yellow"/>
-        </w:rPr>
-        <w:t>como decorreram as reuniões</w:t>
-      </w:r>
-      <w:r>
-        <w:rPr>
-          <w:highlight w:val="yellow"/>
-        </w:rPr>
-        <w:t xml:space="preserve">: sprint </w:t>
-      </w:r>
-      <w:proofErr w:type="spellStart"/>
-      <w:r>
-        <w:rPr>
-          <w:highlight w:val="yellow"/>
-        </w:rPr>
-        <w:t>planning</w:t>
-      </w:r>
-      <w:proofErr w:type="spellEnd"/>
-      <w:r>
-        <w:rPr>
-          <w:highlight w:val="yellow"/>
-        </w:rPr>
-        <w:t>,</w:t>
-      </w:r>
-      <w:r>
-        <w:rPr>
-          <w:highlight w:val="yellow"/>
-        </w:rPr>
-        <w:t xml:space="preserve"> </w:t>
-      </w:r>
-      <w:proofErr w:type="spellStart"/>
-      <w:r>
-        <w:rPr>
-          <w:highlight w:val="yellow"/>
-        </w:rPr>
-        <w:t>Daily</w:t>
-      </w:r>
-      <w:proofErr w:type="spellEnd"/>
-      <w:r>
-        <w:rPr>
-          <w:highlight w:val="yellow"/>
-        </w:rPr>
-        <w:t xml:space="preserve"> </w:t>
-      </w:r>
-      <w:proofErr w:type="spellStart"/>
-      <w:r>
-        <w:rPr>
-          <w:highlight w:val="yellow"/>
-        </w:rPr>
-        <w:t>Scrum</w:t>
-      </w:r>
-      <w:proofErr w:type="spellEnd"/>
-      <w:r>
-        <w:rPr>
-          <w:highlight w:val="yellow"/>
-        </w:rPr>
-        <w:t>, etc.</w:t>
-      </w:r>
-      <w:r>
-        <w:rPr>
-          <w:highlight w:val="yellow"/>
-        </w:rPr>
-        <w:t xml:space="preserve"> &gt;</w:t>
+        <w:t xml:space="preserve"> Team (Roles) no projeto, bem como quais as suas funções&gt;</w:t>
       </w:r>
     </w:p>
     <w:p/>
     <w:p>
       <w:pPr>
-        <w:pStyle w:val="Ttulo2"/>
-      </w:pPr>
-      <w:bookmarkStart w:id="22" w:name="_Toc102664407"/>
-      <w:proofErr w:type="spellStart"/>
-      <w:r>
-        <w:t>Stakeholders</w:t>
-      </w:r>
-      <w:proofErr w:type="spellEnd"/>
-      <w:r>
-        <w:t xml:space="preserve"> e </w:t>
-      </w:r>
-      <w:proofErr w:type="spellStart"/>
-      <w:r>
-        <w:t>Scrum</w:t>
-      </w:r>
-      <w:proofErr w:type="spellEnd"/>
-      <w:r>
-        <w:t xml:space="preserve"> Team</w:t>
-      </w:r>
-      <w:bookmarkEnd w:id="22"/>
-    </w:p>
-    <w:p>
-      <w:r>
-        <w:rPr>
-          <w:highlight w:val="yellow"/>
-        </w:rPr>
-        <w:t xml:space="preserve">&lt;Identificação dos </w:t>
-      </w:r>
-      <w:proofErr w:type="spellStart"/>
-      <w:r>
-        <w:rPr>
-          <w:highlight w:val="yellow"/>
-        </w:rPr>
-        <w:t>stakeholders</w:t>
-      </w:r>
-      <w:proofErr w:type="spellEnd"/>
-      <w:r>
-        <w:rPr>
-          <w:highlight w:val="yellow"/>
-        </w:rPr>
-        <w:t xml:space="preserve"> e da </w:t>
-      </w:r>
-      <w:proofErr w:type="spellStart"/>
-      <w:r>
-        <w:rPr>
-          <w:highlight w:val="yellow"/>
-        </w:rPr>
-        <w:t>Scrum</w:t>
-      </w:r>
-      <w:proofErr w:type="spellEnd"/>
-      <w:r>
-        <w:rPr>
-          <w:highlight w:val="yellow"/>
-        </w:rPr>
-        <w:t xml:space="preserve"> Team (Roles) no projeto, bem como quais as suas funções&gt;</w:t>
-      </w:r>
-    </w:p>
-    <w:p/>
-    <w:p>
-      <w:pPr>
         <w:pStyle w:val="Legenda"/>
         <w:keepNext/>
         <w:jc w:val="center"/>
       </w:pPr>
-      <w:bookmarkStart w:id="23" w:name="_Toc70951701"/>
+      <w:bookmarkStart w:id="22" w:name="_Toc70951701"/>
       <w:r>
         <w:t xml:space="preserve">Tabela </w:t>
       </w:r>
-      <w:fldSimple w:instr=" SEQ Tabela \* ARABIC ">
-        <w:r>
-          <w:rPr>
-            <w:noProof/>
-          </w:rPr>
-          <w:t>5</w:t>
-        </w:r>
-      </w:fldSimple>
+      <w:r>
+        <w:fldChar w:fldCharType="begin"/>
+      </w:r>
+      <w:r>
+        <w:instrText xml:space="preserve"> SEQ Tabela \* ARABIC </w:instrText>
+      </w:r>
+      <w:r>
+        <w:fldChar w:fldCharType="separate"/>
+      </w:r>
+      <w:r>
+        <w:rPr>
+          <w:noProof/>
+        </w:rPr>
+        <w:t>5</w:t>
+      </w:r>
+      <w:r>
+        <w:rPr>
+          <w:noProof/>
+        </w:rPr>
+        <w:fldChar w:fldCharType="end"/>
+      </w:r>
       <w:r>
         <w:t xml:space="preserve"> – Identificação e funções dos </w:t>
       </w:r>
+      <w:r>
+        <w:t xml:space="preserve">Stakeholders e </w:t>
+      </w:r>
       <w:proofErr w:type="spellStart"/>
       <w:r>
-        <w:t>Stakeholders</w:t>
+        <w:t>Scrum</w:t>
       </w:r>
       <w:proofErr w:type="spellEnd"/>
       <w:r>
-        <w:t xml:space="preserve"> e </w:t>
-      </w:r>
-      <w:proofErr w:type="spellStart"/>
-      <w:r>
-        <w:t>Scrum</w:t>
-      </w:r>
-      <w:proofErr w:type="spellEnd"/>
-      <w:r>
         <w:t xml:space="preserve"> Team</w:t>
       </w:r>
-      <w:bookmarkEnd w:id="23"/>
+      <w:bookmarkEnd w:id="22"/>
     </w:p>
     <w:tbl>
       <w:tblPr>
@@ -7434,20 +7576,15 @@
       <w:pPr>
         <w:pStyle w:val="Ttulo2"/>
       </w:pPr>
-      <w:bookmarkStart w:id="24" w:name="_Toc102664408"/>
+      <w:bookmarkStart w:id="23" w:name="_Toc102664408"/>
+      <w:r>
+        <w:t xml:space="preserve">User </w:t>
+      </w:r>
       <w:proofErr w:type="spellStart"/>
       <w:r>
-        <w:t>User</w:t>
-      </w:r>
-      <w:proofErr w:type="spellEnd"/>
-      <w:r>
-        <w:t xml:space="preserve"> </w:t>
-      </w:r>
-      <w:proofErr w:type="spellStart"/>
-      <w:r>
         <w:t>Stories</w:t>
       </w:r>
-      <w:bookmarkEnd w:id="24"/>
+      <w:bookmarkEnd w:id="23"/>
       <w:proofErr w:type="spellEnd"/>
     </w:p>
     <w:p>
@@ -7461,21 +7598,7 @@
         <w:rPr>
           <w:highlight w:val="yellow"/>
         </w:rPr>
-        <w:t xml:space="preserve">especificados os requisitos funcionais do ponto de vista do utilizador sob forma de </w:t>
-      </w:r>
-      <w:proofErr w:type="spellStart"/>
-      <w:r>
-        <w:rPr>
-          <w:highlight w:val="yellow"/>
-        </w:rPr>
-        <w:t>User</w:t>
-      </w:r>
-      <w:proofErr w:type="spellEnd"/>
-      <w:r>
-        <w:rPr>
-          <w:highlight w:val="yellow"/>
-        </w:rPr>
-        <w:t xml:space="preserve"> </w:t>
+        <w:t xml:space="preserve">especificados os requisitos funcionais do ponto de vista do utilizador sob forma de User </w:t>
       </w:r>
       <w:proofErr w:type="spellStart"/>
       <w:r>
@@ -8513,11 +8636,11 @@
       <w:pPr>
         <w:pStyle w:val="Ttulo2"/>
       </w:pPr>
-      <w:bookmarkStart w:id="25" w:name="_Toc102664409"/>
+      <w:bookmarkStart w:id="24" w:name="_Toc102664409"/>
       <w:r>
         <w:t>Sprints</w:t>
       </w:r>
-      <w:bookmarkEnd w:id="25"/>
+      <w:bookmarkEnd w:id="24"/>
     </w:p>
     <w:p>
       <w:pPr>
@@ -8802,21 +8925,7 @@
         <w:rPr>
           <w:highlight w:val="yellow"/>
         </w:rPr>
-        <w:t xml:space="preserve"> ou Bug. </w:t>
-      </w:r>
-      <w:proofErr w:type="spellStart"/>
-      <w:r>
-        <w:rPr>
-          <w:highlight w:val="yellow"/>
-        </w:rPr>
-        <w:t>User</w:t>
-      </w:r>
-      <w:proofErr w:type="spellEnd"/>
-      <w:r>
-        <w:rPr>
-          <w:highlight w:val="yellow"/>
-        </w:rPr>
-        <w:t xml:space="preserve"> </w:t>
+        <w:t xml:space="preserve"> ou Bug. User </w:t>
       </w:r>
       <w:proofErr w:type="spellStart"/>
       <w:r>
@@ -8908,7 +9017,7 @@
       <w:pPr>
         <w:pStyle w:val="Ttulo3"/>
       </w:pPr>
-      <w:bookmarkStart w:id="26" w:name="_Toc102664410"/>
+      <w:bookmarkStart w:id="25" w:name="_Toc102664410"/>
       <w:r>
         <w:t>Sprint 1 (</w:t>
       </w:r>
@@ -8936,7 +9045,7 @@
       <w:r>
         <w:t>)</w:t>
       </w:r>
-      <w:bookmarkEnd w:id="26"/>
+      <w:bookmarkEnd w:id="25"/>
     </w:p>
     <w:p>
       <w:r>
@@ -9052,21 +9161,7 @@
               <w:rPr>
                 <w:highlight w:val="yellow"/>
               </w:rPr>
-              <w:t xml:space="preserve">1 de </w:t>
-            </w:r>
-            <w:proofErr w:type="gramStart"/>
-            <w:r>
-              <w:rPr>
-                <w:highlight w:val="yellow"/>
-              </w:rPr>
-              <w:t>Maio</w:t>
-            </w:r>
-            <w:proofErr w:type="gramEnd"/>
-            <w:r>
-              <w:rPr>
-                <w:highlight w:val="yellow"/>
-              </w:rPr>
-              <w:t xml:space="preserve"> de 202</w:t>
+              <w:t>1 de Maio de 202</w:t>
             </w:r>
             <w:r>
               <w:rPr>
@@ -9284,21 +9379,7 @@
               <w:rPr>
                 <w:highlight w:val="yellow"/>
               </w:rPr>
-              <w:t xml:space="preserve">1 de </w:t>
-            </w:r>
-            <w:proofErr w:type="gramStart"/>
-            <w:r>
-              <w:rPr>
-                <w:highlight w:val="yellow"/>
-              </w:rPr>
-              <w:t>Maio</w:t>
-            </w:r>
-            <w:proofErr w:type="gramEnd"/>
-            <w:r>
-              <w:rPr>
-                <w:highlight w:val="yellow"/>
-              </w:rPr>
-              <w:t xml:space="preserve"> de 202</w:t>
+              <w:t>1 de Maio de 202</w:t>
             </w:r>
             <w:r>
               <w:rPr>
@@ -9726,21 +9807,7 @@
               <w:rPr>
                 <w:highlight w:val="yellow"/>
               </w:rPr>
-              <w:t xml:space="preserve">1 de </w:t>
-            </w:r>
-            <w:proofErr w:type="gramStart"/>
-            <w:r>
-              <w:rPr>
-                <w:highlight w:val="yellow"/>
-              </w:rPr>
-              <w:t>Maio</w:t>
-            </w:r>
-            <w:proofErr w:type="gramEnd"/>
-            <w:r>
-              <w:rPr>
-                <w:highlight w:val="yellow"/>
-              </w:rPr>
-              <w:t xml:space="preserve"> de 202</w:t>
+              <w:t>1 de Maio de 202</w:t>
             </w:r>
             <w:r>
               <w:rPr>
@@ -10181,21 +10248,7 @@
               <w:rPr>
                 <w:highlight w:val="yellow"/>
               </w:rPr>
-              <w:t xml:space="preserve">1 de </w:t>
-            </w:r>
-            <w:proofErr w:type="gramStart"/>
-            <w:r>
-              <w:rPr>
-                <w:highlight w:val="yellow"/>
-              </w:rPr>
-              <w:t>Maio</w:t>
-            </w:r>
-            <w:proofErr w:type="gramEnd"/>
-            <w:r>
-              <w:rPr>
-                <w:highlight w:val="yellow"/>
-              </w:rPr>
-              <w:t xml:space="preserve"> de 202</w:t>
+              <w:t>1 de Maio de 202</w:t>
             </w:r>
             <w:r>
               <w:rPr>
@@ -10496,7 +10549,7 @@
       <w:pPr>
         <w:pStyle w:val="Ttulo3"/>
       </w:pPr>
-      <w:bookmarkStart w:id="27" w:name="_Toc102664411"/>
+      <w:bookmarkStart w:id="26" w:name="_Toc102664411"/>
       <w:r>
         <w:t>Sprint 2 (</w:t>
       </w:r>
@@ -10524,7 +10577,7 @@
       <w:r>
         <w:t>)</w:t>
       </w:r>
-      <w:bookmarkEnd w:id="27"/>
+      <w:bookmarkEnd w:id="26"/>
     </w:p>
     <w:p>
       <w:r>
@@ -10640,21 +10693,7 @@
               <w:rPr>
                 <w:highlight w:val="yellow"/>
               </w:rPr>
-              <w:t xml:space="preserve">1 de </w:t>
-            </w:r>
-            <w:proofErr w:type="gramStart"/>
-            <w:r>
-              <w:rPr>
-                <w:highlight w:val="yellow"/>
-              </w:rPr>
-              <w:t>Maio</w:t>
-            </w:r>
-            <w:proofErr w:type="gramEnd"/>
-            <w:r>
-              <w:rPr>
-                <w:highlight w:val="yellow"/>
-              </w:rPr>
-              <w:t xml:space="preserve"> de 202</w:t>
+              <w:t>1 de Maio de 202</w:t>
             </w:r>
             <w:r>
               <w:rPr>
@@ -10847,21 +10886,7 @@
               <w:rPr>
                 <w:highlight w:val="yellow"/>
               </w:rPr>
-              <w:t xml:space="preserve">1 de </w:t>
-            </w:r>
-            <w:proofErr w:type="gramStart"/>
-            <w:r>
-              <w:rPr>
-                <w:highlight w:val="yellow"/>
-              </w:rPr>
-              <w:t>Maio</w:t>
-            </w:r>
-            <w:proofErr w:type="gramEnd"/>
-            <w:r>
-              <w:rPr>
-                <w:highlight w:val="yellow"/>
-              </w:rPr>
-              <w:t xml:space="preserve"> de 202</w:t>
+              <w:t>1 de Maio de 202</w:t>
             </w:r>
             <w:r>
               <w:rPr>
@@ -11288,21 +11313,7 @@
               <w:rPr>
                 <w:highlight w:val="yellow"/>
               </w:rPr>
-              <w:t xml:space="preserve">1 de </w:t>
-            </w:r>
-            <w:proofErr w:type="gramStart"/>
-            <w:r>
-              <w:rPr>
-                <w:highlight w:val="yellow"/>
-              </w:rPr>
-              <w:t>Maio</w:t>
-            </w:r>
-            <w:proofErr w:type="gramEnd"/>
-            <w:r>
-              <w:rPr>
-                <w:highlight w:val="yellow"/>
-              </w:rPr>
-              <w:t xml:space="preserve"> de 202</w:t>
+              <w:t>1 de Maio de 202</w:t>
             </w:r>
             <w:r>
               <w:rPr>
@@ -11744,21 +11755,7 @@
               <w:rPr>
                 <w:highlight w:val="yellow"/>
               </w:rPr>
-              <w:t xml:space="preserve">1 de </w:t>
-            </w:r>
-            <w:proofErr w:type="gramStart"/>
-            <w:r>
-              <w:rPr>
-                <w:highlight w:val="yellow"/>
-              </w:rPr>
-              <w:t>Maio</w:t>
-            </w:r>
-            <w:proofErr w:type="gramEnd"/>
-            <w:r>
-              <w:rPr>
-                <w:highlight w:val="yellow"/>
-              </w:rPr>
-              <w:t xml:space="preserve"> de 202</w:t>
+              <w:t>1 de Maio de 202</w:t>
             </w:r>
             <w:r>
               <w:rPr>
@@ -12032,7 +12029,7 @@
       <w:pPr>
         <w:pStyle w:val="Ttulo3"/>
       </w:pPr>
-      <w:bookmarkStart w:id="28" w:name="_Toc102664412"/>
+      <w:bookmarkStart w:id="27" w:name="_Toc102664412"/>
       <w:r>
         <w:t>Sprint 3 (</w:t>
       </w:r>
@@ -12060,7 +12057,7 @@
       <w:r>
         <w:t>)</w:t>
       </w:r>
-      <w:bookmarkEnd w:id="28"/>
+      <w:bookmarkEnd w:id="27"/>
     </w:p>
     <w:p>
       <w:r>
@@ -12176,21 +12173,7 @@
               <w:rPr>
                 <w:highlight w:val="yellow"/>
               </w:rPr>
-              <w:t xml:space="preserve">1 de </w:t>
-            </w:r>
-            <w:proofErr w:type="gramStart"/>
-            <w:r>
-              <w:rPr>
-                <w:highlight w:val="yellow"/>
-              </w:rPr>
-              <w:t>Maio</w:t>
-            </w:r>
-            <w:proofErr w:type="gramEnd"/>
-            <w:r>
-              <w:rPr>
-                <w:highlight w:val="yellow"/>
-              </w:rPr>
-              <w:t xml:space="preserve"> de 202</w:t>
+              <w:t>1 de Maio de 202</w:t>
             </w:r>
             <w:r>
               <w:rPr>
@@ -12383,21 +12366,7 @@
               <w:rPr>
                 <w:highlight w:val="yellow"/>
               </w:rPr>
-              <w:t xml:space="preserve">1 de </w:t>
-            </w:r>
-            <w:proofErr w:type="gramStart"/>
-            <w:r>
-              <w:rPr>
-                <w:highlight w:val="yellow"/>
-              </w:rPr>
-              <w:t>Maio</w:t>
-            </w:r>
-            <w:proofErr w:type="gramEnd"/>
-            <w:r>
-              <w:rPr>
-                <w:highlight w:val="yellow"/>
-              </w:rPr>
-              <w:t xml:space="preserve"> de 202</w:t>
+              <w:t>1 de Maio de 202</w:t>
             </w:r>
             <w:r>
               <w:rPr>
@@ -12825,21 +12794,7 @@
               <w:rPr>
                 <w:highlight w:val="yellow"/>
               </w:rPr>
-              <w:t xml:space="preserve">1 de </w:t>
-            </w:r>
-            <w:proofErr w:type="gramStart"/>
-            <w:r>
-              <w:rPr>
-                <w:highlight w:val="yellow"/>
-              </w:rPr>
-              <w:t>Maio</w:t>
-            </w:r>
-            <w:proofErr w:type="gramEnd"/>
-            <w:r>
-              <w:rPr>
-                <w:highlight w:val="yellow"/>
-              </w:rPr>
-              <w:t xml:space="preserve"> de 202</w:t>
+              <w:t>1 de Maio de 202</w:t>
             </w:r>
             <w:r>
               <w:rPr>
@@ -13280,21 +13235,7 @@
               <w:rPr>
                 <w:highlight w:val="yellow"/>
               </w:rPr>
-              <w:t xml:space="preserve">1 de </w:t>
-            </w:r>
-            <w:proofErr w:type="gramStart"/>
-            <w:r>
-              <w:rPr>
-                <w:highlight w:val="yellow"/>
-              </w:rPr>
-              <w:t>Maio</w:t>
-            </w:r>
-            <w:proofErr w:type="gramEnd"/>
-            <w:r>
-              <w:rPr>
-                <w:highlight w:val="yellow"/>
-              </w:rPr>
-              <w:t xml:space="preserve"> de 202</w:t>
+              <w:t>1 de Maio de 202</w:t>
             </w:r>
             <w:r>
               <w:rPr>
@@ -13567,7 +13508,7 @@
       <w:pPr>
         <w:pStyle w:val="Ttulo3"/>
       </w:pPr>
-      <w:bookmarkStart w:id="29" w:name="_Toc102664413"/>
+      <w:bookmarkStart w:id="28" w:name="_Toc102664413"/>
       <w:r>
         <w:t>Sprint 4 (</w:t>
       </w:r>
@@ -13580,7 +13521,7 @@
       <w:r>
         <w:t>)</w:t>
       </w:r>
-      <w:bookmarkEnd w:id="29"/>
+      <w:bookmarkEnd w:id="28"/>
     </w:p>
     <w:p>
       <w:r>
@@ -13696,21 +13637,7 @@
               <w:rPr>
                 <w:highlight w:val="yellow"/>
               </w:rPr>
-              <w:t xml:space="preserve">1 de </w:t>
-            </w:r>
-            <w:proofErr w:type="gramStart"/>
-            <w:r>
-              <w:rPr>
-                <w:highlight w:val="yellow"/>
-              </w:rPr>
-              <w:t>Maio</w:t>
-            </w:r>
-            <w:proofErr w:type="gramEnd"/>
-            <w:r>
-              <w:rPr>
-                <w:highlight w:val="yellow"/>
-              </w:rPr>
-              <w:t xml:space="preserve"> de 202</w:t>
+              <w:t>1 de Maio de 202</w:t>
             </w:r>
             <w:r>
               <w:rPr>
@@ -13903,21 +13830,7 @@
               <w:rPr>
                 <w:highlight w:val="yellow"/>
               </w:rPr>
-              <w:t xml:space="preserve">1 de </w:t>
-            </w:r>
-            <w:proofErr w:type="gramStart"/>
-            <w:r>
-              <w:rPr>
-                <w:highlight w:val="yellow"/>
-              </w:rPr>
-              <w:t>Maio</w:t>
-            </w:r>
-            <w:proofErr w:type="gramEnd"/>
-            <w:r>
-              <w:rPr>
-                <w:highlight w:val="yellow"/>
-              </w:rPr>
-              <w:t xml:space="preserve"> de 202</w:t>
+              <w:t>1 de Maio de 202</w:t>
             </w:r>
             <w:r>
               <w:rPr>
@@ -14344,21 +14257,7 @@
               <w:rPr>
                 <w:highlight w:val="yellow"/>
               </w:rPr>
-              <w:t xml:space="preserve">1 de </w:t>
-            </w:r>
-            <w:proofErr w:type="gramStart"/>
-            <w:r>
-              <w:rPr>
-                <w:highlight w:val="yellow"/>
-              </w:rPr>
-              <w:t>Maio</w:t>
-            </w:r>
-            <w:proofErr w:type="gramEnd"/>
-            <w:r>
-              <w:rPr>
-                <w:highlight w:val="yellow"/>
-              </w:rPr>
-              <w:t xml:space="preserve"> de 202</w:t>
+              <w:t>1 de Maio de 202</w:t>
             </w:r>
             <w:r>
               <w:rPr>
@@ -14799,21 +14698,7 @@
               <w:rPr>
                 <w:highlight w:val="yellow"/>
               </w:rPr>
-              <w:t xml:space="preserve">1 de </w:t>
-            </w:r>
-            <w:proofErr w:type="gramStart"/>
-            <w:r>
-              <w:rPr>
-                <w:highlight w:val="yellow"/>
-              </w:rPr>
-              <w:t>Maio</w:t>
-            </w:r>
-            <w:proofErr w:type="gramEnd"/>
-            <w:r>
-              <w:rPr>
-                <w:highlight w:val="yellow"/>
-              </w:rPr>
-              <w:t xml:space="preserve"> de 202</w:t>
+              <w:t>1 de Maio de 202</w:t>
             </w:r>
             <w:r>
               <w:rPr>
@@ -15087,7 +14972,7 @@
       <w:pPr>
         <w:pStyle w:val="Ttulo2"/>
       </w:pPr>
-      <w:bookmarkStart w:id="30" w:name="_Toc102664414"/>
+      <w:bookmarkStart w:id="29" w:name="_Toc102664414"/>
       <w:proofErr w:type="spellStart"/>
       <w:r>
         <w:rPr>
@@ -15116,7 +15001,7 @@
       <w:r>
         <w:t xml:space="preserve"> do Projeto</w:t>
       </w:r>
-      <w:bookmarkEnd w:id="30"/>
+      <w:bookmarkEnd w:id="29"/>
     </w:p>
     <w:p>
       <w:r>
@@ -15838,12 +15723,12 @@
       <w:pPr>
         <w:pStyle w:val="Ttulo1"/>
       </w:pPr>
-      <w:bookmarkStart w:id="31" w:name="_Toc102664415"/>
+      <w:bookmarkStart w:id="30" w:name="_Toc102664415"/>
       <w:r>
         <w:lastRenderedPageBreak/>
         <w:t>Conclusões</w:t>
       </w:r>
-      <w:bookmarkEnd w:id="31"/>
+      <w:bookmarkEnd w:id="30"/>
     </w:p>
     <w:p>
       <w:pPr>
@@ -15918,7 +15803,7 @@
 </file>
 
 <file path=word/endnotes.xml><?xml version="1.0" encoding="utf-8"?>
-<w:endnotes xmlns:wpc="http://schemas.microsoft.com/office/word/2010/wordprocessingCanvas" xmlns:cx="http://schemas.microsoft.com/office/drawing/2014/chartex" xmlns:cx1="http://schemas.microsoft.com/office/drawing/2015/9/8/chartex" xmlns:cx2="http://schemas.microsoft.com/office/drawing/2015/10/21/chartex" xmlns:cx3="http://schemas.microsoft.com/office/drawing/2016/5/9/chartex" xmlns:cx4="http://schemas.microsoft.com/office/drawing/2016/5/10/chartex" xmlns:cx5="http://schemas.microsoft.com/office/drawing/2016/5/11/chartex" xmlns:cx6="http://schemas.microsoft.com/office/drawing/2016/5/12/chartex" xmlns:cx7="http://schemas.microsoft.com/office/drawing/2016/5/13/chartex" xmlns:cx8="http://schemas.microsoft.com/office/drawing/2016/5/14/chartex" xmlns:mc="http://schemas.openxmlformats.org/markup-compatibility/2006" xmlns:aink="http://schemas.microsoft.com/office/drawing/2016/ink" xmlns:am3d="http://schemas.microsoft.com/office/drawing/2017/model3d" xmlns:o="urn:schemas-microsoft-com:office:office" xmlns:r="http://schemas.openxmlformats.org/officeDocument/2006/relationships" xmlns:m="http://schemas.openxmlformats.org/officeDocument/2006/math" xmlns:v="urn:schemas-microsoft-com:vml" xmlns:wp14="http://schemas.microsoft.com/office/word/2010/wordprocessingDrawing" xmlns:wp="http://schemas.openxmlformats.org/drawingml/2006/wordprocessingDrawing" xmlns:w10="urn:schemas-microsoft-com:office:word" xmlns:w="http://schemas.openxmlformats.org/wordprocessingml/2006/main" xmlns:w14="http://schemas.microsoft.com/office/word/2010/wordml" xmlns:w15="http://schemas.microsoft.com/office/word/2012/wordml" xmlns:w16cid="http://schemas.microsoft.com/office/word/2016/wordml/cid" xmlns:w16se="http://schemas.microsoft.com/office/word/2015/wordml/symex" xmlns:wpg="http://schemas.microsoft.com/office/word/2010/wordprocessingGroup" xmlns:wpi="http://schemas.microsoft.com/office/word/2010/wordprocessingInk" xmlns:wne="http://schemas.microsoft.com/office/word/2006/wordml" xmlns:wps="http://schemas.microsoft.com/office/word/2010/wordprocessingShape" mc:Ignorable="w14 w15 w16se w16cid wp14">
+<w:endnotes xmlns:wpc="http://schemas.microsoft.com/office/word/2010/wordprocessingCanvas" xmlns:cx="http://schemas.microsoft.com/office/drawing/2014/chartex" xmlns:cx1="http://schemas.microsoft.com/office/drawing/2015/9/8/chartex" xmlns:cx2="http://schemas.microsoft.com/office/drawing/2015/10/21/chartex" xmlns:cx3="http://schemas.microsoft.com/office/drawing/2016/5/9/chartex" xmlns:cx4="http://schemas.microsoft.com/office/drawing/2016/5/10/chartex" xmlns:cx5="http://schemas.microsoft.com/office/drawing/2016/5/11/chartex" xmlns:cx6="http://schemas.microsoft.com/office/drawing/2016/5/12/chartex" xmlns:cx7="http://schemas.microsoft.com/office/drawing/2016/5/13/chartex" xmlns:cx8="http://schemas.microsoft.com/office/drawing/2016/5/14/chartex" xmlns:mc="http://schemas.openxmlformats.org/markup-compatibility/2006" xmlns:aink="http://schemas.microsoft.com/office/drawing/2016/ink" xmlns:am3d="http://schemas.microsoft.com/office/drawing/2017/model3d" xmlns:o="urn:schemas-microsoft-com:office:office" xmlns:oel="http://schemas.microsoft.com/office/2019/extlst" xmlns:r="http://schemas.openxmlformats.org/officeDocument/2006/relationships" xmlns:m="http://schemas.openxmlformats.org/officeDocument/2006/math" xmlns:v="urn:schemas-microsoft-com:vml" xmlns:wp14="http://schemas.microsoft.com/office/word/2010/wordprocessingDrawing" xmlns:wp="http://schemas.openxmlformats.org/drawingml/2006/wordprocessingDrawing" xmlns:w10="urn:schemas-microsoft-com:office:word" xmlns:w="http://schemas.openxmlformats.org/wordprocessingml/2006/main" xmlns:w14="http://schemas.microsoft.com/office/word/2010/wordml" xmlns:w15="http://schemas.microsoft.com/office/word/2012/wordml" xmlns:w16cex="http://schemas.microsoft.com/office/word/2018/wordml/cex" xmlns:w16cid="http://schemas.microsoft.com/office/word/2016/wordml/cid" xmlns:w16="http://schemas.microsoft.com/office/word/2018/wordml" xmlns:w16sdtdh="http://schemas.microsoft.com/office/word/2020/wordml/sdtdatahash" xmlns:w16se="http://schemas.microsoft.com/office/word/2015/wordml/symex" xmlns:wpg="http://schemas.microsoft.com/office/word/2010/wordprocessingGroup" xmlns:wpi="http://schemas.microsoft.com/office/word/2010/wordprocessingInk" xmlns:wne="http://schemas.microsoft.com/office/word/2006/wordml" xmlns:wps="http://schemas.microsoft.com/office/word/2010/wordprocessingShape" mc:Ignorable="w14 w15 w16se w16cid w16 w16cex w16sdtdh wp14">
   <w:endnote w:type="separator" w:id="-1">
     <w:p>
       <w:r>
@@ -15937,7 +15822,7 @@
 </file>
 
 <file path=word/footer1.xml><?xml version="1.0" encoding="utf-8"?>
-<w:ftr xmlns:wpc="http://schemas.microsoft.com/office/word/2010/wordprocessingCanvas" xmlns:cx="http://schemas.microsoft.com/office/drawing/2014/chartex" xmlns:cx1="http://schemas.microsoft.com/office/drawing/2015/9/8/chartex" xmlns:cx2="http://schemas.microsoft.com/office/drawing/2015/10/21/chartex" xmlns:cx3="http://schemas.microsoft.com/office/drawing/2016/5/9/chartex" xmlns:cx4="http://schemas.microsoft.com/office/drawing/2016/5/10/chartex" xmlns:cx5="http://schemas.microsoft.com/office/drawing/2016/5/11/chartex" xmlns:cx6="http://schemas.microsoft.com/office/drawing/2016/5/12/chartex" xmlns:cx7="http://schemas.microsoft.com/office/drawing/2016/5/13/chartex" xmlns:cx8="http://schemas.microsoft.com/office/drawing/2016/5/14/chartex" xmlns:mc="http://schemas.openxmlformats.org/markup-compatibility/2006" xmlns:aink="http://schemas.microsoft.com/office/drawing/2016/ink" xmlns:am3d="http://schemas.microsoft.com/office/drawing/2017/model3d" xmlns:o="urn:schemas-microsoft-com:office:office" xmlns:r="http://schemas.openxmlformats.org/officeDocument/2006/relationships" xmlns:m="http://schemas.openxmlformats.org/officeDocument/2006/math" xmlns:v="urn:schemas-microsoft-com:vml" xmlns:wp14="http://schemas.microsoft.com/office/word/2010/wordprocessingDrawing" xmlns:wp="http://schemas.openxmlformats.org/drawingml/2006/wordprocessingDrawing" xmlns:w10="urn:schemas-microsoft-com:office:word" xmlns:w="http://schemas.openxmlformats.org/wordprocessingml/2006/main" xmlns:w14="http://schemas.microsoft.com/office/word/2010/wordml" xmlns:w15="http://schemas.microsoft.com/office/word/2012/wordml" xmlns:w16cid="http://schemas.microsoft.com/office/word/2016/wordml/cid" xmlns:w16se="http://schemas.microsoft.com/office/word/2015/wordml/symex" xmlns:wpg="http://schemas.microsoft.com/office/word/2010/wordprocessingGroup" xmlns:wpi="http://schemas.microsoft.com/office/word/2010/wordprocessingInk" xmlns:wne="http://schemas.microsoft.com/office/word/2006/wordml" xmlns:wps="http://schemas.microsoft.com/office/word/2010/wordprocessingShape" mc:Ignorable="w14 w15 w16se w16cid wp14">
+<w:ftr xmlns:wpc="http://schemas.microsoft.com/office/word/2010/wordprocessingCanvas" xmlns:cx="http://schemas.microsoft.com/office/drawing/2014/chartex" xmlns:cx1="http://schemas.microsoft.com/office/drawing/2015/9/8/chartex" xmlns:cx2="http://schemas.microsoft.com/office/drawing/2015/10/21/chartex" xmlns:cx3="http://schemas.microsoft.com/office/drawing/2016/5/9/chartex" xmlns:cx4="http://schemas.microsoft.com/office/drawing/2016/5/10/chartex" xmlns:cx5="http://schemas.microsoft.com/office/drawing/2016/5/11/chartex" xmlns:cx6="http://schemas.microsoft.com/office/drawing/2016/5/12/chartex" xmlns:cx7="http://schemas.microsoft.com/office/drawing/2016/5/13/chartex" xmlns:cx8="http://schemas.microsoft.com/office/drawing/2016/5/14/chartex" xmlns:mc="http://schemas.openxmlformats.org/markup-compatibility/2006" xmlns:aink="http://schemas.microsoft.com/office/drawing/2016/ink" xmlns:am3d="http://schemas.microsoft.com/office/drawing/2017/model3d" xmlns:o="urn:schemas-microsoft-com:office:office" xmlns:oel="http://schemas.microsoft.com/office/2019/extlst" xmlns:r="http://schemas.openxmlformats.org/officeDocument/2006/relationships" xmlns:m="http://schemas.openxmlformats.org/officeDocument/2006/math" xmlns:v="urn:schemas-microsoft-com:vml" xmlns:wp14="http://schemas.microsoft.com/office/word/2010/wordprocessingDrawing" xmlns:wp="http://schemas.openxmlformats.org/drawingml/2006/wordprocessingDrawing" xmlns:w10="urn:schemas-microsoft-com:office:word" xmlns:w="http://schemas.openxmlformats.org/wordprocessingml/2006/main" xmlns:w14="http://schemas.microsoft.com/office/word/2010/wordml" xmlns:w15="http://schemas.microsoft.com/office/word/2012/wordml" xmlns:w16cex="http://schemas.microsoft.com/office/word/2018/wordml/cex" xmlns:w16cid="http://schemas.microsoft.com/office/word/2016/wordml/cid" xmlns:w16="http://schemas.microsoft.com/office/word/2018/wordml" xmlns:w16sdtdh="http://schemas.microsoft.com/office/word/2020/wordml/sdtdatahash" xmlns:w16se="http://schemas.microsoft.com/office/word/2015/wordml/symex" xmlns:wpg="http://schemas.microsoft.com/office/word/2010/wordprocessingGroup" xmlns:wpi="http://schemas.microsoft.com/office/word/2010/wordprocessingInk" xmlns:wne="http://schemas.microsoft.com/office/word/2006/wordml" xmlns:wps="http://schemas.microsoft.com/office/word/2010/wordprocessingShape" mc:Ignorable="w14 w15 w16se w16cid w16 w16cex w16sdtdh wp14">
   <w:p>
     <w:pPr>
       <w:pStyle w:val="Rodap"/>
@@ -16008,7 +15893,7 @@
 </file>
 
 <file path=word/footer2.xml><?xml version="1.0" encoding="utf-8"?>
-<w:ftr xmlns:wpc="http://schemas.microsoft.com/office/word/2010/wordprocessingCanvas" xmlns:cx="http://schemas.microsoft.com/office/drawing/2014/chartex" xmlns:cx1="http://schemas.microsoft.com/office/drawing/2015/9/8/chartex" xmlns:cx2="http://schemas.microsoft.com/office/drawing/2015/10/21/chartex" xmlns:cx3="http://schemas.microsoft.com/office/drawing/2016/5/9/chartex" xmlns:cx4="http://schemas.microsoft.com/office/drawing/2016/5/10/chartex" xmlns:cx5="http://schemas.microsoft.com/office/drawing/2016/5/11/chartex" xmlns:cx6="http://schemas.microsoft.com/office/drawing/2016/5/12/chartex" xmlns:cx7="http://schemas.microsoft.com/office/drawing/2016/5/13/chartex" xmlns:cx8="http://schemas.microsoft.com/office/drawing/2016/5/14/chartex" xmlns:mc="http://schemas.openxmlformats.org/markup-compatibility/2006" xmlns:aink="http://schemas.microsoft.com/office/drawing/2016/ink" xmlns:am3d="http://schemas.microsoft.com/office/drawing/2017/model3d" xmlns:o="urn:schemas-microsoft-com:office:office" xmlns:r="http://schemas.openxmlformats.org/officeDocument/2006/relationships" xmlns:m="http://schemas.openxmlformats.org/officeDocument/2006/math" xmlns:v="urn:schemas-microsoft-com:vml" xmlns:wp14="http://schemas.microsoft.com/office/word/2010/wordprocessingDrawing" xmlns:wp="http://schemas.openxmlformats.org/drawingml/2006/wordprocessingDrawing" xmlns:w10="urn:schemas-microsoft-com:office:word" xmlns:w="http://schemas.openxmlformats.org/wordprocessingml/2006/main" xmlns:w14="http://schemas.microsoft.com/office/word/2010/wordml" xmlns:w15="http://schemas.microsoft.com/office/word/2012/wordml" xmlns:w16cid="http://schemas.microsoft.com/office/word/2016/wordml/cid" xmlns:w16se="http://schemas.microsoft.com/office/word/2015/wordml/symex" xmlns:wpg="http://schemas.microsoft.com/office/word/2010/wordprocessingGroup" xmlns:wpi="http://schemas.microsoft.com/office/word/2010/wordprocessingInk" xmlns:wne="http://schemas.microsoft.com/office/word/2006/wordml" xmlns:wps="http://schemas.microsoft.com/office/word/2010/wordprocessingShape" mc:Ignorable="w14 w15 w16se w16cid wp14">
+<w:ftr xmlns:wpc="http://schemas.microsoft.com/office/word/2010/wordprocessingCanvas" xmlns:cx="http://schemas.microsoft.com/office/drawing/2014/chartex" xmlns:cx1="http://schemas.microsoft.com/office/drawing/2015/9/8/chartex" xmlns:cx2="http://schemas.microsoft.com/office/drawing/2015/10/21/chartex" xmlns:cx3="http://schemas.microsoft.com/office/drawing/2016/5/9/chartex" xmlns:cx4="http://schemas.microsoft.com/office/drawing/2016/5/10/chartex" xmlns:cx5="http://schemas.microsoft.com/office/drawing/2016/5/11/chartex" xmlns:cx6="http://schemas.microsoft.com/office/drawing/2016/5/12/chartex" xmlns:cx7="http://schemas.microsoft.com/office/drawing/2016/5/13/chartex" xmlns:cx8="http://schemas.microsoft.com/office/drawing/2016/5/14/chartex" xmlns:mc="http://schemas.openxmlformats.org/markup-compatibility/2006" xmlns:aink="http://schemas.microsoft.com/office/drawing/2016/ink" xmlns:am3d="http://schemas.microsoft.com/office/drawing/2017/model3d" xmlns:o="urn:schemas-microsoft-com:office:office" xmlns:oel="http://schemas.microsoft.com/office/2019/extlst" xmlns:r="http://schemas.openxmlformats.org/officeDocument/2006/relationships" xmlns:m="http://schemas.openxmlformats.org/officeDocument/2006/math" xmlns:v="urn:schemas-microsoft-com:vml" xmlns:wp14="http://schemas.microsoft.com/office/word/2010/wordprocessingDrawing" xmlns:wp="http://schemas.openxmlformats.org/drawingml/2006/wordprocessingDrawing" xmlns:w10="urn:schemas-microsoft-com:office:word" xmlns:w="http://schemas.openxmlformats.org/wordprocessingml/2006/main" xmlns:w14="http://schemas.microsoft.com/office/word/2010/wordml" xmlns:w15="http://schemas.microsoft.com/office/word/2012/wordml" xmlns:w16cex="http://schemas.microsoft.com/office/word/2018/wordml/cex" xmlns:w16cid="http://schemas.microsoft.com/office/word/2016/wordml/cid" xmlns:w16="http://schemas.microsoft.com/office/word/2018/wordml" xmlns:w16sdtdh="http://schemas.microsoft.com/office/word/2020/wordml/sdtdatahash" xmlns:w16se="http://schemas.microsoft.com/office/word/2015/wordml/symex" xmlns:wpg="http://schemas.microsoft.com/office/word/2010/wordprocessingGroup" xmlns:wpi="http://schemas.microsoft.com/office/word/2010/wordprocessingInk" xmlns:wne="http://schemas.microsoft.com/office/word/2006/wordml" xmlns:wps="http://schemas.microsoft.com/office/word/2010/wordprocessingShape" mc:Ignorable="w14 w15 w16se w16cid w16 w16cex w16sdtdh wp14">
   <w:sdt>
     <w:sdtPr>
       <w:id w:val="2071930181"/>
@@ -16017,6 +15902,7 @@
         <w:docPartUnique/>
       </w:docPartObj>
     </w:sdtPr>
+    <w:sdtEndPr/>
     <w:sdtContent>
       <w:p>
         <w:pPr>
@@ -16091,6 +15977,7 @@
               <w:docPartUnique/>
             </w:docPartObj>
           </w:sdtPr>
+          <w:sdtEndPr/>
           <w:sdtContent>
             <w:r>
               <w:t xml:space="preserve">                                                                          Página </w:t>
@@ -16191,7 +16078,7 @@
 </file>
 
 <file path=word/footnotes.xml><?xml version="1.0" encoding="utf-8"?>
-<w:footnotes xmlns:wpc="http://schemas.microsoft.com/office/word/2010/wordprocessingCanvas" xmlns:cx="http://schemas.microsoft.com/office/drawing/2014/chartex" xmlns:cx1="http://schemas.microsoft.com/office/drawing/2015/9/8/chartex" xmlns:cx2="http://schemas.microsoft.com/office/drawing/2015/10/21/chartex" xmlns:cx3="http://schemas.microsoft.com/office/drawing/2016/5/9/chartex" xmlns:cx4="http://schemas.microsoft.com/office/drawing/2016/5/10/chartex" xmlns:cx5="http://schemas.microsoft.com/office/drawing/2016/5/11/chartex" xmlns:cx6="http://schemas.microsoft.com/office/drawing/2016/5/12/chartex" xmlns:cx7="http://schemas.microsoft.com/office/drawing/2016/5/13/chartex" xmlns:cx8="http://schemas.microsoft.com/office/drawing/2016/5/14/chartex" xmlns:mc="http://schemas.openxmlformats.org/markup-compatibility/2006" xmlns:aink="http://schemas.microsoft.com/office/drawing/2016/ink" xmlns:am3d="http://schemas.microsoft.com/office/drawing/2017/model3d" xmlns:o="urn:schemas-microsoft-com:office:office" xmlns:r="http://schemas.openxmlformats.org/officeDocument/2006/relationships" xmlns:m="http://schemas.openxmlformats.org/officeDocument/2006/math" xmlns:v="urn:schemas-microsoft-com:vml" xmlns:wp14="http://schemas.microsoft.com/office/word/2010/wordprocessingDrawing" xmlns:wp="http://schemas.openxmlformats.org/drawingml/2006/wordprocessingDrawing" xmlns:w10="urn:schemas-microsoft-com:office:word" xmlns:w="http://schemas.openxmlformats.org/wordprocessingml/2006/main" xmlns:w14="http://schemas.microsoft.com/office/word/2010/wordml" xmlns:w15="http://schemas.microsoft.com/office/word/2012/wordml" xmlns:w16cid="http://schemas.microsoft.com/office/word/2016/wordml/cid" xmlns:w16se="http://schemas.microsoft.com/office/word/2015/wordml/symex" xmlns:wpg="http://schemas.microsoft.com/office/word/2010/wordprocessingGroup" xmlns:wpi="http://schemas.microsoft.com/office/word/2010/wordprocessingInk" xmlns:wne="http://schemas.microsoft.com/office/word/2006/wordml" xmlns:wps="http://schemas.microsoft.com/office/word/2010/wordprocessingShape" mc:Ignorable="w14 w15 w16se w16cid wp14">
+<w:footnotes xmlns:wpc="http://schemas.microsoft.com/office/word/2010/wordprocessingCanvas" xmlns:cx="http://schemas.microsoft.com/office/drawing/2014/chartex" xmlns:cx1="http://schemas.microsoft.com/office/drawing/2015/9/8/chartex" xmlns:cx2="http://schemas.microsoft.com/office/drawing/2015/10/21/chartex" xmlns:cx3="http://schemas.microsoft.com/office/drawing/2016/5/9/chartex" xmlns:cx4="http://schemas.microsoft.com/office/drawing/2016/5/10/chartex" xmlns:cx5="http://schemas.microsoft.com/office/drawing/2016/5/11/chartex" xmlns:cx6="http://schemas.microsoft.com/office/drawing/2016/5/12/chartex" xmlns:cx7="http://schemas.microsoft.com/office/drawing/2016/5/13/chartex" xmlns:cx8="http://schemas.microsoft.com/office/drawing/2016/5/14/chartex" xmlns:mc="http://schemas.openxmlformats.org/markup-compatibility/2006" xmlns:aink="http://schemas.microsoft.com/office/drawing/2016/ink" xmlns:am3d="http://schemas.microsoft.com/office/drawing/2017/model3d" xmlns:o="urn:schemas-microsoft-com:office:office" xmlns:oel="http://schemas.microsoft.com/office/2019/extlst" xmlns:r="http://schemas.openxmlformats.org/officeDocument/2006/relationships" xmlns:m="http://schemas.openxmlformats.org/officeDocument/2006/math" xmlns:v="urn:schemas-microsoft-com:vml" xmlns:wp14="http://schemas.microsoft.com/office/word/2010/wordprocessingDrawing" xmlns:wp="http://schemas.openxmlformats.org/drawingml/2006/wordprocessingDrawing" xmlns:w10="urn:schemas-microsoft-com:office:word" xmlns:w="http://schemas.openxmlformats.org/wordprocessingml/2006/main" xmlns:w14="http://schemas.microsoft.com/office/word/2010/wordml" xmlns:w15="http://schemas.microsoft.com/office/word/2012/wordml" xmlns:w16cex="http://schemas.microsoft.com/office/word/2018/wordml/cex" xmlns:w16cid="http://schemas.microsoft.com/office/word/2016/wordml/cid" xmlns:w16="http://schemas.microsoft.com/office/word/2018/wordml" xmlns:w16sdtdh="http://schemas.microsoft.com/office/word/2020/wordml/sdtdatahash" xmlns:w16se="http://schemas.microsoft.com/office/word/2015/wordml/symex" xmlns:wpg="http://schemas.microsoft.com/office/word/2010/wordprocessingGroup" xmlns:wpi="http://schemas.microsoft.com/office/word/2010/wordprocessingInk" xmlns:wne="http://schemas.microsoft.com/office/word/2006/wordml" xmlns:wps="http://schemas.microsoft.com/office/word/2010/wordprocessingShape" mc:Ignorable="w14 w15 w16se w16cid w16 w16cex w16sdtdh wp14">
   <w:footnote w:type="separator" w:id="-1">
     <w:p>
       <w:r>
@@ -16210,7 +16097,7 @@
 </file>
 
 <file path=word/header1.xml><?xml version="1.0" encoding="utf-8"?>
-<w:hdr xmlns:wpc="http://schemas.microsoft.com/office/word/2010/wordprocessingCanvas" xmlns:cx="http://schemas.microsoft.com/office/drawing/2014/chartex" xmlns:cx1="http://schemas.microsoft.com/office/drawing/2015/9/8/chartex" xmlns:cx2="http://schemas.microsoft.com/office/drawing/2015/10/21/chartex" xmlns:cx3="http://schemas.microsoft.com/office/drawing/2016/5/9/chartex" xmlns:cx4="http://schemas.microsoft.com/office/drawing/2016/5/10/chartex" xmlns:cx5="http://schemas.microsoft.com/office/drawing/2016/5/11/chartex" xmlns:cx6="http://schemas.microsoft.com/office/drawing/2016/5/12/chartex" xmlns:cx7="http://schemas.microsoft.com/office/drawing/2016/5/13/chartex" xmlns:cx8="http://schemas.microsoft.com/office/drawing/2016/5/14/chartex" xmlns:mc="http://schemas.openxmlformats.org/markup-compatibility/2006" xmlns:aink="http://schemas.microsoft.com/office/drawing/2016/ink" xmlns:am3d="http://schemas.microsoft.com/office/drawing/2017/model3d" xmlns:o="urn:schemas-microsoft-com:office:office" xmlns:r="http://schemas.openxmlformats.org/officeDocument/2006/relationships" xmlns:m="http://schemas.openxmlformats.org/officeDocument/2006/math" xmlns:v="urn:schemas-microsoft-com:vml" xmlns:wp14="http://schemas.microsoft.com/office/word/2010/wordprocessingDrawing" xmlns:wp="http://schemas.openxmlformats.org/drawingml/2006/wordprocessingDrawing" xmlns:w10="urn:schemas-microsoft-com:office:word" xmlns:w="http://schemas.openxmlformats.org/wordprocessingml/2006/main" xmlns:w14="http://schemas.microsoft.com/office/word/2010/wordml" xmlns:w15="http://schemas.microsoft.com/office/word/2012/wordml" xmlns:w16cid="http://schemas.microsoft.com/office/word/2016/wordml/cid" xmlns:w16se="http://schemas.microsoft.com/office/word/2015/wordml/symex" xmlns:wpg="http://schemas.microsoft.com/office/word/2010/wordprocessingGroup" xmlns:wpi="http://schemas.microsoft.com/office/word/2010/wordprocessingInk" xmlns:wne="http://schemas.microsoft.com/office/word/2006/wordml" xmlns:wps="http://schemas.microsoft.com/office/word/2010/wordprocessingShape" mc:Ignorable="w14 w15 w16se w16cid wp14">
+<w:hdr xmlns:wpc="http://schemas.microsoft.com/office/word/2010/wordprocessingCanvas" xmlns:cx="http://schemas.microsoft.com/office/drawing/2014/chartex" xmlns:cx1="http://schemas.microsoft.com/office/drawing/2015/9/8/chartex" xmlns:cx2="http://schemas.microsoft.com/office/drawing/2015/10/21/chartex" xmlns:cx3="http://schemas.microsoft.com/office/drawing/2016/5/9/chartex" xmlns:cx4="http://schemas.microsoft.com/office/drawing/2016/5/10/chartex" xmlns:cx5="http://schemas.microsoft.com/office/drawing/2016/5/11/chartex" xmlns:cx6="http://schemas.microsoft.com/office/drawing/2016/5/12/chartex" xmlns:cx7="http://schemas.microsoft.com/office/drawing/2016/5/13/chartex" xmlns:cx8="http://schemas.microsoft.com/office/drawing/2016/5/14/chartex" xmlns:mc="http://schemas.openxmlformats.org/markup-compatibility/2006" xmlns:aink="http://schemas.microsoft.com/office/drawing/2016/ink" xmlns:am3d="http://schemas.microsoft.com/office/drawing/2017/model3d" xmlns:o="urn:schemas-microsoft-com:office:office" xmlns:oel="http://schemas.microsoft.com/office/2019/extlst" xmlns:r="http://schemas.openxmlformats.org/officeDocument/2006/relationships" xmlns:m="http://schemas.openxmlformats.org/officeDocument/2006/math" xmlns:v="urn:schemas-microsoft-com:vml" xmlns:wp14="http://schemas.microsoft.com/office/word/2010/wordprocessingDrawing" xmlns:wp="http://schemas.openxmlformats.org/drawingml/2006/wordprocessingDrawing" xmlns:w10="urn:schemas-microsoft-com:office:word" xmlns:w="http://schemas.openxmlformats.org/wordprocessingml/2006/main" xmlns:w14="http://schemas.microsoft.com/office/word/2010/wordml" xmlns:w15="http://schemas.microsoft.com/office/word/2012/wordml" xmlns:w16cex="http://schemas.microsoft.com/office/word/2018/wordml/cex" xmlns:w16cid="http://schemas.microsoft.com/office/word/2016/wordml/cid" xmlns:w16="http://schemas.microsoft.com/office/word/2018/wordml" xmlns:w16sdtdh="http://schemas.microsoft.com/office/word/2020/wordml/sdtdatahash" xmlns:w16se="http://schemas.microsoft.com/office/word/2015/wordml/symex" xmlns:wpg="http://schemas.microsoft.com/office/word/2010/wordprocessingGroup" xmlns:wpi="http://schemas.microsoft.com/office/word/2010/wordprocessingInk" xmlns:wne="http://schemas.microsoft.com/office/word/2006/wordml" xmlns:wps="http://schemas.microsoft.com/office/word/2010/wordprocessingShape" mc:Ignorable="w14 w15 w16se w16cid w16 w16cex w16sdtdh wp14">
   <w:p>
     <w:pPr>
       <w:pStyle w:val="Cabealho"/>
@@ -16220,7 +16107,7 @@
 </file>
 
 <file path=word/numbering.xml><?xml version="1.0" encoding="utf-8"?>
-<w:numbering xmlns:wpc="http://schemas.microsoft.com/office/word/2010/wordprocessingCanvas" xmlns:cx="http://schemas.microsoft.com/office/drawing/2014/chartex" xmlns:cx1="http://schemas.microsoft.com/office/drawing/2015/9/8/chartex" xmlns:cx2="http://schemas.microsoft.com/office/drawing/2015/10/21/chartex" xmlns:cx3="http://schemas.microsoft.com/office/drawing/2016/5/9/chartex" xmlns:cx4="http://schemas.microsoft.com/office/drawing/2016/5/10/chartex" xmlns:cx5="http://schemas.microsoft.com/office/drawing/2016/5/11/chartex" xmlns:cx6="http://schemas.microsoft.com/office/drawing/2016/5/12/chartex" xmlns:cx7="http://schemas.microsoft.com/office/drawing/2016/5/13/chartex" xmlns:cx8="http://schemas.microsoft.com/office/drawing/2016/5/14/chartex" xmlns:mc="http://schemas.openxmlformats.org/markup-compatibility/2006" xmlns:aink="http://schemas.microsoft.com/office/drawing/2016/ink" xmlns:am3d="http://schemas.microsoft.com/office/drawing/2017/model3d" xmlns:o="urn:schemas-microsoft-com:office:office" xmlns:r="http://schemas.openxmlformats.org/officeDocument/2006/relationships" xmlns:m="http://schemas.openxmlformats.org/officeDocument/2006/math" xmlns:v="urn:schemas-microsoft-com:vml" xmlns:wp14="http://schemas.microsoft.com/office/word/2010/wordprocessingDrawing" xmlns:wp="http://schemas.openxmlformats.org/drawingml/2006/wordprocessingDrawing" xmlns:w10="urn:schemas-microsoft-com:office:word" xmlns:w="http://schemas.openxmlformats.org/wordprocessingml/2006/main" xmlns:w14="http://schemas.microsoft.com/office/word/2010/wordml" xmlns:w15="http://schemas.microsoft.com/office/word/2012/wordml" xmlns:w16cid="http://schemas.microsoft.com/office/word/2016/wordml/cid" xmlns:w16se="http://schemas.microsoft.com/office/word/2015/wordml/symex" xmlns:wpg="http://schemas.microsoft.com/office/word/2010/wordprocessingGroup" xmlns:wpi="http://schemas.microsoft.com/office/word/2010/wordprocessingInk" xmlns:wne="http://schemas.microsoft.com/office/word/2006/wordml" xmlns:wps="http://schemas.microsoft.com/office/word/2010/wordprocessingShape" mc:Ignorable="w14 w15 w16se w16cid wp14">
+<w:numbering xmlns:wpc="http://schemas.microsoft.com/office/word/2010/wordprocessingCanvas" xmlns:cx="http://schemas.microsoft.com/office/drawing/2014/chartex" xmlns:cx1="http://schemas.microsoft.com/office/drawing/2015/9/8/chartex" xmlns:cx2="http://schemas.microsoft.com/office/drawing/2015/10/21/chartex" xmlns:cx3="http://schemas.microsoft.com/office/drawing/2016/5/9/chartex" xmlns:cx4="http://schemas.microsoft.com/office/drawing/2016/5/10/chartex" xmlns:cx5="http://schemas.microsoft.com/office/drawing/2016/5/11/chartex" xmlns:cx6="http://schemas.microsoft.com/office/drawing/2016/5/12/chartex" xmlns:cx7="http://schemas.microsoft.com/office/drawing/2016/5/13/chartex" xmlns:cx8="http://schemas.microsoft.com/office/drawing/2016/5/14/chartex" xmlns:mc="http://schemas.openxmlformats.org/markup-compatibility/2006" xmlns:aink="http://schemas.microsoft.com/office/drawing/2016/ink" xmlns:am3d="http://schemas.microsoft.com/office/drawing/2017/model3d" xmlns:o="urn:schemas-microsoft-com:office:office" xmlns:oel="http://schemas.microsoft.com/office/2019/extlst" xmlns:r="http://schemas.openxmlformats.org/officeDocument/2006/relationships" xmlns:m="http://schemas.openxmlformats.org/officeDocument/2006/math" xmlns:v="urn:schemas-microsoft-com:vml" xmlns:wp14="http://schemas.microsoft.com/office/word/2010/wordprocessingDrawing" xmlns:wp="http://schemas.openxmlformats.org/drawingml/2006/wordprocessingDrawing" xmlns:w10="urn:schemas-microsoft-com:office:word" xmlns:w="http://schemas.openxmlformats.org/wordprocessingml/2006/main" xmlns:w14="http://schemas.microsoft.com/office/word/2010/wordml" xmlns:w15="http://schemas.microsoft.com/office/word/2012/wordml" xmlns:w16cex="http://schemas.microsoft.com/office/word/2018/wordml/cex" xmlns:w16cid="http://schemas.microsoft.com/office/word/2016/wordml/cid" xmlns:w16="http://schemas.microsoft.com/office/word/2018/wordml" xmlns:w16sdtdh="http://schemas.microsoft.com/office/word/2020/wordml/sdtdatahash" xmlns:w16se="http://schemas.microsoft.com/office/word/2015/wordml/symex" xmlns:wpg="http://schemas.microsoft.com/office/word/2010/wordprocessingGroup" xmlns:wpi="http://schemas.microsoft.com/office/word/2010/wordprocessingInk" xmlns:wne="http://schemas.microsoft.com/office/word/2006/wordml" xmlns:wps="http://schemas.microsoft.com/office/word/2010/wordprocessingShape" mc:Ignorable="w14 w15 w16se w16cid w16 w16cex w16sdtdh wp14">
   <w:abstractNum w:abstractNumId="0" w15:restartNumberingAfterBreak="0">
     <w:nsid w:val="033B1D64"/>
     <w:multiLevelType w:val="hybridMultilevel"/>
@@ -17909,6 +17796,119 @@
     </w:lvl>
   </w:abstractNum>
   <w:abstractNum w:abstractNumId="17" w15:restartNumberingAfterBreak="0">
+    <w:nsid w:val="648E56F9"/>
+    <w:multiLevelType w:val="hybridMultilevel"/>
+    <w:tmpl w:val="BAA004CE"/>
+    <w:lvl w:ilvl="0" w:tplc="08160001">
+      <w:start w:val="1"/>
+      <w:numFmt w:val="bullet"/>
+      <w:lvlText w:val=""/>
+      <w:lvlJc w:val="left"/>
+      <w:pPr>
+        <w:ind w:left="720" w:hanging="360"/>
+      </w:pPr>
+      <w:rPr>
+        <w:rFonts w:ascii="Symbol" w:hAnsi="Symbol" w:hint="default"/>
+      </w:rPr>
+    </w:lvl>
+    <w:lvl w:ilvl="1" w:tplc="08160003" w:tentative="1">
+      <w:start w:val="1"/>
+      <w:numFmt w:val="bullet"/>
+      <w:lvlText w:val="o"/>
+      <w:lvlJc w:val="left"/>
+      <w:pPr>
+        <w:ind w:left="1440" w:hanging="360"/>
+      </w:pPr>
+      <w:rPr>
+        <w:rFonts w:ascii="Courier New" w:hAnsi="Courier New" w:cs="Courier New" w:hint="default"/>
+      </w:rPr>
+    </w:lvl>
+    <w:lvl w:ilvl="2" w:tplc="08160005" w:tentative="1">
+      <w:start w:val="1"/>
+      <w:numFmt w:val="bullet"/>
+      <w:lvlText w:val=""/>
+      <w:lvlJc w:val="left"/>
+      <w:pPr>
+        <w:ind w:left="2160" w:hanging="360"/>
+      </w:pPr>
+      <w:rPr>
+        <w:rFonts w:ascii="Wingdings" w:hAnsi="Wingdings" w:hint="default"/>
+      </w:rPr>
+    </w:lvl>
+    <w:lvl w:ilvl="3" w:tplc="08160001" w:tentative="1">
+      <w:start w:val="1"/>
+      <w:numFmt w:val="bullet"/>
+      <w:lvlText w:val=""/>
+      <w:lvlJc w:val="left"/>
+      <w:pPr>
+        <w:ind w:left="2880" w:hanging="360"/>
+      </w:pPr>
+      <w:rPr>
+        <w:rFonts w:ascii="Symbol" w:hAnsi="Symbol" w:hint="default"/>
+      </w:rPr>
+    </w:lvl>
+    <w:lvl w:ilvl="4" w:tplc="08160003" w:tentative="1">
+      <w:start w:val="1"/>
+      <w:numFmt w:val="bullet"/>
+      <w:lvlText w:val="o"/>
+      <w:lvlJc w:val="left"/>
+      <w:pPr>
+        <w:ind w:left="3600" w:hanging="360"/>
+      </w:pPr>
+      <w:rPr>
+        <w:rFonts w:ascii="Courier New" w:hAnsi="Courier New" w:cs="Courier New" w:hint="default"/>
+      </w:rPr>
+    </w:lvl>
+    <w:lvl w:ilvl="5" w:tplc="08160005" w:tentative="1">
+      <w:start w:val="1"/>
+      <w:numFmt w:val="bullet"/>
+      <w:lvlText w:val=""/>
+      <w:lvlJc w:val="left"/>
+      <w:pPr>
+        <w:ind w:left="4320" w:hanging="360"/>
+      </w:pPr>
+      <w:rPr>
+        <w:rFonts w:ascii="Wingdings" w:hAnsi="Wingdings" w:hint="default"/>
+      </w:rPr>
+    </w:lvl>
+    <w:lvl w:ilvl="6" w:tplc="08160001" w:tentative="1">
+      <w:start w:val="1"/>
+      <w:numFmt w:val="bullet"/>
+      <w:lvlText w:val=""/>
+      <w:lvlJc w:val="left"/>
+      <w:pPr>
+        <w:ind w:left="5040" w:hanging="360"/>
+      </w:pPr>
+      <w:rPr>
+        <w:rFonts w:ascii="Symbol" w:hAnsi="Symbol" w:hint="default"/>
+      </w:rPr>
+    </w:lvl>
+    <w:lvl w:ilvl="7" w:tplc="08160003" w:tentative="1">
+      <w:start w:val="1"/>
+      <w:numFmt w:val="bullet"/>
+      <w:lvlText w:val="o"/>
+      <w:lvlJc w:val="left"/>
+      <w:pPr>
+        <w:ind w:left="5760" w:hanging="360"/>
+      </w:pPr>
+      <w:rPr>
+        <w:rFonts w:ascii="Courier New" w:hAnsi="Courier New" w:cs="Courier New" w:hint="default"/>
+      </w:rPr>
+    </w:lvl>
+    <w:lvl w:ilvl="8" w:tplc="08160005" w:tentative="1">
+      <w:start w:val="1"/>
+      <w:numFmt w:val="bullet"/>
+      <w:lvlText w:val=""/>
+      <w:lvlJc w:val="left"/>
+      <w:pPr>
+        <w:ind w:left="6480" w:hanging="360"/>
+      </w:pPr>
+      <w:rPr>
+        <w:rFonts w:ascii="Wingdings" w:hAnsi="Wingdings" w:hint="default"/>
+      </w:rPr>
+    </w:lvl>
+  </w:abstractNum>
+  <w:abstractNum w:abstractNumId="18" w15:restartNumberingAfterBreak="0">
     <w:nsid w:val="6C750030"/>
     <w:multiLevelType w:val="hybridMultilevel"/>
     <w:tmpl w:val="B6D0BC3E"/>
@@ -17997,7 +17997,7 @@
       </w:pPr>
     </w:lvl>
   </w:abstractNum>
-  <w:abstractNum w:abstractNumId="18" w15:restartNumberingAfterBreak="0">
+  <w:abstractNum w:abstractNumId="19" w15:restartNumberingAfterBreak="0">
     <w:nsid w:val="71E12284"/>
     <w:multiLevelType w:val="hybridMultilevel"/>
     <w:tmpl w:val="A5D41FEE"/>
@@ -18110,7 +18110,7 @@
       </w:rPr>
     </w:lvl>
   </w:abstractNum>
-  <w:abstractNum w:abstractNumId="19" w15:restartNumberingAfterBreak="0">
+  <w:abstractNum w:abstractNumId="20" w15:restartNumberingAfterBreak="0">
     <w:nsid w:val="73DB5C82"/>
     <w:multiLevelType w:val="hybridMultilevel"/>
     <w:tmpl w:val="7DF45CB0"/>
@@ -18223,7 +18223,7 @@
       </w:rPr>
     </w:lvl>
   </w:abstractNum>
-  <w:abstractNum w:abstractNumId="20" w15:restartNumberingAfterBreak="0">
+  <w:abstractNum w:abstractNumId="21" w15:restartNumberingAfterBreak="0">
     <w:nsid w:val="77D44B5A"/>
     <w:multiLevelType w:val="hybridMultilevel"/>
     <w:tmpl w:val="1AA0C640"/>
@@ -18312,7 +18312,7 @@
       </w:pPr>
     </w:lvl>
   </w:abstractNum>
-  <w:abstractNum w:abstractNumId="21" w15:restartNumberingAfterBreak="0">
+  <w:abstractNum w:abstractNumId="22" w15:restartNumberingAfterBreak="0">
     <w:nsid w:val="78633291"/>
     <w:multiLevelType w:val="hybridMultilevel"/>
     <w:tmpl w:val="4E6C0242"/>
@@ -18401,7 +18401,7 @@
       </w:pPr>
     </w:lvl>
   </w:abstractNum>
-  <w:abstractNum w:abstractNumId="22" w15:restartNumberingAfterBreak="0">
+  <w:abstractNum w:abstractNumId="23" w15:restartNumberingAfterBreak="0">
     <w:nsid w:val="7F040BEF"/>
     <w:multiLevelType w:val="hybridMultilevel"/>
     <w:tmpl w:val="F7DEB53A"/>
@@ -18514,7 +18514,7 @@
       </w:rPr>
     </w:lvl>
   </w:abstractNum>
-  <w:abstractNum w:abstractNumId="23" w15:restartNumberingAfterBreak="0">
+  <w:abstractNum w:abstractNumId="24" w15:restartNumberingAfterBreak="0">
     <w:nsid w:val="7F3155BC"/>
     <w:multiLevelType w:val="hybridMultilevel"/>
     <w:tmpl w:val="997CA6F4"/>
@@ -18603,84 +18603,87 @@
       </w:pPr>
     </w:lvl>
   </w:abstractNum>
-  <w:num w:numId="1">
+  <w:num w:numId="1" w16cid:durableId="1494443853">
     <w:abstractNumId w:val="11"/>
   </w:num>
-  <w:num w:numId="2">
+  <w:num w:numId="2" w16cid:durableId="637612748">
     <w:abstractNumId w:val="16"/>
   </w:num>
-  <w:num w:numId="3">
+  <w:num w:numId="3" w16cid:durableId="1060520279">
     <w:abstractNumId w:val="13"/>
   </w:num>
-  <w:num w:numId="4">
+  <w:num w:numId="4" w16cid:durableId="381292478">
     <w:abstractNumId w:val="14"/>
   </w:num>
-  <w:num w:numId="5">
+  <w:num w:numId="5" w16cid:durableId="1713312250">
     <w:abstractNumId w:val="15"/>
   </w:num>
-  <w:num w:numId="6">
+  <w:num w:numId="6" w16cid:durableId="68385788">
     <w:abstractNumId w:val="4"/>
   </w:num>
-  <w:num w:numId="7">
+  <w:num w:numId="7" w16cid:durableId="122235775">
     <w:abstractNumId w:val="8"/>
   </w:num>
-  <w:num w:numId="8">
+  <w:num w:numId="8" w16cid:durableId="1675182036">
     <w:abstractNumId w:val="9"/>
   </w:num>
-  <w:num w:numId="9">
+  <w:num w:numId="9" w16cid:durableId="161167463">
     <w:abstractNumId w:val="10"/>
   </w:num>
-  <w:num w:numId="10">
+  <w:num w:numId="10" w16cid:durableId="1015351019">
     <w:abstractNumId w:val="1"/>
   </w:num>
-  <w:num w:numId="11">
+  <w:num w:numId="11" w16cid:durableId="239142516">
     <w:abstractNumId w:val="3"/>
   </w:num>
-  <w:num w:numId="12">
+  <w:num w:numId="12" w16cid:durableId="2074235187">
     <w:abstractNumId w:val="12"/>
   </w:num>
-  <w:num w:numId="13">
+  <w:num w:numId="13" w16cid:durableId="2103912744">
+    <w:abstractNumId w:val="21"/>
+  </w:num>
+  <w:num w:numId="14" w16cid:durableId="319650732">
+    <w:abstractNumId w:val="24"/>
+  </w:num>
+  <w:num w:numId="15" w16cid:durableId="156456389">
+    <w:abstractNumId w:val="7"/>
+  </w:num>
+  <w:num w:numId="16" w16cid:durableId="1524246243">
+    <w:abstractNumId w:val="5"/>
+  </w:num>
+  <w:num w:numId="17" w16cid:durableId="282418951">
+    <w:abstractNumId w:val="6"/>
+  </w:num>
+  <w:num w:numId="18" w16cid:durableId="583684325">
+    <w:abstractNumId w:val="22"/>
+  </w:num>
+  <w:num w:numId="19" w16cid:durableId="242184775">
+    <w:abstractNumId w:val="0"/>
+  </w:num>
+  <w:num w:numId="20" w16cid:durableId="789671046">
+    <w:abstractNumId w:val="18"/>
+  </w:num>
+  <w:num w:numId="21" w16cid:durableId="164979977">
+    <w:abstractNumId w:val="23"/>
+  </w:num>
+  <w:num w:numId="22" w16cid:durableId="1403454249">
+    <w:abstractNumId w:val="2"/>
+  </w:num>
+  <w:num w:numId="23" w16cid:durableId="1432160903">
     <w:abstractNumId w:val="20"/>
   </w:num>
-  <w:num w:numId="14">
-    <w:abstractNumId w:val="23"/>
-  </w:num>
-  <w:num w:numId="15">
-    <w:abstractNumId w:val="7"/>
-  </w:num>
-  <w:num w:numId="16">
-    <w:abstractNumId w:val="5"/>
-  </w:num>
-  <w:num w:numId="17">
-    <w:abstractNumId w:val="6"/>
-  </w:num>
-  <w:num w:numId="18">
-    <w:abstractNumId w:val="21"/>
-  </w:num>
-  <w:num w:numId="19">
-    <w:abstractNumId w:val="0"/>
-  </w:num>
-  <w:num w:numId="20">
-    <w:abstractNumId w:val="17"/>
-  </w:num>
-  <w:num w:numId="21">
-    <w:abstractNumId w:val="22"/>
-  </w:num>
-  <w:num w:numId="22">
-    <w:abstractNumId w:val="2"/>
-  </w:num>
-  <w:num w:numId="23">
+  <w:num w:numId="24" w16cid:durableId="947084390">
     <w:abstractNumId w:val="19"/>
   </w:num>
-  <w:num w:numId="24">
-    <w:abstractNumId w:val="18"/>
+  <w:num w:numId="25" w16cid:durableId="1942881899">
+    <w:abstractNumId w:val="17"/>
   </w:num>
   <w:numIdMacAtCleanup w:val="20"/>
 </w:numbering>
 </file>
 
 <file path=word/styles.xml><?xml version="1.0" encoding="utf-8"?>
-<w:styles xmlns:mc="http://schemas.openxmlformats.org/markup-compatibility/2006" xmlns:r="http://schemas.openxmlformats.org/officeDocument/2006/relationships" xmlns:w="http://schemas.openxmlformats.org/wordprocessingml/2006/main" xmlns:w14="http://schemas.microsoft.com/office/word/2010/wordml" xmlns:w15="http://schemas.microsoft.com/office/word/2012/wordml" xmlns:w16cid="http://schemas.microsoft.com/office/word/2016/wordml/cid" xmlns:w16se="http://schemas.microsoft.com/office/word/2015/wordml/symex" mc:Ignorable="w14 w15 w16se w16cid">
+<w:styles xmlns:mc="http://schemas.openxmlformats.org/markup-compatibility/2006" xmlns:r="http://schemas.openxmlformats.org/officeDocument/2006/relationships" xmlns:w="http://schemas.openxmlformats.org/wordprocessingml/2006/main" xmlns:w14="http://schemas.microsoft.com/office/word/2010/wordml" xmlns:w15="http://schemas.microsoft.com/office/word/2012/wordml" xmlns:w16cex="http://schemas.microsoft.com/office/word/2018/wordml/cex" xmlns:w16cid="http://schemas.microsoft.com/office/word/2016/wordml/cid" xmlns:w16="http://schemas.microsoft.com/office/word/2018/wordml" xmlns:w16sdtdh="http://schemas.microsoft.com/office/word/2020/wordml/sdtdatahash" xmlns:w16se="http://schemas.microsoft.com/office/word/2015/wordml/symex" mc:Ignorable="w14 w15 w16se w16cid w16 w16cex w16sdtdh">
   <w:docDefaults>
     <w:rPrDefault>
       <w:rPr>
@@ -18696,7 +18699,7 @@
       </w:pPr>
     </w:pPrDefault>
   </w:docDefaults>
-  <w:latentStyles w:defLockedState="0" w:defUIPriority="99" w:defSemiHidden="0" w:defUnhideWhenUsed="0" w:defQFormat="0" w:count="375">
+  <w:latentStyles w:defLockedState="0" w:defUIPriority="99" w:defSemiHidden="0" w:defUnhideWhenUsed="0" w:defQFormat="0" w:count="376">
     <w:lsdException w:name="Normal" w:uiPriority="0" w:qFormat="1"/>
     <w:lsdException w:name="heading 1" w:uiPriority="9" w:qFormat="1"/>
     <w:lsdException w:name="heading 2" w:semiHidden="1" w:uiPriority="9" w:unhideWhenUsed="1" w:qFormat="1"/>
@@ -18802,7 +18805,6 @@
     <w:lsdException w:name="HTML Sample" w:semiHidden="1" w:unhideWhenUsed="1"/>
     <w:lsdException w:name="HTML Typewriter" w:semiHidden="1" w:unhideWhenUsed="1"/>
     <w:lsdException w:name="HTML Variable" w:semiHidden="1" w:unhideWhenUsed="1"/>
-    <w:lsdException w:name="Normal Table" w:semiHidden="1" w:unhideWhenUsed="1"/>
     <w:lsdException w:name="annotation subject" w:semiHidden="1" w:unhideWhenUsed="1"/>
     <w:lsdException w:name="No List" w:semiHidden="1" w:unhideWhenUsed="1"/>
     <w:lsdException w:name="Outline List 1" w:semiHidden="1" w:unhideWhenUsed="1"/>
@@ -18849,10 +18851,8 @@
     <w:lsdException w:name="Table Subtle 2" w:semiHidden="1" w:unhideWhenUsed="1"/>
     <w:lsdException w:name="Table Web 1" w:semiHidden="1" w:unhideWhenUsed="1"/>
     <w:lsdException w:name="Table Web 2" w:semiHidden="1" w:unhideWhenUsed="1"/>
-    <w:lsdException w:name="Table Web 3" w:semiHidden="1" w:unhideWhenUsed="1"/>
     <w:lsdException w:name="Balloon Text" w:semiHidden="1" w:unhideWhenUsed="1"/>
     <w:lsdException w:name="Table Grid" w:uiPriority="39"/>
-    <w:lsdException w:name="Table Theme" w:semiHidden="1" w:unhideWhenUsed="1"/>
     <w:lsdException w:name="Placeholder Text" w:semiHidden="1"/>
     <w:lsdException w:name="No Spacing" w:uiPriority="1" w:qFormat="1"/>
     <w:lsdException w:name="Light Shading" w:uiPriority="60"/>
@@ -19072,6 +19072,7 @@
     <w:lsdException w:name="Smart Hyperlink" w:semiHidden="1" w:unhideWhenUsed="1"/>
     <w:lsdException w:name="Hashtag" w:semiHidden="1" w:unhideWhenUsed="1"/>
     <w:lsdException w:name="Unresolved Mention" w:semiHidden="1" w:unhideWhenUsed="1"/>
+    <w:lsdException w:name="Smart Link" w:semiHidden="1" w:unhideWhenUsed="1"/>
   </w:latentStyles>
   <w:style w:type="paragraph" w:default="1" w:styleId="Normal">
     <w:name w:val="Normal"/>
@@ -20744,21 +20745,6 @@
 </file>
 
 <file path=customXml/item1.xml><?xml version="1.0" encoding="utf-8"?>
-<?mso-contentType ?>
-<FormTemplates xmlns="http://schemas.microsoft.com/sharepoint/v3/contenttype/forms">
-  <Display>DocumentLibraryForm</Display>
-  <Edit>DocumentLibraryForm</Edit>
-  <New>DocumentLibraryForm</New>
-</FormTemplates>
-</file>
-
-<file path=customXml/item2.xml><?xml version="1.0" encoding="utf-8"?>
-<p:properties xmlns:p="http://schemas.microsoft.com/office/2006/metadata/properties" xmlns:xsi="http://www.w3.org/2001/XMLSchema-instance" xmlns:pc="http://schemas.microsoft.com/office/infopath/2007/PartnerControls">
-  <documentManagement/>
-</p:properties>
-</file>
-
-<file path=customXml/item3.xml><?xml version="1.0" encoding="utf-8"?>
 <ct:contentTypeSchema xmlns:ct="http://schemas.microsoft.com/office/2006/metadata/contentType" xmlns:ma="http://schemas.microsoft.com/office/2006/metadata/properties/metaAttributes" ct:_="" ma:_="" ma:contentTypeName="Documento" ma:contentTypeID="0x0101003F8ECAAF88AFCB4AB1D806FDE394FD03" ma:contentTypeVersion="6" ma:contentTypeDescription="Criar um novo documento." ma:contentTypeScope="" ma:versionID="6d1051060b9683efd821582e69f43a5c">
   <xsd:schema xmlns:xsd="http://www.w3.org/2001/XMLSchema" xmlns:xs="http://www.w3.org/2001/XMLSchema" xmlns:p="http://schemas.microsoft.com/office/2006/metadata/properties" xmlns:ns2="52a6887f-9537-4a34-8793-b765f13d0873" targetNamespace="http://schemas.microsoft.com/office/2006/metadata/properties" ma:root="true" ma:fieldsID="6507219f1227121c91f4bae74005a79b" ns2:_="">
     <xsd:import namespace="52a6887f-9537-4a34-8793-b765f13d0873"/>
@@ -20916,28 +20902,26 @@
 </ct:contentTypeSchema>
 </file>
 
+<file path=customXml/item2.xml><?xml version="1.0" encoding="utf-8"?>
+<p:properties xmlns:p="http://schemas.microsoft.com/office/2006/metadata/properties" xmlns:xsi="http://www.w3.org/2001/XMLSchema-instance" xmlns:pc="http://schemas.microsoft.com/office/infopath/2007/PartnerControls">
+  <documentManagement/>
+</p:properties>
+</file>
+
+<file path=customXml/item3.xml><?xml version="1.0" encoding="utf-8"?>
+<?mso-contentType ?>
+<FormTemplates xmlns="http://schemas.microsoft.com/sharepoint/v3/contenttype/forms">
+  <Display>DocumentLibraryForm</Display>
+  <Edit>DocumentLibraryForm</Edit>
+  <New>DocumentLibraryForm</New>
+</FormTemplates>
+</file>
+
 <file path=customXml/item4.xml><?xml version="1.0" encoding="utf-8"?>
 <b:Sources xmlns:b="http://schemas.openxmlformats.org/officeDocument/2006/bibliography" xmlns="http://schemas.openxmlformats.org/officeDocument/2006/bibliography" SelectedStyle="\APASixthEditionOfficeOnline.xsl" StyleName="APA" Version="6"/>
 </file>
 
 <file path=customXml/itemProps1.xml><?xml version="1.0" encoding="utf-8"?>
-<ds:datastoreItem xmlns:ds="http://schemas.openxmlformats.org/officeDocument/2006/customXml" ds:itemID="{3C975CE1-0CFC-4997-A5AD-6DF2F95A2805}">
-  <ds:schemaRefs>
-    <ds:schemaRef ds:uri="http://schemas.microsoft.com/sharepoint/v3/contenttype/forms"/>
-  </ds:schemaRefs>
-</ds:datastoreItem>
-</file>
-
-<file path=customXml/itemProps2.xml><?xml version="1.0" encoding="utf-8"?>
-<ds:datastoreItem xmlns:ds="http://schemas.openxmlformats.org/officeDocument/2006/customXml" ds:itemID="{3299918E-CC31-4720-9D91-492600A2420B}">
-  <ds:schemaRefs>
-    <ds:schemaRef ds:uri="http://schemas.microsoft.com/office/2006/metadata/properties"/>
-    <ds:schemaRef ds:uri="http://schemas.microsoft.com/office/infopath/2007/PartnerControls"/>
-  </ds:schemaRefs>
-</ds:datastoreItem>
-</file>
-
-<file path=customXml/itemProps3.xml><?xml version="1.0" encoding="utf-8"?>
 <ds:datastoreItem xmlns:ds="http://schemas.openxmlformats.org/officeDocument/2006/customXml" ds:itemID="{CBF386B4-6BC7-489A-A485-3BA98C64CB1B}">
   <ds:schemaRefs>
     <ds:schemaRef ds:uri="http://schemas.microsoft.com/office/2006/metadata/contentType"/>
@@ -20955,6 +20939,23 @@
 </ds:datastoreItem>
 </file>
 
+<file path=customXml/itemProps2.xml><?xml version="1.0" encoding="utf-8"?>
+<ds:datastoreItem xmlns:ds="http://schemas.openxmlformats.org/officeDocument/2006/customXml" ds:itemID="{3299918E-CC31-4720-9D91-492600A2420B}">
+  <ds:schemaRefs>
+    <ds:schemaRef ds:uri="http://schemas.microsoft.com/office/2006/metadata/properties"/>
+    <ds:schemaRef ds:uri="http://schemas.microsoft.com/office/infopath/2007/PartnerControls"/>
+  </ds:schemaRefs>
+</ds:datastoreItem>
+</file>
+
+<file path=customXml/itemProps3.xml><?xml version="1.0" encoding="utf-8"?>
+<ds:datastoreItem xmlns:ds="http://schemas.openxmlformats.org/officeDocument/2006/customXml" ds:itemID="{3C975CE1-0CFC-4997-A5AD-6DF2F95A2805}">
+  <ds:schemaRefs>
+    <ds:schemaRef ds:uri="http://schemas.microsoft.com/sharepoint/v3/contenttype/forms"/>
+  </ds:schemaRefs>
+</ds:datastoreItem>
+</file>
+
 <file path=customXml/itemProps4.xml><?xml version="1.0" encoding="utf-8"?>
 <ds:datastoreItem xmlns:ds="http://schemas.openxmlformats.org/officeDocument/2006/customXml" ds:itemID="{24F6D230-77F3-4239-B79C-2207DB559E55}">
   <ds:schemaRefs>

</xml_diff>

<commit_message>
DPH-86 /Resolvido um conflito
</commit_message>
<xml_diff>
--- a/doc/PSI_MDS_PLTV_H_Tomas.Burgos_Pedro.Norberto.docx
+++ b/doc/PSI_MDS_PLTV_H_Tomas.Burgos_Pedro.Norberto.docx
@@ -951,10 +951,8 @@
               <w:bCs w:val="0"/>
               <w:caps w:val="0"/>
               <w:noProof/>
-              <w:sz w:val="24"/>
-              <w:szCs w:val="24"/>
               <w:u w:val="none"/>
-              <w:lang w:eastAsia="en-GB"/>
+              <w:lang w:eastAsia="pt-PT"/>
             </w:rPr>
           </w:pPr>
           <w:r>
@@ -974,7 +972,7 @@
             </w:rPr>
             <w:fldChar w:fldCharType="separate"/>
           </w:r>
-          <w:hyperlink w:anchor="_Toc102664391" w:history="1">
+          <w:hyperlink w:anchor="_Toc103429773" w:history="1">
             <w:r>
               <w:rPr>
                 <w:rStyle w:val="Hiperligao"/>
@@ -1001,7 +999,7 @@
                 <w:noProof/>
                 <w:webHidden/>
               </w:rPr>
-              <w:instrText xml:space="preserve"> PAGEREF _Toc102664391 \h </w:instrText>
+              <w:instrText xml:space="preserve"> PAGEREF _Toc103429773 \h </w:instrText>
             </w:r>
             <w:r>
               <w:rPr>
@@ -1044,13 +1042,11 @@
               <w:bCs w:val="0"/>
               <w:caps w:val="0"/>
               <w:noProof/>
-              <w:sz w:val="24"/>
-              <w:szCs w:val="24"/>
               <w:u w:val="none"/>
-              <w:lang w:eastAsia="en-GB"/>
+              <w:lang w:eastAsia="pt-PT"/>
             </w:rPr>
           </w:pPr>
-          <w:hyperlink w:anchor="_Toc102664392" w:history="1">
+          <w:hyperlink w:anchor="_Toc103429774" w:history="1">
             <w:r>
               <w:rPr>
                 <w:rStyle w:val="Hiperligao"/>
@@ -1077,7 +1073,7 @@
                 <w:noProof/>
                 <w:webHidden/>
               </w:rPr>
-              <w:instrText xml:space="preserve"> PAGEREF _Toc102664392 \h </w:instrText>
+              <w:instrText xml:space="preserve"> PAGEREF _Toc103429774 \h </w:instrText>
             </w:r>
             <w:r>
               <w:rPr>
@@ -1112,7 +1108,7 @@
           <w:pPr>
             <w:pStyle w:val="ndice1"/>
             <w:tabs>
-              <w:tab w:val="left" w:pos="352"/>
+              <w:tab w:val="left" w:pos="332"/>
               <w:tab w:val="right" w:leader="dot" w:pos="9628"/>
             </w:tabs>
             <w:rPr>
@@ -1121,13 +1117,11 @@
               <w:bCs w:val="0"/>
               <w:caps w:val="0"/>
               <w:noProof/>
-              <w:sz w:val="24"/>
-              <w:szCs w:val="24"/>
               <w:u w:val="none"/>
-              <w:lang w:eastAsia="en-GB"/>
+              <w:lang w:eastAsia="pt-PT"/>
             </w:rPr>
           </w:pPr>
-          <w:hyperlink w:anchor="_Toc102664393" w:history="1">
+          <w:hyperlink w:anchor="_Toc103429775" w:history="1">
             <w:r>
               <w:rPr>
                 <w:rStyle w:val="Hiperligao"/>
@@ -1142,10 +1136,8 @@
                 <w:bCs w:val="0"/>
                 <w:caps w:val="0"/>
                 <w:noProof/>
-                <w:sz w:val="24"/>
-                <w:szCs w:val="24"/>
                 <w:u w:val="none"/>
-                <w:lang w:eastAsia="en-GB"/>
+                <w:lang w:eastAsia="pt-PT"/>
               </w:rPr>
               <w:tab/>
             </w:r>
@@ -1175,7 +1167,7 @@
                 <w:noProof/>
                 <w:webHidden/>
               </w:rPr>
-              <w:instrText xml:space="preserve"> PAGEREF _Toc102664393 \h </w:instrText>
+              <w:instrText xml:space="preserve"> PAGEREF _Toc103429775 \h </w:instrText>
             </w:r>
             <w:r>
               <w:rPr>
@@ -1210,7 +1202,7 @@
           <w:pPr>
             <w:pStyle w:val="ndice2"/>
             <w:tabs>
-              <w:tab w:val="left" w:pos="522"/>
+              <w:tab w:val="left" w:pos="502"/>
               <w:tab w:val="right" w:leader="dot" w:pos="9628"/>
             </w:tabs>
             <w:rPr>
@@ -1219,12 +1211,10 @@
               <w:bCs w:val="0"/>
               <w:smallCaps w:val="0"/>
               <w:noProof/>
-              <w:sz w:val="24"/>
-              <w:szCs w:val="24"/>
-              <w:lang w:eastAsia="en-GB"/>
+              <w:lang w:eastAsia="pt-PT"/>
             </w:rPr>
           </w:pPr>
-          <w:hyperlink w:anchor="_Toc102664394" w:history="1">
+          <w:hyperlink w:anchor="_Toc103429776" w:history="1">
             <w:r>
               <w:rPr>
                 <w:rStyle w:val="Hiperligao"/>
@@ -1239,9 +1229,7 @@
                 <w:bCs w:val="0"/>
                 <w:smallCaps w:val="0"/>
                 <w:noProof/>
-                <w:sz w:val="24"/>
-                <w:szCs w:val="24"/>
-                <w:lang w:eastAsia="en-GB"/>
+                <w:lang w:eastAsia="pt-PT"/>
               </w:rPr>
               <w:tab/>
             </w:r>
@@ -1271,7 +1259,7 @@
                 <w:noProof/>
                 <w:webHidden/>
               </w:rPr>
-              <w:instrText xml:space="preserve"> PAGEREF _Toc102664394 \h </w:instrText>
+              <w:instrText xml:space="preserve"> PAGEREF _Toc103429776 \h </w:instrText>
             </w:r>
             <w:r>
               <w:rPr>
@@ -1306,7 +1294,7 @@
           <w:pPr>
             <w:pStyle w:val="ndice1"/>
             <w:tabs>
-              <w:tab w:val="left" w:pos="352"/>
+              <w:tab w:val="left" w:pos="332"/>
               <w:tab w:val="right" w:leader="dot" w:pos="9628"/>
             </w:tabs>
             <w:rPr>
@@ -1315,13 +1303,11 @@
               <w:bCs w:val="0"/>
               <w:caps w:val="0"/>
               <w:noProof/>
-              <w:sz w:val="24"/>
-              <w:szCs w:val="24"/>
               <w:u w:val="none"/>
-              <w:lang w:eastAsia="en-GB"/>
+              <w:lang w:eastAsia="pt-PT"/>
             </w:rPr>
           </w:pPr>
-          <w:hyperlink w:anchor="_Toc102664395" w:history="1">
+          <w:hyperlink w:anchor="_Toc103429777" w:history="1">
             <w:r>
               <w:rPr>
                 <w:rStyle w:val="Hiperligao"/>
@@ -1336,10 +1322,8 @@
                 <w:bCs w:val="0"/>
                 <w:caps w:val="0"/>
                 <w:noProof/>
-                <w:sz w:val="24"/>
-                <w:szCs w:val="24"/>
                 <w:u w:val="none"/>
-                <w:lang w:eastAsia="en-GB"/>
+                <w:lang w:eastAsia="pt-PT"/>
               </w:rPr>
               <w:tab/>
             </w:r>
@@ -1369,7 +1353,7 @@
                 <w:noProof/>
                 <w:webHidden/>
               </w:rPr>
-              <w:instrText xml:space="preserve"> PAGEREF _Toc102664395 \h </w:instrText>
+              <w:instrText xml:space="preserve"> PAGEREF _Toc103429777 \h </w:instrText>
             </w:r>
             <w:r>
               <w:rPr>
@@ -1389,7 +1373,7 @@
                 <w:noProof/>
                 <w:webHidden/>
               </w:rPr>
-              <w:t>7</w:t>
+              <w:t>8</w:t>
             </w:r>
             <w:r>
               <w:rPr>
@@ -1404,7 +1388,7 @@
           <w:pPr>
             <w:pStyle w:val="ndice2"/>
             <w:tabs>
-              <w:tab w:val="left" w:pos="522"/>
+              <w:tab w:val="left" w:pos="502"/>
               <w:tab w:val="right" w:leader="dot" w:pos="9628"/>
             </w:tabs>
             <w:rPr>
@@ -1413,12 +1397,10 @@
               <w:bCs w:val="0"/>
               <w:smallCaps w:val="0"/>
               <w:noProof/>
-              <w:sz w:val="24"/>
-              <w:szCs w:val="24"/>
-              <w:lang w:eastAsia="en-GB"/>
+              <w:lang w:eastAsia="pt-PT"/>
             </w:rPr>
           </w:pPr>
-          <w:hyperlink w:anchor="_Toc102664396" w:history="1">
+          <w:hyperlink w:anchor="_Toc103429778" w:history="1">
             <w:r>
               <w:rPr>
                 <w:rStyle w:val="Hiperligao"/>
@@ -1433,9 +1415,7 @@
                 <w:bCs w:val="0"/>
                 <w:smallCaps w:val="0"/>
                 <w:noProof/>
-                <w:sz w:val="24"/>
-                <w:szCs w:val="24"/>
-                <w:lang w:eastAsia="en-GB"/>
+                <w:lang w:eastAsia="pt-PT"/>
               </w:rPr>
               <w:tab/>
             </w:r>
@@ -1465,7 +1445,7 @@
                 <w:noProof/>
                 <w:webHidden/>
               </w:rPr>
-              <w:instrText xml:space="preserve"> PAGEREF _Toc102664396 \h </w:instrText>
+              <w:instrText xml:space="preserve"> PAGEREF _Toc103429778 \h </w:instrText>
             </w:r>
             <w:r>
               <w:rPr>
@@ -1485,7 +1465,7 @@
                 <w:noProof/>
                 <w:webHidden/>
               </w:rPr>
-              <w:t>7</w:t>
+              <w:t>8</w:t>
             </w:r>
             <w:r>
               <w:rPr>
@@ -1500,7 +1480,7 @@
           <w:pPr>
             <w:pStyle w:val="ndice2"/>
             <w:tabs>
-              <w:tab w:val="left" w:pos="522"/>
+              <w:tab w:val="left" w:pos="502"/>
               <w:tab w:val="right" w:leader="dot" w:pos="9628"/>
             </w:tabs>
             <w:rPr>
@@ -1509,12 +1489,10 @@
               <w:bCs w:val="0"/>
               <w:smallCaps w:val="0"/>
               <w:noProof/>
-              <w:sz w:val="24"/>
-              <w:szCs w:val="24"/>
-              <w:lang w:eastAsia="en-GB"/>
+              <w:lang w:eastAsia="pt-PT"/>
             </w:rPr>
           </w:pPr>
-          <w:hyperlink w:anchor="_Toc102664397" w:history="1">
+          <w:hyperlink w:anchor="_Toc103429779" w:history="1">
             <w:r>
               <w:rPr>
                 <w:rStyle w:val="Hiperligao"/>
@@ -1529,9 +1507,7 @@
                 <w:bCs w:val="0"/>
                 <w:smallCaps w:val="0"/>
                 <w:noProof/>
-                <w:sz w:val="24"/>
-                <w:szCs w:val="24"/>
-                <w:lang w:eastAsia="en-GB"/>
+                <w:lang w:eastAsia="pt-PT"/>
               </w:rPr>
               <w:tab/>
             </w:r>
@@ -1561,7 +1537,7 @@
                 <w:noProof/>
                 <w:webHidden/>
               </w:rPr>
-              <w:instrText xml:space="preserve"> PAGEREF _Toc102664397 \h </w:instrText>
+              <w:instrText xml:space="preserve"> PAGEREF _Toc103429779 \h </w:instrText>
             </w:r>
             <w:r>
               <w:rPr>
@@ -1581,7 +1557,7 @@
                 <w:noProof/>
                 <w:webHidden/>
               </w:rPr>
-              <w:t>7</w:t>
+              <w:t>8</w:t>
             </w:r>
             <w:r>
               <w:rPr>
@@ -1596,7 +1572,7 @@
           <w:pPr>
             <w:pStyle w:val="ndice2"/>
             <w:tabs>
-              <w:tab w:val="left" w:pos="522"/>
+              <w:tab w:val="left" w:pos="502"/>
               <w:tab w:val="right" w:leader="dot" w:pos="9628"/>
             </w:tabs>
             <w:rPr>
@@ -1605,12 +1581,10 @@
               <w:bCs w:val="0"/>
               <w:smallCaps w:val="0"/>
               <w:noProof/>
-              <w:sz w:val="24"/>
-              <w:szCs w:val="24"/>
-              <w:lang w:eastAsia="en-GB"/>
+              <w:lang w:eastAsia="pt-PT"/>
             </w:rPr>
           </w:pPr>
-          <w:hyperlink w:anchor="_Toc102664398" w:history="1">
+          <w:hyperlink w:anchor="_Toc103429780" w:history="1">
             <w:r>
               <w:rPr>
                 <w:rStyle w:val="Hiperligao"/>
@@ -1625,9 +1599,7 @@
                 <w:bCs w:val="0"/>
                 <w:smallCaps w:val="0"/>
                 <w:noProof/>
-                <w:sz w:val="24"/>
-                <w:szCs w:val="24"/>
-                <w:lang w:eastAsia="en-GB"/>
+                <w:lang w:eastAsia="pt-PT"/>
               </w:rPr>
               <w:tab/>
             </w:r>
@@ -1657,7 +1629,7 @@
                 <w:noProof/>
                 <w:webHidden/>
               </w:rPr>
-              <w:instrText xml:space="preserve"> PAGEREF _Toc102664398 \h </w:instrText>
+              <w:instrText xml:space="preserve"> PAGEREF _Toc103429780 \h </w:instrText>
             </w:r>
             <w:r>
               <w:rPr>
@@ -1677,7 +1649,7 @@
                 <w:noProof/>
                 <w:webHidden/>
               </w:rPr>
-              <w:t>7</w:t>
+              <w:t>8</w:t>
             </w:r>
             <w:r>
               <w:rPr>
@@ -1692,19 +1664,17 @@
           <w:pPr>
             <w:pStyle w:val="ndice3"/>
             <w:tabs>
-              <w:tab w:val="left" w:pos="686"/>
+              <w:tab w:val="left" w:pos="666"/>
               <w:tab w:val="right" w:leader="dot" w:pos="9628"/>
             </w:tabs>
             <w:rPr>
               <w:rFonts w:eastAsiaTheme="minorEastAsia"/>
               <w:smallCaps w:val="0"/>
               <w:noProof/>
-              <w:sz w:val="24"/>
-              <w:szCs w:val="24"/>
-              <w:lang w:eastAsia="en-GB"/>
+              <w:lang w:eastAsia="pt-PT"/>
             </w:rPr>
           </w:pPr>
-          <w:hyperlink w:anchor="_Toc102664399" w:history="1">
+          <w:hyperlink w:anchor="_Toc103429781" w:history="1">
             <w:r>
               <w:rPr>
                 <w:rStyle w:val="Hiperligao"/>
@@ -1717,9 +1687,7 @@
                 <w:rFonts w:eastAsiaTheme="minorEastAsia"/>
                 <w:smallCaps w:val="0"/>
                 <w:noProof/>
-                <w:sz w:val="24"/>
-                <w:szCs w:val="24"/>
-                <w:lang w:eastAsia="en-GB"/>
+                <w:lang w:eastAsia="pt-PT"/>
               </w:rPr>
               <w:tab/>
             </w:r>
@@ -1750,7 +1718,7 @@
                 <w:noProof/>
                 <w:webHidden/>
               </w:rPr>
-              <w:instrText xml:space="preserve"> PAGEREF _Toc102664399 \h </w:instrText>
+              <w:instrText xml:space="preserve"> PAGEREF _Toc103429781 \h </w:instrText>
             </w:r>
             <w:r>
               <w:rPr>
@@ -1770,7 +1738,7 @@
                 <w:noProof/>
                 <w:webHidden/>
               </w:rPr>
-              <w:t>7</w:t>
+              <w:t>8</w:t>
             </w:r>
             <w:r>
               <w:rPr>
@@ -1785,19 +1753,17 @@
           <w:pPr>
             <w:pStyle w:val="ndice3"/>
             <w:tabs>
-              <w:tab w:val="left" w:pos="686"/>
+              <w:tab w:val="left" w:pos="666"/>
               <w:tab w:val="right" w:leader="dot" w:pos="9628"/>
             </w:tabs>
             <w:rPr>
               <w:rFonts w:eastAsiaTheme="minorEastAsia"/>
               <w:smallCaps w:val="0"/>
               <w:noProof/>
-              <w:sz w:val="24"/>
-              <w:szCs w:val="24"/>
-              <w:lang w:eastAsia="en-GB"/>
+              <w:lang w:eastAsia="pt-PT"/>
             </w:rPr>
           </w:pPr>
-          <w:hyperlink w:anchor="_Toc102664400" w:history="1">
+          <w:hyperlink w:anchor="_Toc103429782" w:history="1">
             <w:r>
               <w:rPr>
                 <w:rStyle w:val="Hiperligao"/>
@@ -1810,9 +1776,7 @@
                 <w:rFonts w:eastAsiaTheme="minorEastAsia"/>
                 <w:smallCaps w:val="0"/>
                 <w:noProof/>
-                <w:sz w:val="24"/>
-                <w:szCs w:val="24"/>
-                <w:lang w:eastAsia="en-GB"/>
+                <w:lang w:eastAsia="pt-PT"/>
               </w:rPr>
               <w:tab/>
             </w:r>
@@ -1843,7 +1807,7 @@
                 <w:noProof/>
                 <w:webHidden/>
               </w:rPr>
-              <w:instrText xml:space="preserve"> PAGEREF _Toc102664400 \h </w:instrText>
+              <w:instrText xml:space="preserve"> PAGEREF _Toc103429782 \h </w:instrText>
             </w:r>
             <w:r>
               <w:rPr>
@@ -1863,7 +1827,7 @@
                 <w:noProof/>
                 <w:webHidden/>
               </w:rPr>
-              <w:t>8</w:t>
+              <w:t>9</w:t>
             </w:r>
             <w:r>
               <w:rPr>
@@ -1878,19 +1842,17 @@
           <w:pPr>
             <w:pStyle w:val="ndice3"/>
             <w:tabs>
-              <w:tab w:val="left" w:pos="686"/>
+              <w:tab w:val="left" w:pos="666"/>
               <w:tab w:val="right" w:leader="dot" w:pos="9628"/>
             </w:tabs>
             <w:rPr>
               <w:rFonts w:eastAsiaTheme="minorEastAsia"/>
               <w:smallCaps w:val="0"/>
               <w:noProof/>
-              <w:sz w:val="24"/>
-              <w:szCs w:val="24"/>
-              <w:lang w:eastAsia="en-GB"/>
+              <w:lang w:eastAsia="pt-PT"/>
             </w:rPr>
           </w:pPr>
-          <w:hyperlink w:anchor="_Toc102664401" w:history="1">
+          <w:hyperlink w:anchor="_Toc103429783" w:history="1">
             <w:r>
               <w:rPr>
                 <w:rStyle w:val="Hiperligao"/>
@@ -1903,9 +1865,7 @@
                 <w:rFonts w:eastAsiaTheme="minorEastAsia"/>
                 <w:smallCaps w:val="0"/>
                 <w:noProof/>
-                <w:sz w:val="24"/>
-                <w:szCs w:val="24"/>
-                <w:lang w:eastAsia="en-GB"/>
+                <w:lang w:eastAsia="pt-PT"/>
               </w:rPr>
               <w:tab/>
             </w:r>
@@ -1936,7 +1896,7 @@
                 <w:noProof/>
                 <w:webHidden/>
               </w:rPr>
-              <w:instrText xml:space="preserve"> PAGEREF _Toc102664401 \h </w:instrText>
+              <w:instrText xml:space="preserve"> PAGEREF _Toc103429783 \h </w:instrText>
             </w:r>
             <w:r>
               <w:rPr>
@@ -1956,7 +1916,7 @@
                 <w:noProof/>
                 <w:webHidden/>
               </w:rPr>
-              <w:t>8</w:t>
+              <w:t>10</w:t>
             </w:r>
             <w:r>
               <w:rPr>
@@ -1971,19 +1931,17 @@
           <w:pPr>
             <w:pStyle w:val="ndice3"/>
             <w:tabs>
-              <w:tab w:val="left" w:pos="686"/>
+              <w:tab w:val="left" w:pos="666"/>
               <w:tab w:val="right" w:leader="dot" w:pos="9628"/>
             </w:tabs>
             <w:rPr>
               <w:rFonts w:eastAsiaTheme="minorEastAsia"/>
               <w:smallCaps w:val="0"/>
               <w:noProof/>
-              <w:sz w:val="24"/>
-              <w:szCs w:val="24"/>
-              <w:lang w:eastAsia="en-GB"/>
+              <w:lang w:eastAsia="pt-PT"/>
             </w:rPr>
           </w:pPr>
-          <w:hyperlink w:anchor="_Toc102664402" w:history="1">
+          <w:hyperlink w:anchor="_Toc103429784" w:history="1">
             <w:r>
               <w:rPr>
                 <w:rStyle w:val="Hiperligao"/>
@@ -1996,9 +1954,7 @@
                 <w:rFonts w:eastAsiaTheme="minorEastAsia"/>
                 <w:smallCaps w:val="0"/>
                 <w:noProof/>
-                <w:sz w:val="24"/>
-                <w:szCs w:val="24"/>
-                <w:lang w:eastAsia="en-GB"/>
+                <w:lang w:eastAsia="pt-PT"/>
               </w:rPr>
               <w:tab/>
             </w:r>
@@ -2028,7 +1984,7 @@
                 <w:noProof/>
                 <w:webHidden/>
               </w:rPr>
-              <w:instrText xml:space="preserve"> PAGEREF _Toc102664402 \h </w:instrText>
+              <w:instrText xml:space="preserve"> PAGEREF _Toc103429784 \h </w:instrText>
             </w:r>
             <w:r>
               <w:rPr>
@@ -2048,7 +2004,7 @@
                 <w:noProof/>
                 <w:webHidden/>
               </w:rPr>
-              <w:t>9</w:t>
+              <w:t>10</w:t>
             </w:r>
             <w:r>
               <w:rPr>
@@ -2063,19 +2019,17 @@
           <w:pPr>
             <w:pStyle w:val="ndice3"/>
             <w:tabs>
-              <w:tab w:val="left" w:pos="686"/>
+              <w:tab w:val="left" w:pos="666"/>
               <w:tab w:val="right" w:leader="dot" w:pos="9628"/>
             </w:tabs>
             <w:rPr>
               <w:rFonts w:eastAsiaTheme="minorEastAsia"/>
               <w:smallCaps w:val="0"/>
               <w:noProof/>
-              <w:sz w:val="24"/>
-              <w:szCs w:val="24"/>
-              <w:lang w:eastAsia="en-GB"/>
+              <w:lang w:eastAsia="pt-PT"/>
             </w:rPr>
           </w:pPr>
-          <w:hyperlink w:anchor="_Toc102664403" w:history="1">
+          <w:hyperlink w:anchor="_Toc103429785" w:history="1">
             <w:r>
               <w:rPr>
                 <w:rStyle w:val="Hiperligao"/>
@@ -2088,9 +2042,7 @@
                 <w:rFonts w:eastAsiaTheme="minorEastAsia"/>
                 <w:smallCaps w:val="0"/>
                 <w:noProof/>
-                <w:sz w:val="24"/>
-                <w:szCs w:val="24"/>
-                <w:lang w:eastAsia="en-GB"/>
+                <w:lang w:eastAsia="pt-PT"/>
               </w:rPr>
               <w:tab/>
             </w:r>
@@ -2120,7 +2072,7 @@
                 <w:noProof/>
                 <w:webHidden/>
               </w:rPr>
-              <w:instrText xml:space="preserve"> PAGEREF _Toc102664403 \h </w:instrText>
+              <w:instrText xml:space="preserve"> PAGEREF _Toc103429785 \h </w:instrText>
             </w:r>
             <w:r>
               <w:rPr>
@@ -2140,7 +2092,7 @@
                 <w:noProof/>
                 <w:webHidden/>
               </w:rPr>
-              <w:t>9</w:t>
+              <w:t>11</w:t>
             </w:r>
             <w:r>
               <w:rPr>
@@ -2155,7 +2107,7 @@
           <w:pPr>
             <w:pStyle w:val="ndice2"/>
             <w:tabs>
-              <w:tab w:val="left" w:pos="522"/>
+              <w:tab w:val="left" w:pos="502"/>
               <w:tab w:val="right" w:leader="dot" w:pos="9628"/>
             </w:tabs>
             <w:rPr>
@@ -2164,12 +2116,10 @@
               <w:bCs w:val="0"/>
               <w:smallCaps w:val="0"/>
               <w:noProof/>
-              <w:sz w:val="24"/>
-              <w:szCs w:val="24"/>
-              <w:lang w:eastAsia="en-GB"/>
+              <w:lang w:eastAsia="pt-PT"/>
             </w:rPr>
           </w:pPr>
-          <w:hyperlink w:anchor="_Toc102664404" w:history="1">
+          <w:hyperlink w:anchor="_Toc103429786" w:history="1">
             <w:r>
               <w:rPr>
                 <w:rStyle w:val="Hiperligao"/>
@@ -2184,9 +2134,7 @@
                 <w:bCs w:val="0"/>
                 <w:smallCaps w:val="0"/>
                 <w:noProof/>
-                <w:sz w:val="24"/>
-                <w:szCs w:val="24"/>
-                <w:lang w:eastAsia="en-GB"/>
+                <w:lang w:eastAsia="pt-PT"/>
               </w:rPr>
               <w:tab/>
             </w:r>
@@ -2216,7 +2164,7 @@
                 <w:noProof/>
                 <w:webHidden/>
               </w:rPr>
-              <w:instrText xml:space="preserve"> PAGEREF _Toc102664404 \h </w:instrText>
+              <w:instrText xml:space="preserve"> PAGEREF _Toc103429786 \h </w:instrText>
             </w:r>
             <w:r>
               <w:rPr>
@@ -2236,7 +2184,7 @@
                 <w:noProof/>
                 <w:webHidden/>
               </w:rPr>
-              <w:t>9</w:t>
+              <w:t>11</w:t>
             </w:r>
             <w:r>
               <w:rPr>
@@ -2251,7 +2199,7 @@
           <w:pPr>
             <w:pStyle w:val="ndice1"/>
             <w:tabs>
-              <w:tab w:val="left" w:pos="352"/>
+              <w:tab w:val="left" w:pos="332"/>
               <w:tab w:val="right" w:leader="dot" w:pos="9628"/>
             </w:tabs>
             <w:rPr>
@@ -2260,13 +2208,11 @@
               <w:bCs w:val="0"/>
               <w:caps w:val="0"/>
               <w:noProof/>
-              <w:sz w:val="24"/>
-              <w:szCs w:val="24"/>
               <w:u w:val="none"/>
-              <w:lang w:eastAsia="en-GB"/>
+              <w:lang w:eastAsia="pt-PT"/>
             </w:rPr>
           </w:pPr>
-          <w:hyperlink w:anchor="_Toc102664405" w:history="1">
+          <w:hyperlink w:anchor="_Toc103429787" w:history="1">
             <w:r>
               <w:rPr>
                 <w:rStyle w:val="Hiperligao"/>
@@ -2281,10 +2227,8 @@
                 <w:bCs w:val="0"/>
                 <w:caps w:val="0"/>
                 <w:noProof/>
-                <w:sz w:val="24"/>
-                <w:szCs w:val="24"/>
                 <w:u w:val="none"/>
-                <w:lang w:eastAsia="en-GB"/>
+                <w:lang w:eastAsia="pt-PT"/>
               </w:rPr>
               <w:tab/>
             </w:r>
@@ -2314,7 +2258,7 @@
                 <w:noProof/>
                 <w:webHidden/>
               </w:rPr>
-              <w:instrText xml:space="preserve"> PAGEREF _Toc102664405 \h </w:instrText>
+              <w:instrText xml:space="preserve"> PAGEREF _Toc103429787 \h </w:instrText>
             </w:r>
             <w:r>
               <w:rPr>
@@ -2334,7 +2278,7 @@
                 <w:noProof/>
                 <w:webHidden/>
               </w:rPr>
-              <w:t>11</w:t>
+              <w:t>13</w:t>
             </w:r>
             <w:r>
               <w:rPr>
@@ -2349,7 +2293,7 @@
           <w:pPr>
             <w:pStyle w:val="ndice2"/>
             <w:tabs>
-              <w:tab w:val="left" w:pos="522"/>
+              <w:tab w:val="left" w:pos="502"/>
               <w:tab w:val="right" w:leader="dot" w:pos="9628"/>
             </w:tabs>
             <w:rPr>
@@ -2358,12 +2302,10 @@
               <w:bCs w:val="0"/>
               <w:smallCaps w:val="0"/>
               <w:noProof/>
-              <w:sz w:val="24"/>
-              <w:szCs w:val="24"/>
-              <w:lang w:eastAsia="en-GB"/>
+              <w:lang w:eastAsia="pt-PT"/>
             </w:rPr>
           </w:pPr>
-          <w:hyperlink w:anchor="_Toc102664406" w:history="1">
+          <w:hyperlink w:anchor="_Toc103429788" w:history="1">
             <w:r>
               <w:rPr>
                 <w:rStyle w:val="Hiperligao"/>
@@ -2378,9 +2320,7 @@
                 <w:bCs w:val="0"/>
                 <w:smallCaps w:val="0"/>
                 <w:noProof/>
-                <w:sz w:val="24"/>
-                <w:szCs w:val="24"/>
-                <w:lang w:eastAsia="en-GB"/>
+                <w:lang w:eastAsia="pt-PT"/>
               </w:rPr>
               <w:tab/>
             </w:r>
@@ -2410,7 +2350,7 @@
                 <w:noProof/>
                 <w:webHidden/>
               </w:rPr>
-              <w:instrText xml:space="preserve"> PAGEREF _Toc102664406 \h </w:instrText>
+              <w:instrText xml:space="preserve"> PAGEREF _Toc103429788 \h </w:instrText>
             </w:r>
             <w:r>
               <w:rPr>
@@ -2430,7 +2370,7 @@
                 <w:noProof/>
                 <w:webHidden/>
               </w:rPr>
-              <w:t>11</w:t>
+              <w:t>13</w:t>
             </w:r>
             <w:r>
               <w:rPr>
@@ -2445,7 +2385,7 @@
           <w:pPr>
             <w:pStyle w:val="ndice2"/>
             <w:tabs>
-              <w:tab w:val="left" w:pos="522"/>
+              <w:tab w:val="left" w:pos="502"/>
               <w:tab w:val="right" w:leader="dot" w:pos="9628"/>
             </w:tabs>
             <w:rPr>
@@ -2454,12 +2394,10 @@
               <w:bCs w:val="0"/>
               <w:smallCaps w:val="0"/>
               <w:noProof/>
-              <w:sz w:val="24"/>
-              <w:szCs w:val="24"/>
-              <w:lang w:eastAsia="en-GB"/>
+              <w:lang w:eastAsia="pt-PT"/>
             </w:rPr>
           </w:pPr>
-          <w:hyperlink w:anchor="_Toc102664407" w:history="1">
+          <w:hyperlink w:anchor="_Toc103429789" w:history="1">
             <w:r>
               <w:rPr>
                 <w:rStyle w:val="Hiperligao"/>
@@ -2474,9 +2412,7 @@
                 <w:bCs w:val="0"/>
                 <w:smallCaps w:val="0"/>
                 <w:noProof/>
-                <w:sz w:val="24"/>
-                <w:szCs w:val="24"/>
-                <w:lang w:eastAsia="en-GB"/>
+                <w:lang w:eastAsia="pt-PT"/>
               </w:rPr>
               <w:tab/>
             </w:r>
@@ -2506,7 +2442,7 @@
                 <w:noProof/>
                 <w:webHidden/>
               </w:rPr>
-              <w:instrText xml:space="preserve"> PAGEREF _Toc102664407 \h </w:instrText>
+              <w:instrText xml:space="preserve"> PAGEREF _Toc103429789 \h </w:instrText>
             </w:r>
             <w:r>
               <w:rPr>
@@ -2526,7 +2462,7 @@
                 <w:noProof/>
                 <w:webHidden/>
               </w:rPr>
-              <w:t>11</w:t>
+              <w:t>13</w:t>
             </w:r>
             <w:r>
               <w:rPr>
@@ -2541,7 +2477,7 @@
           <w:pPr>
             <w:pStyle w:val="ndice2"/>
             <w:tabs>
-              <w:tab w:val="left" w:pos="522"/>
+              <w:tab w:val="left" w:pos="502"/>
               <w:tab w:val="right" w:leader="dot" w:pos="9628"/>
             </w:tabs>
             <w:rPr>
@@ -2550,12 +2486,10 @@
               <w:bCs w:val="0"/>
               <w:smallCaps w:val="0"/>
               <w:noProof/>
-              <w:sz w:val="24"/>
-              <w:szCs w:val="24"/>
-              <w:lang w:eastAsia="en-GB"/>
+              <w:lang w:eastAsia="pt-PT"/>
             </w:rPr>
           </w:pPr>
-          <w:hyperlink w:anchor="_Toc102664408" w:history="1">
+          <w:hyperlink w:anchor="_Toc103429790" w:history="1">
             <w:r>
               <w:rPr>
                 <w:rStyle w:val="Hiperligao"/>
@@ -2570,9 +2504,7 @@
                 <w:bCs w:val="0"/>
                 <w:smallCaps w:val="0"/>
                 <w:noProof/>
-                <w:sz w:val="24"/>
-                <w:szCs w:val="24"/>
-                <w:lang w:eastAsia="en-GB"/>
+                <w:lang w:eastAsia="pt-PT"/>
               </w:rPr>
               <w:tab/>
             </w:r>
@@ -2602,7 +2534,7 @@
                 <w:noProof/>
                 <w:webHidden/>
               </w:rPr>
-              <w:instrText xml:space="preserve"> PAGEREF _Toc102664408 \h </w:instrText>
+              <w:instrText xml:space="preserve"> PAGEREF _Toc103429790 \h </w:instrText>
             </w:r>
             <w:r>
               <w:rPr>
@@ -2622,7 +2554,7 @@
                 <w:noProof/>
                 <w:webHidden/>
               </w:rPr>
-              <w:t>11</w:t>
+              <w:t>13</w:t>
             </w:r>
             <w:r>
               <w:rPr>
@@ -2637,7 +2569,7 @@
           <w:pPr>
             <w:pStyle w:val="ndice2"/>
             <w:tabs>
-              <w:tab w:val="left" w:pos="522"/>
+              <w:tab w:val="left" w:pos="502"/>
               <w:tab w:val="right" w:leader="dot" w:pos="9628"/>
             </w:tabs>
             <w:rPr>
@@ -2646,12 +2578,10 @@
               <w:bCs w:val="0"/>
               <w:smallCaps w:val="0"/>
               <w:noProof/>
-              <w:sz w:val="24"/>
-              <w:szCs w:val="24"/>
-              <w:lang w:eastAsia="en-GB"/>
+              <w:lang w:eastAsia="pt-PT"/>
             </w:rPr>
           </w:pPr>
-          <w:hyperlink w:anchor="_Toc102664409" w:history="1">
+          <w:hyperlink w:anchor="_Toc103429791" w:history="1">
             <w:r>
               <w:rPr>
                 <w:rStyle w:val="Hiperligao"/>
@@ -2666,9 +2596,7 @@
                 <w:bCs w:val="0"/>
                 <w:smallCaps w:val="0"/>
                 <w:noProof/>
-                <w:sz w:val="24"/>
-                <w:szCs w:val="24"/>
-                <w:lang w:eastAsia="en-GB"/>
+                <w:lang w:eastAsia="pt-PT"/>
               </w:rPr>
               <w:tab/>
             </w:r>
@@ -2698,7 +2626,7 @@
                 <w:noProof/>
                 <w:webHidden/>
               </w:rPr>
-              <w:instrText xml:space="preserve"> PAGEREF _Toc102664409 \h </w:instrText>
+              <w:instrText xml:space="preserve"> PAGEREF _Toc103429791 \h </w:instrText>
             </w:r>
             <w:r>
               <w:rPr>
@@ -2718,7 +2646,7 @@
                 <w:noProof/>
                 <w:webHidden/>
               </w:rPr>
-              <w:t>12</w:t>
+              <w:t>14</w:t>
             </w:r>
             <w:r>
               <w:rPr>
@@ -2733,19 +2661,17 @@
           <w:pPr>
             <w:pStyle w:val="ndice3"/>
             <w:tabs>
-              <w:tab w:val="left" w:pos="686"/>
+              <w:tab w:val="left" w:pos="666"/>
               <w:tab w:val="right" w:leader="dot" w:pos="9628"/>
             </w:tabs>
             <w:rPr>
               <w:rFonts w:eastAsiaTheme="minorEastAsia"/>
               <w:smallCaps w:val="0"/>
               <w:noProof/>
-              <w:sz w:val="24"/>
-              <w:szCs w:val="24"/>
-              <w:lang w:eastAsia="en-GB"/>
+              <w:lang w:eastAsia="pt-PT"/>
             </w:rPr>
           </w:pPr>
-          <w:hyperlink w:anchor="_Toc102664410" w:history="1">
+          <w:hyperlink w:anchor="_Toc103429792" w:history="1">
             <w:r>
               <w:rPr>
                 <w:rStyle w:val="Hiperligao"/>
@@ -2758,9 +2684,7 @@
                 <w:rFonts w:eastAsiaTheme="minorEastAsia"/>
                 <w:smallCaps w:val="0"/>
                 <w:noProof/>
-                <w:sz w:val="24"/>
-                <w:szCs w:val="24"/>
-                <w:lang w:eastAsia="en-GB"/>
+                <w:lang w:eastAsia="pt-PT"/>
               </w:rPr>
               <w:tab/>
             </w:r>
@@ -2777,14 +2701,14 @@
                 <w:noProof/>
                 <w:highlight w:val="yellow"/>
               </w:rPr>
-              <w:t>Dia de Mês de 2021 a Dia de Mês de 2021</w:t>
+              <w:t>Dia de Mês de 2022 a Dia de Mês de 202</w:t>
             </w:r>
             <w:r>
               <w:rPr>
                 <w:rStyle w:val="Hiperligao"/>
                 <w:noProof/>
               </w:rPr>
-              <w:t>)</w:t>
+              <w:t>2)</w:t>
             </w:r>
             <w:r>
               <w:rPr>
@@ -2805,7 +2729,7 @@
                 <w:noProof/>
                 <w:webHidden/>
               </w:rPr>
-              <w:instrText xml:space="preserve"> PAGEREF _Toc102664410 \h </w:instrText>
+              <w:instrText xml:space="preserve"> PAGEREF _Toc103429792 \h </w:instrText>
             </w:r>
             <w:r>
               <w:rPr>
@@ -2825,7 +2749,7 @@
                 <w:noProof/>
                 <w:webHidden/>
               </w:rPr>
-              <w:t>13</w:t>
+              <w:t>15</w:t>
             </w:r>
             <w:r>
               <w:rPr>
@@ -2840,19 +2764,17 @@
           <w:pPr>
             <w:pStyle w:val="ndice3"/>
             <w:tabs>
-              <w:tab w:val="left" w:pos="686"/>
+              <w:tab w:val="left" w:pos="666"/>
               <w:tab w:val="right" w:leader="dot" w:pos="9628"/>
             </w:tabs>
             <w:rPr>
               <w:rFonts w:eastAsiaTheme="minorEastAsia"/>
               <w:smallCaps w:val="0"/>
               <w:noProof/>
-              <w:sz w:val="24"/>
-              <w:szCs w:val="24"/>
-              <w:lang w:eastAsia="en-GB"/>
+              <w:lang w:eastAsia="pt-PT"/>
             </w:rPr>
           </w:pPr>
-          <w:hyperlink w:anchor="_Toc102664411" w:history="1">
+          <w:hyperlink w:anchor="_Toc103429793" w:history="1">
             <w:r>
               <w:rPr>
                 <w:rStyle w:val="Hiperligao"/>
@@ -2865,9 +2787,7 @@
                 <w:rFonts w:eastAsiaTheme="minorEastAsia"/>
                 <w:smallCaps w:val="0"/>
                 <w:noProof/>
-                <w:sz w:val="24"/>
-                <w:szCs w:val="24"/>
-                <w:lang w:eastAsia="en-GB"/>
+                <w:lang w:eastAsia="pt-PT"/>
               </w:rPr>
               <w:tab/>
             </w:r>
@@ -2884,14 +2804,14 @@
                 <w:noProof/>
                 <w:highlight w:val="yellow"/>
               </w:rPr>
-              <w:t>Dia de Mês de 2021 a Dia de Mês de 2021</w:t>
+              <w:t>Dia de Mês de 2022 a Dia de Mês de 202</w:t>
             </w:r>
             <w:r>
               <w:rPr>
                 <w:rStyle w:val="Hiperligao"/>
                 <w:noProof/>
               </w:rPr>
-              <w:t>)</w:t>
+              <w:t>2)</w:t>
             </w:r>
             <w:r>
               <w:rPr>
@@ -2912,7 +2832,7 @@
                 <w:noProof/>
                 <w:webHidden/>
               </w:rPr>
-              <w:instrText xml:space="preserve"> PAGEREF _Toc102664411 \h </w:instrText>
+              <w:instrText xml:space="preserve"> PAGEREF _Toc103429793 \h </w:instrText>
             </w:r>
             <w:r>
               <w:rPr>
@@ -2932,7 +2852,7 @@
                 <w:noProof/>
                 <w:webHidden/>
               </w:rPr>
-              <w:t>15</w:t>
+              <w:t>17</w:t>
             </w:r>
             <w:r>
               <w:rPr>
@@ -2947,19 +2867,17 @@
           <w:pPr>
             <w:pStyle w:val="ndice3"/>
             <w:tabs>
-              <w:tab w:val="left" w:pos="686"/>
+              <w:tab w:val="left" w:pos="666"/>
               <w:tab w:val="right" w:leader="dot" w:pos="9628"/>
             </w:tabs>
             <w:rPr>
               <w:rFonts w:eastAsiaTheme="minorEastAsia"/>
               <w:smallCaps w:val="0"/>
               <w:noProof/>
-              <w:sz w:val="24"/>
-              <w:szCs w:val="24"/>
-              <w:lang w:eastAsia="en-GB"/>
+              <w:lang w:eastAsia="pt-PT"/>
             </w:rPr>
           </w:pPr>
-          <w:hyperlink w:anchor="_Toc102664412" w:history="1">
+          <w:hyperlink w:anchor="_Toc103429794" w:history="1">
             <w:r>
               <w:rPr>
                 <w:rStyle w:val="Hiperligao"/>
@@ -2972,9 +2890,7 @@
                 <w:rFonts w:eastAsiaTheme="minorEastAsia"/>
                 <w:smallCaps w:val="0"/>
                 <w:noProof/>
-                <w:sz w:val="24"/>
-                <w:szCs w:val="24"/>
-                <w:lang w:eastAsia="en-GB"/>
+                <w:lang w:eastAsia="pt-PT"/>
               </w:rPr>
               <w:tab/>
             </w:r>
@@ -2991,14 +2907,14 @@
                 <w:noProof/>
                 <w:highlight w:val="yellow"/>
               </w:rPr>
-              <w:t>Dia de Mês de 2021 a Dia de Mês de 2021</w:t>
+              <w:t>Dia de Mês de 2022 a Dia de Mês de 202</w:t>
             </w:r>
             <w:r>
               <w:rPr>
                 <w:rStyle w:val="Hiperligao"/>
                 <w:noProof/>
               </w:rPr>
-              <w:t>)</w:t>
+              <w:t>2)</w:t>
             </w:r>
             <w:r>
               <w:rPr>
@@ -3019,7 +2935,7 @@
                 <w:noProof/>
                 <w:webHidden/>
               </w:rPr>
-              <w:instrText xml:space="preserve"> PAGEREF _Toc102664412 \h </w:instrText>
+              <w:instrText xml:space="preserve"> PAGEREF _Toc103429794 \h </w:instrText>
             </w:r>
             <w:r>
               <w:rPr>
@@ -3039,7 +2955,7 @@
                 <w:noProof/>
                 <w:webHidden/>
               </w:rPr>
-              <w:t>17</w:t>
+              <w:t>19</w:t>
             </w:r>
             <w:r>
               <w:rPr>
@@ -3054,19 +2970,17 @@
           <w:pPr>
             <w:pStyle w:val="ndice3"/>
             <w:tabs>
-              <w:tab w:val="left" w:pos="686"/>
+              <w:tab w:val="left" w:pos="666"/>
               <w:tab w:val="right" w:leader="dot" w:pos="9628"/>
             </w:tabs>
             <w:rPr>
               <w:rFonts w:eastAsiaTheme="minorEastAsia"/>
               <w:smallCaps w:val="0"/>
               <w:noProof/>
-              <w:sz w:val="24"/>
-              <w:szCs w:val="24"/>
-              <w:lang w:eastAsia="en-GB"/>
+              <w:lang w:eastAsia="pt-PT"/>
             </w:rPr>
           </w:pPr>
-          <w:hyperlink w:anchor="_Toc102664413" w:history="1">
+          <w:hyperlink w:anchor="_Toc103429795" w:history="1">
             <w:r>
               <w:rPr>
                 <w:rStyle w:val="Hiperligao"/>
@@ -3079,9 +2993,7 @@
                 <w:rFonts w:eastAsiaTheme="minorEastAsia"/>
                 <w:smallCaps w:val="0"/>
                 <w:noProof/>
-                <w:sz w:val="24"/>
-                <w:szCs w:val="24"/>
-                <w:lang w:eastAsia="en-GB"/>
+                <w:lang w:eastAsia="pt-PT"/>
               </w:rPr>
               <w:tab/>
             </w:r>
@@ -3126,7 +3038,7 @@
                 <w:noProof/>
                 <w:webHidden/>
               </w:rPr>
-              <w:instrText xml:space="preserve"> PAGEREF _Toc102664413 \h </w:instrText>
+              <w:instrText xml:space="preserve"> PAGEREF _Toc103429795 \h </w:instrText>
             </w:r>
             <w:r>
               <w:rPr>
@@ -3146,7 +3058,7 @@
                 <w:noProof/>
                 <w:webHidden/>
               </w:rPr>
-              <w:t>18</w:t>
+              <w:t>20</w:t>
             </w:r>
             <w:r>
               <w:rPr>
@@ -3161,7 +3073,7 @@
           <w:pPr>
             <w:pStyle w:val="ndice2"/>
             <w:tabs>
-              <w:tab w:val="left" w:pos="522"/>
+              <w:tab w:val="left" w:pos="502"/>
               <w:tab w:val="right" w:leader="dot" w:pos="9628"/>
             </w:tabs>
             <w:rPr>
@@ -3170,12 +3082,10 @@
               <w:bCs w:val="0"/>
               <w:smallCaps w:val="0"/>
               <w:noProof/>
-              <w:sz w:val="24"/>
-              <w:szCs w:val="24"/>
-              <w:lang w:eastAsia="en-GB"/>
+              <w:lang w:eastAsia="pt-PT"/>
             </w:rPr>
           </w:pPr>
-          <w:hyperlink w:anchor="_Toc102664414" w:history="1">
+          <w:hyperlink w:anchor="_Toc103429796" w:history="1">
             <w:r>
               <w:rPr>
                 <w:rStyle w:val="Hiperligao"/>
@@ -3190,9 +3100,7 @@
                 <w:bCs w:val="0"/>
                 <w:smallCaps w:val="0"/>
                 <w:noProof/>
-                <w:sz w:val="24"/>
-                <w:szCs w:val="24"/>
-                <w:lang w:eastAsia="en-GB"/>
+                <w:lang w:eastAsia="pt-PT"/>
               </w:rPr>
               <w:tab/>
             </w:r>
@@ -3231,7 +3139,7 @@
                 <w:noProof/>
                 <w:webHidden/>
               </w:rPr>
-              <w:instrText xml:space="preserve"> PAGEREF _Toc102664414 \h </w:instrText>
+              <w:instrText xml:space="preserve"> PAGEREF _Toc103429796 \h </w:instrText>
             </w:r>
             <w:r>
               <w:rPr>
@@ -3251,7 +3159,7 @@
                 <w:noProof/>
                 <w:webHidden/>
               </w:rPr>
-              <w:t>20</w:t>
+              <w:t>22</w:t>
             </w:r>
             <w:r>
               <w:rPr>
@@ -3266,7 +3174,7 @@
           <w:pPr>
             <w:pStyle w:val="ndice1"/>
             <w:tabs>
-              <w:tab w:val="left" w:pos="352"/>
+              <w:tab w:val="left" w:pos="332"/>
               <w:tab w:val="right" w:leader="dot" w:pos="9628"/>
             </w:tabs>
             <w:rPr>
@@ -3275,13 +3183,11 @@
               <w:bCs w:val="0"/>
               <w:caps w:val="0"/>
               <w:noProof/>
-              <w:sz w:val="24"/>
-              <w:szCs w:val="24"/>
               <w:u w:val="none"/>
-              <w:lang w:eastAsia="en-GB"/>
+              <w:lang w:eastAsia="pt-PT"/>
             </w:rPr>
           </w:pPr>
-          <w:hyperlink w:anchor="_Toc102664415" w:history="1">
+          <w:hyperlink w:anchor="_Toc103429797" w:history="1">
             <w:r>
               <w:rPr>
                 <w:rStyle w:val="Hiperligao"/>
@@ -3296,10 +3202,8 @@
                 <w:bCs w:val="0"/>
                 <w:caps w:val="0"/>
                 <w:noProof/>
-                <w:sz w:val="24"/>
-                <w:szCs w:val="24"/>
                 <w:u w:val="none"/>
-                <w:lang w:eastAsia="en-GB"/>
+                <w:lang w:eastAsia="pt-PT"/>
               </w:rPr>
               <w:tab/>
             </w:r>
@@ -3329,7 +3233,7 @@
                 <w:noProof/>
                 <w:webHidden/>
               </w:rPr>
-              <w:instrText xml:space="preserve"> PAGEREF _Toc102664415 \h </w:instrText>
+              <w:instrText xml:space="preserve"> PAGEREF _Toc103429797 \h </w:instrText>
             </w:r>
             <w:r>
               <w:rPr>
@@ -3349,7 +3253,7 @@
                 <w:noProof/>
                 <w:webHidden/>
               </w:rPr>
-              <w:t>21</w:t>
+              <w:t>23</w:t>
             </w:r>
             <w:r>
               <w:rPr>
@@ -3404,7 +3308,7 @@
           <w:noProof/>
         </w:rPr>
       </w:pPr>
-      <w:bookmarkStart w:id="0" w:name="_Toc102664391"/>
+      <w:bookmarkStart w:id="0" w:name="_Toc103429773"/>
       <w:r>
         <w:rPr>
           <w:noProof/>
@@ -3524,7 +3428,7 @@
         </w:numPr>
         <w:ind w:left="432" w:hanging="432"/>
       </w:pPr>
-      <w:bookmarkStart w:id="1" w:name="_Toc102664392"/>
+      <w:bookmarkStart w:id="1" w:name="_Toc103429774"/>
       <w:r>
         <w:lastRenderedPageBreak/>
         <w:t>Índice de Tabelas</w:t>
@@ -3939,7 +3843,7 @@
       <w:pPr>
         <w:pStyle w:val="Ttulo1"/>
       </w:pPr>
-      <w:bookmarkStart w:id="2" w:name="_Toc102664393"/>
+      <w:bookmarkStart w:id="2" w:name="_Toc103429775"/>
       <w:r>
         <w:lastRenderedPageBreak/>
         <w:t>Introdução</w:t>
@@ -3952,7 +3856,6 @@
           <w:noProof/>
         </w:rPr>
       </w:pPr>
-      <w:bookmarkStart w:id="3" w:name="_Toc102664394"/>
       <w:r>
         <w:rPr>
           <w:noProof/>
@@ -4297,6 +4200,7 @@
           <w:noProof/>
         </w:rPr>
       </w:pPr>
+      <w:bookmarkStart w:id="3" w:name="_Toc103429776"/>
       <w:r>
         <w:rPr>
           <w:noProof/>
@@ -4719,7 +4623,7 @@
       <w:pPr>
         <w:pStyle w:val="Ttulo1"/>
       </w:pPr>
-      <w:bookmarkStart w:id="4" w:name="_Toc102664395"/>
+      <w:bookmarkStart w:id="4" w:name="_Toc103429777"/>
       <w:r>
         <w:lastRenderedPageBreak/>
         <w:t>Especificação do Sistema</w:t>
@@ -4747,7 +4651,7 @@
       <w:pPr>
         <w:pStyle w:val="Ttulo2"/>
       </w:pPr>
-      <w:bookmarkStart w:id="5" w:name="_Toc102664396"/>
+      <w:bookmarkStart w:id="5" w:name="_Toc103429778"/>
       <w:r>
         <w:t>Definição da Lógica de Negócio</w:t>
       </w:r>
@@ -4755,46 +4659,12 @@
     </w:p>
     <w:p>
       <w:r>
-        <w:rPr>
-          <w:highlight w:val="yellow"/>
-        </w:rPr>
-        <w:t>&lt;Deve</w:t>
-      </w:r>
-      <w:r>
-        <w:rPr>
-          <w:highlight w:val="yellow"/>
-        </w:rPr>
-        <w:t xml:space="preserve"> ser feita a descrição do sistema, ou seja, </w:t>
-      </w:r>
-      <w:r>
-        <w:rPr>
-          <w:highlight w:val="yellow"/>
-        </w:rPr>
-        <w:t>os objetivos do sistema a desenvolver</w:t>
-      </w:r>
-      <w:r>
-        <w:rPr>
-          <w:highlight w:val="yellow"/>
-        </w:rPr>
-        <w:t xml:space="preserve"> (</w:t>
-      </w:r>
-      <w:r>
-        <w:rPr>
-          <w:highlight w:val="yellow"/>
-        </w:rPr>
-        <w:t>as necessidades do utilizador de forma geral</w:t>
-      </w:r>
-      <w:r>
-        <w:rPr>
-          <w:highlight w:val="yellow"/>
-        </w:rPr>
-        <w:t>). São os requisitos em formato de texto</w:t>
-      </w:r>
-      <w:r>
-        <w:rPr>
-          <w:highlight w:val="yellow"/>
-        </w:rPr>
-        <w:t>&gt;</w:t>
+        <w:t>Com este projeto pretendemos criar um software que implemente todas as funcionalidades necessárias para gerir e operar todos os restaurantes no sistema.</w:t>
+      </w:r>
+    </w:p>
+    <w:p>
+      <w:r>
+        <w:t>Desde sistemas internos até aos pedidos dos clientes, criar/alterar/eliminar o menu de cada restaurante, receber e tratar pedidos, guardar dados de clientes e trabalhadores, criar métodos de pagamentos, interligar o software a uma base de dados SQL entre outros.</w:t>
       </w:r>
     </w:p>
     <w:p/>
@@ -4802,30 +4672,178 @@
       <w:pPr>
         <w:pStyle w:val="Ttulo2"/>
       </w:pPr>
-      <w:bookmarkStart w:id="6" w:name="_Toc102664397"/>
+      <w:bookmarkStart w:id="6" w:name="_Toc103429779"/>
       <w:r>
         <w:t>Análise de Impacto</w:t>
       </w:r>
       <w:bookmarkEnd w:id="6"/>
     </w:p>
     <w:p>
-      <w:r>
-        <w:rPr>
-          <w:highlight w:val="yellow"/>
-        </w:rPr>
-        <w:t>&lt;Impactos positivos e negativos do sistema a desenvolver</w:t>
-      </w:r>
-      <w:r>
-        <w:rPr>
-          <w:highlight w:val="yellow"/>
-        </w:rPr>
-        <w:t xml:space="preserve"> tendo em conta o impacto que tem no mercado, para as pessoas (que vão usar o sistema ou não), etc. </w:t>
-      </w:r>
-      <w:r>
-        <w:rPr>
-          <w:highlight w:val="yellow"/>
-        </w:rPr>
-        <w:t>&gt;</w:t>
+      <w:pPr>
+        <w:rPr>
+          <w:b/>
+          <w:sz w:val="24"/>
+          <w:szCs w:val="24"/>
+        </w:rPr>
+      </w:pPr>
+      <w:r>
+        <w:rPr>
+          <w:b/>
+          <w:sz w:val="24"/>
+          <w:szCs w:val="24"/>
+        </w:rPr>
+        <w:t>Impactos positivos:</w:t>
+      </w:r>
+    </w:p>
+    <w:p>
+      <w:pPr>
+        <w:pStyle w:val="PargrafodaLista"/>
+        <w:numPr>
+          <w:ilvl w:val="0"/>
+          <w:numId w:val="24"/>
+        </w:numPr>
+        <w:spacing w:line="256" w:lineRule="auto"/>
+        <w:rPr>
+          <w:sz w:val="24"/>
+          <w:szCs w:val="24"/>
+        </w:rPr>
+      </w:pPr>
+      <w:r>
+        <w:rPr>
+          <w:sz w:val="24"/>
+          <w:szCs w:val="24"/>
+        </w:rPr>
+        <w:t>Menos mão de obra;</w:t>
+      </w:r>
+    </w:p>
+    <w:p>
+      <w:pPr>
+        <w:pStyle w:val="PargrafodaLista"/>
+        <w:numPr>
+          <w:ilvl w:val="0"/>
+          <w:numId w:val="24"/>
+        </w:numPr>
+        <w:spacing w:line="256" w:lineRule="auto"/>
+        <w:rPr>
+          <w:sz w:val="24"/>
+          <w:szCs w:val="24"/>
+        </w:rPr>
+      </w:pPr>
+      <w:r>
+        <w:rPr>
+          <w:sz w:val="24"/>
+          <w:szCs w:val="24"/>
+        </w:rPr>
+        <w:t>Possibilidade de backups;</w:t>
+      </w:r>
+    </w:p>
+    <w:p>
+      <w:pPr>
+        <w:pStyle w:val="PargrafodaLista"/>
+        <w:numPr>
+          <w:ilvl w:val="0"/>
+          <w:numId w:val="24"/>
+        </w:numPr>
+        <w:spacing w:line="256" w:lineRule="auto"/>
+        <w:rPr>
+          <w:sz w:val="24"/>
+          <w:szCs w:val="24"/>
+        </w:rPr>
+      </w:pPr>
+      <w:r>
+        <w:rPr>
+          <w:sz w:val="24"/>
+          <w:szCs w:val="24"/>
+        </w:rPr>
+        <w:t>Fácil e simples de usar;</w:t>
+      </w:r>
+    </w:p>
+    <w:p>
+      <w:pPr>
+        <w:pStyle w:val="PargrafodaLista"/>
+        <w:numPr>
+          <w:ilvl w:val="0"/>
+          <w:numId w:val="24"/>
+        </w:numPr>
+        <w:spacing w:line="256" w:lineRule="auto"/>
+        <w:rPr>
+          <w:sz w:val="24"/>
+          <w:szCs w:val="24"/>
+        </w:rPr>
+      </w:pPr>
+      <w:r>
+        <w:rPr>
+          <w:sz w:val="24"/>
+          <w:szCs w:val="24"/>
+        </w:rPr>
+        <w:t>Base de dados (Dados dos clientes, trabalhadores e restaurantes).</w:t>
+      </w:r>
+    </w:p>
+    <w:p>
+      <w:pPr>
+        <w:rPr>
+          <w:sz w:val="24"/>
+          <w:szCs w:val="24"/>
+        </w:rPr>
+      </w:pPr>
+    </w:p>
+    <w:p>
+      <w:pPr>
+        <w:rPr>
+          <w:b/>
+          <w:sz w:val="24"/>
+          <w:szCs w:val="24"/>
+        </w:rPr>
+      </w:pPr>
+      <w:r>
+        <w:rPr>
+          <w:b/>
+          <w:sz w:val="24"/>
+          <w:szCs w:val="24"/>
+        </w:rPr>
+        <w:t>Impactos negativos:</w:t>
+      </w:r>
+    </w:p>
+    <w:p>
+      <w:pPr>
+        <w:pStyle w:val="PargrafodaLista"/>
+        <w:numPr>
+          <w:ilvl w:val="0"/>
+          <w:numId w:val="26"/>
+        </w:numPr>
+        <w:spacing w:line="256" w:lineRule="auto"/>
+        <w:rPr>
+          <w:sz w:val="24"/>
+          <w:szCs w:val="24"/>
+        </w:rPr>
+      </w:pPr>
+      <w:r>
+        <w:rPr>
+          <w:sz w:val="24"/>
+          <w:szCs w:val="24"/>
+        </w:rPr>
+        <w:t>Custo de Software;</w:t>
+      </w:r>
+    </w:p>
+    <w:p>
+      <w:pPr>
+        <w:pStyle w:val="PargrafodaLista"/>
+        <w:numPr>
+          <w:ilvl w:val="0"/>
+          <w:numId w:val="26"/>
+        </w:numPr>
+        <w:spacing w:line="256" w:lineRule="auto"/>
+        <w:rPr>
+          <w:sz w:val="24"/>
+          <w:szCs w:val="24"/>
+        </w:rPr>
+      </w:pPr>
+      <w:r>
+        <w:rPr>
+          <w:sz w:val="24"/>
+          <w:szCs w:val="24"/>
+        </w:rPr>
+        <w:t>Custo de manutenção.</w:t>
       </w:r>
     </w:p>
     <w:p/>
@@ -4833,7 +4851,7 @@
       <w:pPr>
         <w:pStyle w:val="Ttulo2"/>
       </w:pPr>
-      <w:bookmarkStart w:id="7" w:name="_Toc102664398"/>
+      <w:bookmarkStart w:id="7" w:name="_Toc103429780"/>
       <w:r>
         <w:t>Análise Concorrencial</w:t>
       </w:r>
@@ -4852,7 +4870,7 @@
       <w:pPr>
         <w:pStyle w:val="Ttulo3"/>
       </w:pPr>
-      <w:bookmarkStart w:id="8" w:name="_Toc102664399"/>
+      <w:bookmarkStart w:id="8" w:name="_Toc103429781"/>
       <w:r>
         <w:rPr>
           <w:highlight w:val="yellow"/>
@@ -4877,29 +4895,17 @@
       </w:pPr>
       <w:bookmarkStart w:id="9" w:name="_Toc70951697"/>
       <w:r>
+        <w:lastRenderedPageBreak/>
         <w:t xml:space="preserve">Tabela </w:t>
       </w:r>
-      <w:r>
-        <w:fldChar w:fldCharType="begin"/>
-      </w:r>
-      <w:r>
-        <w:instrText xml:space="preserve"> SEQ Tabela \* ARABIC </w:instrText>
-      </w:r>
-      <w:r>
-        <w:fldChar w:fldCharType="separate"/>
-      </w:r>
-      <w:r>
-        <w:rPr>
-          <w:noProof/>
-        </w:rPr>
-        <w:t>1</w:t>
-      </w:r>
-      <w:r>
-        <w:rPr>
-          <w:noProof/>
-        </w:rPr>
-        <w:fldChar w:fldCharType="end"/>
-      </w:r>
+      <w:fldSimple w:instr=" SEQ Tabela \* ARABIC ">
+        <w:r>
+          <w:rPr>
+            <w:noProof/>
+          </w:rPr>
+          <w:t>1</w:t>
+        </w:r>
+      </w:fldSimple>
       <w:r>
         <w:t xml:space="preserve"> – Descrição do </w:t>
       </w:r>
@@ -5299,12 +5305,11 @@
       <w:pPr>
         <w:pStyle w:val="Ttulo3"/>
       </w:pPr>
-      <w:bookmarkStart w:id="10" w:name="_Toc102664400"/>
+      <w:bookmarkStart w:id="10" w:name="_Toc103429782"/>
       <w:r>
         <w:rPr>
           <w:highlight w:val="yellow"/>
         </w:rPr>
-        <w:lastRenderedPageBreak/>
         <w:t xml:space="preserve">&lt;Sistema </w:t>
       </w:r>
       <w:r>
@@ -5339,27 +5344,14 @@
       <w:r>
         <w:t xml:space="preserve">Tabela </w:t>
       </w:r>
-      <w:r>
-        <w:fldChar w:fldCharType="begin"/>
-      </w:r>
-      <w:r>
-        <w:instrText xml:space="preserve"> SEQ Tabela \* ARABIC </w:instrText>
-      </w:r>
-      <w:r>
-        <w:fldChar w:fldCharType="separate"/>
-      </w:r>
-      <w:r>
-        <w:rPr>
-          <w:noProof/>
-        </w:rPr>
-        <w:t>2</w:t>
-      </w:r>
-      <w:r>
-        <w:rPr>
-          <w:noProof/>
-        </w:rPr>
-        <w:fldChar w:fldCharType="end"/>
-      </w:r>
+      <w:fldSimple w:instr=" SEQ Tabela \* ARABIC ">
+        <w:r>
+          <w:rPr>
+            <w:noProof/>
+          </w:rPr>
+          <w:t>2</w:t>
+        </w:r>
+      </w:fldSimple>
       <w:r>
         <w:t xml:space="preserve"> – Descrição do </w:t>
       </w:r>
@@ -5629,6 +5621,7 @@
                 <w:i w:val="0"/>
                 <w:iCs w:val="0"/>
               </w:rPr>
+              <w:lastRenderedPageBreak/>
               <w:t>Vantagens:</w:t>
             </w:r>
           </w:p>
@@ -5751,7 +5744,7 @@
       <w:pPr>
         <w:pStyle w:val="Ttulo3"/>
       </w:pPr>
-      <w:bookmarkStart w:id="12" w:name="_Toc102664401"/>
+      <w:bookmarkStart w:id="12" w:name="_Toc103429783"/>
       <w:r>
         <w:rPr>
           <w:highlight w:val="yellow"/>
@@ -5790,27 +5783,14 @@
       <w:r>
         <w:t xml:space="preserve">Tabela </w:t>
       </w:r>
-      <w:r>
-        <w:fldChar w:fldCharType="begin"/>
-      </w:r>
-      <w:r>
-        <w:instrText xml:space="preserve"> SEQ Tabela \* ARABIC </w:instrText>
-      </w:r>
-      <w:r>
-        <w:fldChar w:fldCharType="separate"/>
-      </w:r>
-      <w:r>
-        <w:rPr>
-          <w:noProof/>
-        </w:rPr>
-        <w:t>3</w:t>
-      </w:r>
-      <w:r>
-        <w:rPr>
-          <w:noProof/>
-        </w:rPr>
-        <w:fldChar w:fldCharType="end"/>
-      </w:r>
+      <w:fldSimple w:instr=" SEQ Tabela \* ARABIC ">
+        <w:r>
+          <w:rPr>
+            <w:noProof/>
+          </w:rPr>
+          <w:t>3</w:t>
+        </w:r>
+      </w:fldSimple>
       <w:r>
         <w:t xml:space="preserve"> – Descrição do </w:t>
       </w:r>
@@ -5939,7 +5919,6 @@
                 <w:i w:val="0"/>
                 <w:iCs w:val="0"/>
               </w:rPr>
-              <w:lastRenderedPageBreak/>
               <w:t>Nome:</w:t>
             </w:r>
           </w:p>
@@ -6202,7 +6181,7 @@
       <w:pPr>
         <w:pStyle w:val="Ttulo3"/>
       </w:pPr>
-      <w:bookmarkStart w:id="14" w:name="_Toc102664402"/>
+      <w:bookmarkStart w:id="14" w:name="_Toc103429784"/>
       <w:r>
         <w:t>Comparação dos Sistemas</w:t>
       </w:r>
@@ -6227,27 +6206,14 @@
       <w:r>
         <w:t xml:space="preserve">Tabela </w:t>
       </w:r>
-      <w:r>
-        <w:fldChar w:fldCharType="begin"/>
-      </w:r>
-      <w:r>
-        <w:instrText xml:space="preserve"> SEQ Tabela \* ARABIC </w:instrText>
-      </w:r>
-      <w:r>
-        <w:fldChar w:fldCharType="separate"/>
-      </w:r>
-      <w:r>
-        <w:rPr>
-          <w:noProof/>
-        </w:rPr>
-        <w:t>4</w:t>
-      </w:r>
-      <w:r>
-        <w:rPr>
-          <w:noProof/>
-        </w:rPr>
-        <w:fldChar w:fldCharType="end"/>
-      </w:r>
+      <w:fldSimple w:instr=" SEQ Tabela \* ARABIC ">
+        <w:r>
+          <w:rPr>
+            <w:noProof/>
+          </w:rPr>
+          <w:t>4</w:t>
+        </w:r>
+      </w:fldSimple>
       <w:r>
         <w:t xml:space="preserve"> – Resumo das características dos Sistemas concorrenciais</w:t>
       </w:r>
@@ -6632,6 +6598,7 @@
               <w:rPr>
                 <w:highlight w:val="yellow"/>
               </w:rPr>
+              <w:lastRenderedPageBreak/>
               <w:t>...</w:t>
             </w:r>
           </w:p>
@@ -6763,7 +6730,7 @@
       <w:pPr>
         <w:pStyle w:val="Ttulo3"/>
       </w:pPr>
-      <w:bookmarkStart w:id="16" w:name="_Toc102664403"/>
+      <w:bookmarkStart w:id="16" w:name="_Toc103429785"/>
       <w:r>
         <w:t>Enquadramento da análise concorrencial no SI</w:t>
       </w:r>
@@ -6902,7 +6869,7 @@
       <w:pPr>
         <w:pStyle w:val="Ttulo2"/>
       </w:pPr>
-      <w:bookmarkStart w:id="17" w:name="_Toc102664404"/>
+      <w:bookmarkStart w:id="17" w:name="_Toc103429786"/>
       <w:r>
         <w:t>Wireframes/Mockups</w:t>
       </w:r>
@@ -6985,27 +6952,14 @@
       <w:r>
         <w:t xml:space="preserve">Figura </w:t>
       </w:r>
-      <w:r>
-        <w:fldChar w:fldCharType="begin"/>
-      </w:r>
-      <w:r>
-        <w:instrText xml:space="preserve"> SEQ Figura \* ARABIC </w:instrText>
-      </w:r>
-      <w:r>
-        <w:fldChar w:fldCharType="separate"/>
-      </w:r>
-      <w:r>
-        <w:rPr>
-          <w:noProof/>
-        </w:rPr>
-        <w:t>1</w:t>
-      </w:r>
-      <w:r>
-        <w:rPr>
-          <w:noProof/>
-        </w:rPr>
-        <w:fldChar w:fldCharType="end"/>
-      </w:r>
+      <w:fldSimple w:instr=" SEQ Figura \* ARABIC ">
+        <w:r>
+          <w:rPr>
+            <w:noProof/>
+          </w:rPr>
+          <w:t>1</w:t>
+        </w:r>
+      </w:fldSimple>
       <w:r>
         <w:t xml:space="preserve"> – Wireframe/Mockup do ecrã principal </w:t>
       </w:r>
@@ -7037,7 +6991,7 @@
       <w:pPr>
         <w:pStyle w:val="Ttulo1"/>
       </w:pPr>
-      <w:bookmarkStart w:id="19" w:name="_Toc102664405"/>
+      <w:bookmarkStart w:id="19" w:name="_Toc103429787"/>
       <w:proofErr w:type="spellStart"/>
       <w:r>
         <w:lastRenderedPageBreak/>
@@ -7059,7 +7013,7 @@
       <w:pPr>
         <w:pStyle w:val="Ttulo2"/>
       </w:pPr>
-      <w:bookmarkStart w:id="20" w:name="_Toc102664406"/>
+      <w:bookmarkStart w:id="20" w:name="_Toc103429788"/>
       <w:r>
         <w:t xml:space="preserve">Aplicação do </w:t>
       </w:r>
@@ -7172,7 +7126,7 @@
       <w:pPr>
         <w:pStyle w:val="Ttulo2"/>
       </w:pPr>
-      <w:bookmarkStart w:id="21" w:name="_Toc102664407"/>
+      <w:bookmarkStart w:id="21" w:name="_Toc103429789"/>
       <w:r>
         <w:t xml:space="preserve">Stakeholders e </w:t>
       </w:r>
@@ -7219,27 +7173,14 @@
       <w:r>
         <w:t xml:space="preserve">Tabela </w:t>
       </w:r>
-      <w:r>
-        <w:fldChar w:fldCharType="begin"/>
-      </w:r>
-      <w:r>
-        <w:instrText xml:space="preserve"> SEQ Tabela \* ARABIC </w:instrText>
-      </w:r>
-      <w:r>
-        <w:fldChar w:fldCharType="separate"/>
-      </w:r>
-      <w:r>
-        <w:rPr>
-          <w:noProof/>
-        </w:rPr>
-        <w:t>5</w:t>
-      </w:r>
-      <w:r>
-        <w:rPr>
-          <w:noProof/>
-        </w:rPr>
-        <w:fldChar w:fldCharType="end"/>
-      </w:r>
+      <w:fldSimple w:instr=" SEQ Tabela \* ARABIC ">
+        <w:r>
+          <w:rPr>
+            <w:noProof/>
+          </w:rPr>
+          <w:t>5</w:t>
+        </w:r>
+      </w:fldSimple>
       <w:r>
         <w:t xml:space="preserve"> – Identificação e funções dos </w:t>
       </w:r>
@@ -7576,7 +7517,7 @@
       <w:pPr>
         <w:pStyle w:val="Ttulo2"/>
       </w:pPr>
-      <w:bookmarkStart w:id="23" w:name="_Toc102664408"/>
+      <w:bookmarkStart w:id="23" w:name="_Toc103429790"/>
       <w:r>
         <w:t xml:space="preserve">User </w:t>
       </w:r>
@@ -8636,7 +8577,7 @@
       <w:pPr>
         <w:pStyle w:val="Ttulo2"/>
       </w:pPr>
-      <w:bookmarkStart w:id="24" w:name="_Toc102664409"/>
+      <w:bookmarkStart w:id="24" w:name="_Toc103429791"/>
       <w:r>
         <w:t>Sprints</w:t>
       </w:r>
@@ -9017,7 +8958,7 @@
       <w:pPr>
         <w:pStyle w:val="Ttulo3"/>
       </w:pPr>
-      <w:bookmarkStart w:id="25" w:name="_Toc102664410"/>
+      <w:bookmarkStart w:id="25" w:name="_Toc103429792"/>
       <w:r>
         <w:t>Sprint 1 (</w:t>
       </w:r>
@@ -10549,7 +10490,7 @@
       <w:pPr>
         <w:pStyle w:val="Ttulo3"/>
       </w:pPr>
-      <w:bookmarkStart w:id="26" w:name="_Toc102664411"/>
+      <w:bookmarkStart w:id="26" w:name="_Toc103429793"/>
       <w:r>
         <w:t>Sprint 2 (</w:t>
       </w:r>
@@ -12029,7 +11970,7 @@
       <w:pPr>
         <w:pStyle w:val="Ttulo3"/>
       </w:pPr>
-      <w:bookmarkStart w:id="27" w:name="_Toc102664412"/>
+      <w:bookmarkStart w:id="27" w:name="_Toc103429794"/>
       <w:r>
         <w:t>Sprint 3 (</w:t>
       </w:r>
@@ -13508,7 +13449,7 @@
       <w:pPr>
         <w:pStyle w:val="Ttulo3"/>
       </w:pPr>
-      <w:bookmarkStart w:id="28" w:name="_Toc102664413"/>
+      <w:bookmarkStart w:id="28" w:name="_Toc103429795"/>
       <w:r>
         <w:t>Sprint 4 (</w:t>
       </w:r>
@@ -14972,7 +14913,7 @@
       <w:pPr>
         <w:pStyle w:val="Ttulo2"/>
       </w:pPr>
-      <w:bookmarkStart w:id="29" w:name="_Toc102664414"/>
+      <w:bookmarkStart w:id="29" w:name="_Toc103429796"/>
       <w:proofErr w:type="spellStart"/>
       <w:r>
         <w:rPr>
@@ -15723,7 +15664,7 @@
       <w:pPr>
         <w:pStyle w:val="Ttulo1"/>
       </w:pPr>
-      <w:bookmarkStart w:id="30" w:name="_Toc102664415"/>
+      <w:bookmarkStart w:id="30" w:name="_Toc103429797"/>
       <w:r>
         <w:lastRenderedPageBreak/>
         <w:t>Conclusões</w:t>
@@ -16489,6 +16430,119 @@
     </w:lvl>
   </w:abstractNum>
   <w:abstractNum w:abstractNumId="4" w15:restartNumberingAfterBreak="0">
+    <w:nsid w:val="1AD178D5"/>
+    <w:multiLevelType w:val="hybridMultilevel"/>
+    <w:tmpl w:val="972CFCF2"/>
+    <w:lvl w:ilvl="0" w:tplc="08160001">
+      <w:start w:val="1"/>
+      <w:numFmt w:val="bullet"/>
+      <w:lvlText w:val=""/>
+      <w:lvlJc w:val="left"/>
+      <w:pPr>
+        <w:ind w:left="1428" w:hanging="360"/>
+      </w:pPr>
+      <w:rPr>
+        <w:rFonts w:ascii="Symbol" w:hAnsi="Symbol" w:hint="default"/>
+      </w:rPr>
+    </w:lvl>
+    <w:lvl w:ilvl="1" w:tplc="08160003">
+      <w:start w:val="1"/>
+      <w:numFmt w:val="bullet"/>
+      <w:lvlText w:val="o"/>
+      <w:lvlJc w:val="left"/>
+      <w:pPr>
+        <w:ind w:left="2148" w:hanging="360"/>
+      </w:pPr>
+      <w:rPr>
+        <w:rFonts w:ascii="Courier New" w:hAnsi="Courier New" w:cs="Courier New" w:hint="default"/>
+      </w:rPr>
+    </w:lvl>
+    <w:lvl w:ilvl="2" w:tplc="08160005">
+      <w:start w:val="1"/>
+      <w:numFmt w:val="bullet"/>
+      <w:lvlText w:val=""/>
+      <w:lvlJc w:val="left"/>
+      <w:pPr>
+        <w:ind w:left="2868" w:hanging="360"/>
+      </w:pPr>
+      <w:rPr>
+        <w:rFonts w:ascii="Wingdings" w:hAnsi="Wingdings" w:hint="default"/>
+      </w:rPr>
+    </w:lvl>
+    <w:lvl w:ilvl="3" w:tplc="08160001">
+      <w:start w:val="1"/>
+      <w:numFmt w:val="bullet"/>
+      <w:lvlText w:val=""/>
+      <w:lvlJc w:val="left"/>
+      <w:pPr>
+        <w:ind w:left="3588" w:hanging="360"/>
+      </w:pPr>
+      <w:rPr>
+        <w:rFonts w:ascii="Symbol" w:hAnsi="Symbol" w:hint="default"/>
+      </w:rPr>
+    </w:lvl>
+    <w:lvl w:ilvl="4" w:tplc="08160003">
+      <w:start w:val="1"/>
+      <w:numFmt w:val="bullet"/>
+      <w:lvlText w:val="o"/>
+      <w:lvlJc w:val="left"/>
+      <w:pPr>
+        <w:ind w:left="4308" w:hanging="360"/>
+      </w:pPr>
+      <w:rPr>
+        <w:rFonts w:ascii="Courier New" w:hAnsi="Courier New" w:cs="Courier New" w:hint="default"/>
+      </w:rPr>
+    </w:lvl>
+    <w:lvl w:ilvl="5" w:tplc="08160005">
+      <w:start w:val="1"/>
+      <w:numFmt w:val="bullet"/>
+      <w:lvlText w:val=""/>
+      <w:lvlJc w:val="left"/>
+      <w:pPr>
+        <w:ind w:left="5028" w:hanging="360"/>
+      </w:pPr>
+      <w:rPr>
+        <w:rFonts w:ascii="Wingdings" w:hAnsi="Wingdings" w:hint="default"/>
+      </w:rPr>
+    </w:lvl>
+    <w:lvl w:ilvl="6" w:tplc="08160001">
+      <w:start w:val="1"/>
+      <w:numFmt w:val="bullet"/>
+      <w:lvlText w:val=""/>
+      <w:lvlJc w:val="left"/>
+      <w:pPr>
+        <w:ind w:left="5748" w:hanging="360"/>
+      </w:pPr>
+      <w:rPr>
+        <w:rFonts w:ascii="Symbol" w:hAnsi="Symbol" w:hint="default"/>
+      </w:rPr>
+    </w:lvl>
+    <w:lvl w:ilvl="7" w:tplc="08160003">
+      <w:start w:val="1"/>
+      <w:numFmt w:val="bullet"/>
+      <w:lvlText w:val="o"/>
+      <w:lvlJc w:val="left"/>
+      <w:pPr>
+        <w:ind w:left="6468" w:hanging="360"/>
+      </w:pPr>
+      <w:rPr>
+        <w:rFonts w:ascii="Courier New" w:hAnsi="Courier New" w:cs="Courier New" w:hint="default"/>
+      </w:rPr>
+    </w:lvl>
+    <w:lvl w:ilvl="8" w:tplc="08160005">
+      <w:start w:val="1"/>
+      <w:numFmt w:val="bullet"/>
+      <w:lvlText w:val=""/>
+      <w:lvlJc w:val="left"/>
+      <w:pPr>
+        <w:ind w:left="7188" w:hanging="360"/>
+      </w:pPr>
+      <w:rPr>
+        <w:rFonts w:ascii="Wingdings" w:hAnsi="Wingdings" w:hint="default"/>
+      </w:rPr>
+    </w:lvl>
+  </w:abstractNum>
+  <w:abstractNum w:abstractNumId="5" w15:restartNumberingAfterBreak="0">
     <w:nsid w:val="1AF142CE"/>
     <w:multiLevelType w:val="hybridMultilevel"/>
     <w:tmpl w:val="77486102"/>
@@ -16601,7 +16655,7 @@
       </w:rPr>
     </w:lvl>
   </w:abstractNum>
-  <w:abstractNum w:abstractNumId="5" w15:restartNumberingAfterBreak="0">
+  <w:abstractNum w:abstractNumId="6" w15:restartNumberingAfterBreak="0">
     <w:nsid w:val="2CA167CF"/>
     <w:multiLevelType w:val="hybridMultilevel"/>
     <w:tmpl w:val="95C2C98A"/>
@@ -16690,7 +16744,7 @@
       </w:pPr>
     </w:lvl>
   </w:abstractNum>
-  <w:abstractNum w:abstractNumId="6" w15:restartNumberingAfterBreak="0">
+  <w:abstractNum w:abstractNumId="7" w15:restartNumberingAfterBreak="0">
     <w:nsid w:val="2CDD5DDE"/>
     <w:multiLevelType w:val="hybridMultilevel"/>
     <w:tmpl w:val="D27C5AB2"/>
@@ -16779,7 +16833,7 @@
       </w:pPr>
     </w:lvl>
   </w:abstractNum>
-  <w:abstractNum w:abstractNumId="7" w15:restartNumberingAfterBreak="0">
+  <w:abstractNum w:abstractNumId="8" w15:restartNumberingAfterBreak="0">
     <w:nsid w:val="2DB951C3"/>
     <w:multiLevelType w:val="hybridMultilevel"/>
     <w:tmpl w:val="F2006FAA"/>
@@ -16868,7 +16922,7 @@
       </w:pPr>
     </w:lvl>
   </w:abstractNum>
-  <w:abstractNum w:abstractNumId="8" w15:restartNumberingAfterBreak="0">
+  <w:abstractNum w:abstractNumId="9" w15:restartNumberingAfterBreak="0">
     <w:nsid w:val="2FC009C9"/>
     <w:multiLevelType w:val="hybridMultilevel"/>
     <w:tmpl w:val="4A70404A"/>
@@ -16981,7 +17035,7 @@
       </w:rPr>
     </w:lvl>
   </w:abstractNum>
-  <w:abstractNum w:abstractNumId="9" w15:restartNumberingAfterBreak="0">
+  <w:abstractNum w:abstractNumId="10" w15:restartNumberingAfterBreak="0">
     <w:nsid w:val="35250DC6"/>
     <w:multiLevelType w:val="hybridMultilevel"/>
     <w:tmpl w:val="1B2E197C"/>
@@ -17094,7 +17148,7 @@
       </w:rPr>
     </w:lvl>
   </w:abstractNum>
-  <w:abstractNum w:abstractNumId="10" w15:restartNumberingAfterBreak="0">
+  <w:abstractNum w:abstractNumId="11" w15:restartNumberingAfterBreak="0">
     <w:nsid w:val="3D7F006E"/>
     <w:multiLevelType w:val="hybridMultilevel"/>
     <w:tmpl w:val="32DC94D4"/>
@@ -17183,7 +17237,7 @@
       </w:pPr>
     </w:lvl>
   </w:abstractNum>
-  <w:abstractNum w:abstractNumId="11" w15:restartNumberingAfterBreak="0">
+  <w:abstractNum w:abstractNumId="12" w15:restartNumberingAfterBreak="0">
     <w:nsid w:val="40AA07A1"/>
     <w:multiLevelType w:val="multilevel"/>
     <w:tmpl w:val="7E68E422"/>
@@ -17297,7 +17351,7 @@
       </w:rPr>
     </w:lvl>
   </w:abstractNum>
-  <w:abstractNum w:abstractNumId="12" w15:restartNumberingAfterBreak="0">
+  <w:abstractNum w:abstractNumId="13" w15:restartNumberingAfterBreak="0">
     <w:nsid w:val="4C494EAF"/>
     <w:multiLevelType w:val="hybridMultilevel"/>
     <w:tmpl w:val="BE0204BC"/>
@@ -17386,7 +17440,7 @@
       </w:pPr>
     </w:lvl>
   </w:abstractNum>
-  <w:abstractNum w:abstractNumId="13" w15:restartNumberingAfterBreak="0">
+  <w:abstractNum w:abstractNumId="14" w15:restartNumberingAfterBreak="0">
     <w:nsid w:val="56F8252E"/>
     <w:multiLevelType w:val="multilevel"/>
     <w:tmpl w:val="5FFCA586"/>
@@ -17481,7 +17535,7 @@
       </w:pPr>
     </w:lvl>
   </w:abstractNum>
-  <w:abstractNum w:abstractNumId="14" w15:restartNumberingAfterBreak="0">
+  <w:abstractNum w:abstractNumId="15" w15:restartNumberingAfterBreak="0">
     <w:nsid w:val="57727338"/>
     <w:multiLevelType w:val="hybridMultilevel"/>
     <w:tmpl w:val="F72850BA"/>
@@ -17594,7 +17648,7 @@
       </w:rPr>
     </w:lvl>
   </w:abstractNum>
-  <w:abstractNum w:abstractNumId="15" w15:restartNumberingAfterBreak="0">
+  <w:abstractNum w:abstractNumId="16" w15:restartNumberingAfterBreak="0">
     <w:nsid w:val="5B0F18B6"/>
     <w:multiLevelType w:val="hybridMultilevel"/>
     <w:tmpl w:val="4D181508"/>
@@ -17707,7 +17761,7 @@
       </w:rPr>
     </w:lvl>
   </w:abstractNum>
-  <w:abstractNum w:abstractNumId="16" w15:restartNumberingAfterBreak="0">
+  <w:abstractNum w:abstractNumId="17" w15:restartNumberingAfterBreak="0">
     <w:nsid w:val="5B7F5424"/>
     <w:multiLevelType w:val="hybridMultilevel"/>
     <w:tmpl w:val="2F08BE48"/>
@@ -17795,7 +17849,7 @@
       </w:pPr>
     </w:lvl>
   </w:abstractNum>
-  <w:abstractNum w:abstractNumId="17" w15:restartNumberingAfterBreak="0">
+  <w:abstractNum w:abstractNumId="18" w15:restartNumberingAfterBreak="0">
     <w:nsid w:val="648E56F9"/>
     <w:multiLevelType w:val="hybridMultilevel"/>
     <w:tmpl w:val="BAA004CE"/>
@@ -17908,7 +17962,7 @@
       </w:rPr>
     </w:lvl>
   </w:abstractNum>
-  <w:abstractNum w:abstractNumId="18" w15:restartNumberingAfterBreak="0">
+  <w:abstractNum w:abstractNumId="19" w15:restartNumberingAfterBreak="0">
     <w:nsid w:val="6C750030"/>
     <w:multiLevelType w:val="hybridMultilevel"/>
     <w:tmpl w:val="B6D0BC3E"/>
@@ -17997,7 +18051,7 @@
       </w:pPr>
     </w:lvl>
   </w:abstractNum>
-  <w:abstractNum w:abstractNumId="19" w15:restartNumberingAfterBreak="0">
+  <w:abstractNum w:abstractNumId="20" w15:restartNumberingAfterBreak="0">
     <w:nsid w:val="71E12284"/>
     <w:multiLevelType w:val="hybridMultilevel"/>
     <w:tmpl w:val="A5D41FEE"/>
@@ -18110,7 +18164,7 @@
       </w:rPr>
     </w:lvl>
   </w:abstractNum>
-  <w:abstractNum w:abstractNumId="20" w15:restartNumberingAfterBreak="0">
+  <w:abstractNum w:abstractNumId="21" w15:restartNumberingAfterBreak="0">
     <w:nsid w:val="73DB5C82"/>
     <w:multiLevelType w:val="hybridMultilevel"/>
     <w:tmpl w:val="7DF45CB0"/>
@@ -18223,7 +18277,7 @@
       </w:rPr>
     </w:lvl>
   </w:abstractNum>
-  <w:abstractNum w:abstractNumId="21" w15:restartNumberingAfterBreak="0">
+  <w:abstractNum w:abstractNumId="22" w15:restartNumberingAfterBreak="0">
     <w:nsid w:val="77D44B5A"/>
     <w:multiLevelType w:val="hybridMultilevel"/>
     <w:tmpl w:val="1AA0C640"/>
@@ -18312,7 +18366,7 @@
       </w:pPr>
     </w:lvl>
   </w:abstractNum>
-  <w:abstractNum w:abstractNumId="22" w15:restartNumberingAfterBreak="0">
+  <w:abstractNum w:abstractNumId="23" w15:restartNumberingAfterBreak="0">
     <w:nsid w:val="78633291"/>
     <w:multiLevelType w:val="hybridMultilevel"/>
     <w:tmpl w:val="4E6C0242"/>
@@ -18401,7 +18455,7 @@
       </w:pPr>
     </w:lvl>
   </w:abstractNum>
-  <w:abstractNum w:abstractNumId="23" w15:restartNumberingAfterBreak="0">
+  <w:abstractNum w:abstractNumId="24" w15:restartNumberingAfterBreak="0">
     <w:nsid w:val="7F040BEF"/>
     <w:multiLevelType w:val="hybridMultilevel"/>
     <w:tmpl w:val="F7DEB53A"/>
@@ -18514,7 +18568,7 @@
       </w:rPr>
     </w:lvl>
   </w:abstractNum>
-  <w:abstractNum w:abstractNumId="24" w15:restartNumberingAfterBreak="0">
+  <w:abstractNum w:abstractNumId="25" w15:restartNumberingAfterBreak="0">
     <w:nsid w:val="7F3155BC"/>
     <w:multiLevelType w:val="hybridMultilevel"/>
     <w:tmpl w:val="997CA6F4"/>
@@ -18604,31 +18658,31 @@
     </w:lvl>
   </w:abstractNum>
   <w:num w:numId="1" w16cid:durableId="1494443853">
-    <w:abstractNumId w:val="11"/>
+    <w:abstractNumId w:val="12"/>
   </w:num>
   <w:num w:numId="2" w16cid:durableId="637612748">
+    <w:abstractNumId w:val="17"/>
+  </w:num>
+  <w:num w:numId="3" w16cid:durableId="1060520279">
+    <w:abstractNumId w:val="14"/>
+  </w:num>
+  <w:num w:numId="4" w16cid:durableId="381292478">
+    <w:abstractNumId w:val="15"/>
+  </w:num>
+  <w:num w:numId="5" w16cid:durableId="1713312250">
     <w:abstractNumId w:val="16"/>
   </w:num>
-  <w:num w:numId="3" w16cid:durableId="1060520279">
-    <w:abstractNumId w:val="13"/>
-  </w:num>
-  <w:num w:numId="4" w16cid:durableId="381292478">
-    <w:abstractNumId w:val="14"/>
-  </w:num>
-  <w:num w:numId="5" w16cid:durableId="1713312250">
-    <w:abstractNumId w:val="15"/>
-  </w:num>
   <w:num w:numId="6" w16cid:durableId="68385788">
-    <w:abstractNumId w:val="4"/>
+    <w:abstractNumId w:val="5"/>
   </w:num>
   <w:num w:numId="7" w16cid:durableId="122235775">
-    <w:abstractNumId w:val="8"/>
+    <w:abstractNumId w:val="9"/>
   </w:num>
   <w:num w:numId="8" w16cid:durableId="1675182036">
-    <w:abstractNumId w:val="9"/>
+    <w:abstractNumId w:val="10"/>
   </w:num>
   <w:num w:numId="9" w16cid:durableId="161167463">
-    <w:abstractNumId w:val="10"/>
+    <w:abstractNumId w:val="11"/>
   </w:num>
   <w:num w:numId="10" w16cid:durableId="1015351019">
     <w:abstractNumId w:val="1"/>
@@ -18637,46 +18691,49 @@
     <w:abstractNumId w:val="3"/>
   </w:num>
   <w:num w:numId="12" w16cid:durableId="2074235187">
-    <w:abstractNumId w:val="12"/>
+    <w:abstractNumId w:val="13"/>
   </w:num>
   <w:num w:numId="13" w16cid:durableId="2103912744">
-    <w:abstractNumId w:val="21"/>
+    <w:abstractNumId w:val="22"/>
   </w:num>
   <w:num w:numId="14" w16cid:durableId="319650732">
-    <w:abstractNumId w:val="24"/>
+    <w:abstractNumId w:val="25"/>
   </w:num>
   <w:num w:numId="15" w16cid:durableId="156456389">
+    <w:abstractNumId w:val="8"/>
+  </w:num>
+  <w:num w:numId="16" w16cid:durableId="1524246243">
+    <w:abstractNumId w:val="6"/>
+  </w:num>
+  <w:num w:numId="17" w16cid:durableId="282418951">
     <w:abstractNumId w:val="7"/>
   </w:num>
-  <w:num w:numId="16" w16cid:durableId="1524246243">
-    <w:abstractNumId w:val="5"/>
-  </w:num>
-  <w:num w:numId="17" w16cid:durableId="282418951">
-    <w:abstractNumId w:val="6"/>
-  </w:num>
   <w:num w:numId="18" w16cid:durableId="583684325">
-    <w:abstractNumId w:val="22"/>
+    <w:abstractNumId w:val="23"/>
   </w:num>
   <w:num w:numId="19" w16cid:durableId="242184775">
     <w:abstractNumId w:val="0"/>
   </w:num>
   <w:num w:numId="20" w16cid:durableId="789671046">
-    <w:abstractNumId w:val="18"/>
+    <w:abstractNumId w:val="19"/>
   </w:num>
   <w:num w:numId="21" w16cid:durableId="164979977">
-    <w:abstractNumId w:val="23"/>
+    <w:abstractNumId w:val="24"/>
   </w:num>
   <w:num w:numId="22" w16cid:durableId="1403454249">
     <w:abstractNumId w:val="2"/>
   </w:num>
   <w:num w:numId="23" w16cid:durableId="1432160903">
+    <w:abstractNumId w:val="21"/>
+  </w:num>
+  <w:num w:numId="24" w16cid:durableId="947084390">
     <w:abstractNumId w:val="20"/>
   </w:num>
-  <w:num w:numId="24" w16cid:durableId="947084390">
-    <w:abstractNumId w:val="19"/>
+  <w:num w:numId="25" w16cid:durableId="1942881899">
+    <w:abstractNumId w:val="18"/>
   </w:num>
-  <w:num w:numId="25" w16cid:durableId="1942881899">
-    <w:abstractNumId w:val="17"/>
+  <w:num w:numId="26" w16cid:durableId="1746025652">
+    <w:abstractNumId w:val="4"/>
   </w:num>
   <w:numIdMacAtCleanup w:val="20"/>
 </w:numbering>
@@ -18805,6 +18862,7 @@
     <w:lsdException w:name="HTML Sample" w:semiHidden="1" w:unhideWhenUsed="1"/>
     <w:lsdException w:name="HTML Typewriter" w:semiHidden="1" w:unhideWhenUsed="1"/>
     <w:lsdException w:name="HTML Variable" w:semiHidden="1" w:unhideWhenUsed="1"/>
+    <w:lsdException w:name="Normal Table" w:semiHidden="1" w:unhideWhenUsed="1"/>
     <w:lsdException w:name="annotation subject" w:semiHidden="1" w:unhideWhenUsed="1"/>
     <w:lsdException w:name="No List" w:semiHidden="1" w:unhideWhenUsed="1"/>
     <w:lsdException w:name="Outline List 1" w:semiHidden="1" w:unhideWhenUsed="1"/>
@@ -18851,8 +18909,10 @@
     <w:lsdException w:name="Table Subtle 2" w:semiHidden="1" w:unhideWhenUsed="1"/>
     <w:lsdException w:name="Table Web 1" w:semiHidden="1" w:unhideWhenUsed="1"/>
     <w:lsdException w:name="Table Web 2" w:semiHidden="1" w:unhideWhenUsed="1"/>
+    <w:lsdException w:name="Table Web 3" w:semiHidden="1" w:unhideWhenUsed="1"/>
     <w:lsdException w:name="Balloon Text" w:semiHidden="1" w:unhideWhenUsed="1"/>
     <w:lsdException w:name="Table Grid" w:uiPriority="39"/>
+    <w:lsdException w:name="Table Theme" w:semiHidden="1" w:unhideWhenUsed="1"/>
     <w:lsdException w:name="Placeholder Text" w:semiHidden="1"/>
     <w:lsdException w:name="No Spacing" w:uiPriority="1" w:qFormat="1"/>
     <w:lsdException w:name="Light Shading" w:uiPriority="60"/>
@@ -20745,6 +20805,12 @@
 </file>
 
 <file path=customXml/item1.xml><?xml version="1.0" encoding="utf-8"?>
+<p:properties xmlns:p="http://schemas.microsoft.com/office/2006/metadata/properties" xmlns:xsi="http://www.w3.org/2001/XMLSchema-instance" xmlns:pc="http://schemas.microsoft.com/office/infopath/2007/PartnerControls">
+  <documentManagement/>
+</p:properties>
+</file>
+
+<file path=customXml/item2.xml><?xml version="1.0" encoding="utf-8"?>
 <ct:contentTypeSchema xmlns:ct="http://schemas.microsoft.com/office/2006/metadata/contentType" xmlns:ma="http://schemas.microsoft.com/office/2006/metadata/properties/metaAttributes" ct:_="" ma:_="" ma:contentTypeName="Documento" ma:contentTypeID="0x0101003F8ECAAF88AFCB4AB1D806FDE394FD03" ma:contentTypeVersion="6" ma:contentTypeDescription="Criar um novo documento." ma:contentTypeScope="" ma:versionID="6d1051060b9683efd821582e69f43a5c">
   <xsd:schema xmlns:xsd="http://www.w3.org/2001/XMLSchema" xmlns:xs="http://www.w3.org/2001/XMLSchema" xmlns:p="http://schemas.microsoft.com/office/2006/metadata/properties" xmlns:ns2="52a6887f-9537-4a34-8793-b765f13d0873" targetNamespace="http://schemas.microsoft.com/office/2006/metadata/properties" ma:root="true" ma:fieldsID="6507219f1227121c91f4bae74005a79b" ns2:_="">
     <xsd:import namespace="52a6887f-9537-4a34-8793-b765f13d0873"/>
@@ -20902,13 +20968,11 @@
 </ct:contentTypeSchema>
 </file>
 
-<file path=customXml/item2.xml><?xml version="1.0" encoding="utf-8"?>
-<p:properties xmlns:p="http://schemas.microsoft.com/office/2006/metadata/properties" xmlns:xsi="http://www.w3.org/2001/XMLSchema-instance" xmlns:pc="http://schemas.microsoft.com/office/infopath/2007/PartnerControls">
-  <documentManagement/>
-</p:properties>
+<file path=customXml/item3.xml><?xml version="1.0" encoding="utf-8"?>
+<b:Sources xmlns:b="http://schemas.openxmlformats.org/officeDocument/2006/bibliography" xmlns="http://schemas.openxmlformats.org/officeDocument/2006/bibliography" SelectedStyle="\APASixthEditionOfficeOnline.xsl" StyleName="APA" Version="6"/>
 </file>
 
-<file path=customXml/item3.xml><?xml version="1.0" encoding="utf-8"?>
+<file path=customXml/item4.xml><?xml version="1.0" encoding="utf-8"?>
 <?mso-contentType ?>
 <FormTemplates xmlns="http://schemas.microsoft.com/sharepoint/v3/contenttype/forms">
   <Display>DocumentLibraryForm</Display>
@@ -20917,11 +20981,16 @@
 </FormTemplates>
 </file>
 
-<file path=customXml/item4.xml><?xml version="1.0" encoding="utf-8"?>
-<b:Sources xmlns:b="http://schemas.openxmlformats.org/officeDocument/2006/bibliography" xmlns="http://schemas.openxmlformats.org/officeDocument/2006/bibliography" SelectedStyle="\APASixthEditionOfficeOnline.xsl" StyleName="APA" Version="6"/>
+<file path=customXml/itemProps1.xml><?xml version="1.0" encoding="utf-8"?>
+<ds:datastoreItem xmlns:ds="http://schemas.openxmlformats.org/officeDocument/2006/customXml" ds:itemID="{3299918E-CC31-4720-9D91-492600A2420B}">
+  <ds:schemaRefs>
+    <ds:schemaRef ds:uri="http://schemas.microsoft.com/office/2006/metadata/properties"/>
+    <ds:schemaRef ds:uri="http://schemas.microsoft.com/office/infopath/2007/PartnerControls"/>
+  </ds:schemaRefs>
+</ds:datastoreItem>
 </file>
 
-<file path=customXml/itemProps1.xml><?xml version="1.0" encoding="utf-8"?>
+<file path=customXml/itemProps2.xml><?xml version="1.0" encoding="utf-8"?>
 <ds:datastoreItem xmlns:ds="http://schemas.openxmlformats.org/officeDocument/2006/customXml" ds:itemID="{CBF386B4-6BC7-489A-A485-3BA98C64CB1B}">
   <ds:schemaRefs>
     <ds:schemaRef ds:uri="http://schemas.microsoft.com/office/2006/metadata/contentType"/>
@@ -20939,27 +21008,18 @@
 </ds:datastoreItem>
 </file>
 
-<file path=customXml/itemProps2.xml><?xml version="1.0" encoding="utf-8"?>
-<ds:datastoreItem xmlns:ds="http://schemas.openxmlformats.org/officeDocument/2006/customXml" ds:itemID="{3299918E-CC31-4720-9D91-492600A2420B}">
+<file path=customXml/itemProps3.xml><?xml version="1.0" encoding="utf-8"?>
+<ds:datastoreItem xmlns:ds="http://schemas.openxmlformats.org/officeDocument/2006/customXml" ds:itemID="{24F6D230-77F3-4239-B79C-2207DB559E55}">
   <ds:schemaRefs>
-    <ds:schemaRef ds:uri="http://schemas.microsoft.com/office/2006/metadata/properties"/>
-    <ds:schemaRef ds:uri="http://schemas.microsoft.com/office/infopath/2007/PartnerControls"/>
+    <ds:schemaRef ds:uri="http://schemas.openxmlformats.org/officeDocument/2006/bibliography"/>
   </ds:schemaRefs>
 </ds:datastoreItem>
 </file>
 
-<file path=customXml/itemProps3.xml><?xml version="1.0" encoding="utf-8"?>
+<file path=customXml/itemProps4.xml><?xml version="1.0" encoding="utf-8"?>
 <ds:datastoreItem xmlns:ds="http://schemas.openxmlformats.org/officeDocument/2006/customXml" ds:itemID="{3C975CE1-0CFC-4997-A5AD-6DF2F95A2805}">
   <ds:schemaRefs>
     <ds:schemaRef ds:uri="http://schemas.microsoft.com/sharepoint/v3/contenttype/forms"/>
   </ds:schemaRefs>
 </ds:datastoreItem>
-</file>
-
-<file path=customXml/itemProps4.xml><?xml version="1.0" encoding="utf-8"?>
-<ds:datastoreItem xmlns:ds="http://schemas.openxmlformats.org/officeDocument/2006/customXml" ds:itemID="{24F6D230-77F3-4239-B79C-2207DB559E55}">
-  <ds:schemaRefs>
-    <ds:schemaRef ds:uri="http://schemas.openxmlformats.org/officeDocument/2006/bibliography"/>
-  </ds:schemaRefs>
-</ds:datastoreItem>
 </file>
</xml_diff>